<commit_message>
add surface plots to the results output
</commit_message>
<xml_diff>
--- a/results.docx
+++ b/results.docx
@@ -10,13 +10,13 @@
         <w:t xml:space="preserve">Results</w:t>
       </w:r>
     </w:p>
-    <w:bookmarkStart w:id="21" w:name="naiive-trials"/>
+    <w:bookmarkStart w:id="21" w:name="naive-multi-choice-trials"/>
     <w:p>
       <w:pPr>
         <w:pStyle w:val="Heading2"/>
       </w:pPr>
       <w:r>
-        <w:t xml:space="preserve">Naiive trials</w:t>
+        <w:t xml:space="preserve">Naive multi-choice trials</w:t>
       </w:r>
     </w:p>
     <w:p>
@@ -24,7 +24,7 @@
         <w:pStyle w:val="FirstParagraph"/>
       </w:pPr>
       <w:r>
-        <w:t xml:space="preserve">During the naive multi-choice feeding trial phases of the experiment, snowshoe hares ate an average of 51.6 ± 20.78 g DM/day across all diets. There was no significant effect of diet on intake rate during naive multi-choice trials (p = 0.7; Figure 2). Intake rates by diet translated to average intakes of 6.03 ± 3.04 and 22.18 ± 8.63 g DM/day of CP and NDF, respectively (Figure 2). The target intake of naive hares fell between the nutritional rails of Diets B and C.</w:t>
+        <w:t xml:space="preserve">During the naive multi-choice feeding trial phase of the experiment, snowshoe hares ate an average of 51.6 ± 20.78 g DM/day across all diets. There was no significant effect of diet on intake rate during naive multi-choice trials (p = 0.7; Figure 2). Intake rates by diet translated to average intakes of 6.03 ± 3.04 and 22.18 ± 8.63 g DM/day of CP and NDF, respectively (Figure 2). The target intake of naive hares fell between the nutritional rails of Diets B and C.</w:t>
       </w:r>
     </w:p>
     <w:p>
@@ -83,6 +83,774 @@
       </w:r>
     </w:p>
     <w:bookmarkEnd w:id="21"/>
+    <w:bookmarkStart w:id="25" w:name="X7f89f317d16407aaf13f529a0a806102315defa"/>
+    <w:p>
+      <w:pPr>
+        <w:pStyle w:val="Heading2"/>
+      </w:pPr>
+      <w:r>
+        <w:t xml:space="preserve">Single-choice feeding trials: treatment-level analysis</w:t>
+      </w:r>
+    </w:p>
+    <w:p>
+      <w:pPr>
+        <w:pStyle w:val="FirstParagraph"/>
+      </w:pPr>
+      <w:r>
+        <w:t xml:space="preserve">We conducted 19 single-choice feeding trials on 9 individuals. Hares ate on average 81.48 g DM/kg/day of food across all diets. There was an overall significant effect of diet on intake rate (p = 1.7</w:t>
+      </w:r>
+      <w:r>
+        <w:t xml:space="preserve">^{-4}; daily measure), but this varied between diets (Figure 3, panel A). The tukey test on this ANOVA shows that intake rates for diets C and D differ significantly from diet A, while all other diets did not differ significantly in intake rate (add stars to Figure 3). This pattern of intake rate resulted in hares on diets B and C to have CP and NDF intake rates closest to the average intake rates of hares offered all diets (Figure 3, panel B).</w:t>
+      </w:r>
+    </w:p>
+    <w:p>
+      <w:pPr>
+        <w:pStyle w:val="CaptionedFigure"/>
+      </w:pPr>
+      <w:r>
+        <w:drawing>
+          <wp:inline>
+            <wp:extent cx="3657600" cy="6400800"/>
+            <wp:effectExtent b="0" l="0" r="0" t="0"/>
+            <wp:docPr descr="Figure 3" title="" id="1" name="Picture"/>
+            <a:graphic>
+              <a:graphicData uri="http://schemas.openxmlformats.org/drawingml/2006/picture">
+                <pic:pic>
+                  <pic:nvPicPr>
+                    <pic:cNvPr descr="Output/figures/intakebarandrail.jpeg" id="0" name="Picture"/>
+                    <pic:cNvPicPr>
+                      <a:picLocks noChangeArrowheads="1" noChangeAspect="1"/>
+                    </pic:cNvPicPr>
+                  </pic:nvPicPr>
+                  <pic:blipFill>
+                    <a:blip r:embed="rId22"/>
+                    <a:stretch>
+                      <a:fillRect/>
+                    </a:stretch>
+                  </pic:blipFill>
+                  <pic:spPr bwMode="auto">
+                    <a:xfrm>
+                      <a:off x="0" y="0"/>
+                      <a:ext cx="3657600" cy="6400800"/>
+                    </a:xfrm>
+                    <a:prstGeom prst="rect">
+                      <a:avLst/>
+                    </a:prstGeom>
+                    <a:noFill/>
+                    <a:ln w="9525">
+                      <a:noFill/>
+                      <a:headEnd/>
+                      <a:tailEnd/>
+                    </a:ln>
+                  </pic:spPr>
+                </pic:pic>
+              </a:graphicData>
+            </a:graphic>
+          </wp:inline>
+        </w:drawing>
+      </w:r>
+    </w:p>
+    <w:p>
+      <w:pPr>
+        <w:pStyle w:val="ImageCaption"/>
+      </w:pPr>
+      <w:r>
+        <w:t xml:space="preserve">Figure 3</w:t>
+      </w:r>
+    </w:p>
+    <w:p>
+      <w:pPr>
+        <w:pStyle w:val="BodyText"/>
+      </w:pPr>
+      <w:r>
+        <w:t xml:space="preserve">There was an overall significant effect of diet on weight change during feeding trials (p = 0.02; trial measures). Diet A yielded the highest weight loss over the three-day long trials (-1.32 %/day), while diets B and C allowed hares to maintain their original weight over feeding trials (Figure 4). The tukey test showed that weight change differed significantly between diet A and diets B and C (add stars to Figure 4).</w:t>
+      </w:r>
+    </w:p>
+    <w:p>
+      <w:pPr>
+        <w:pStyle w:val="CaptionedFigure"/>
+      </w:pPr>
+      <w:r>
+        <w:drawing>
+          <wp:inline>
+            <wp:extent cx="3657600" cy="3657600"/>
+            <wp:effectExtent b="0" l="0" r="0" t="0"/>
+            <wp:docPr descr="Figure 4" title="" id="1" name="Picture"/>
+            <a:graphic>
+              <a:graphicData uri="http://schemas.openxmlformats.org/drawingml/2006/picture">
+                <pic:pic>
+                  <pic:nvPicPr>
+                    <pic:cNvPr descr="Output/figures/weightchangebar.jpeg" id="0" name="Picture"/>
+                    <pic:cNvPicPr>
+                      <a:picLocks noChangeArrowheads="1" noChangeAspect="1"/>
+                    </pic:cNvPicPr>
+                  </pic:nvPicPr>
+                  <pic:blipFill>
+                    <a:blip r:embed="rId23"/>
+                    <a:stretch>
+                      <a:fillRect/>
+                    </a:stretch>
+                  </pic:blipFill>
+                  <pic:spPr bwMode="auto">
+                    <a:xfrm>
+                      <a:off x="0" y="0"/>
+                      <a:ext cx="3657600" cy="3657600"/>
+                    </a:xfrm>
+                    <a:prstGeom prst="rect">
+                      <a:avLst/>
+                    </a:prstGeom>
+                    <a:noFill/>
+                    <a:ln w="9525">
+                      <a:noFill/>
+                      <a:headEnd/>
+                      <a:tailEnd/>
+                    </a:ln>
+                  </pic:spPr>
+                </pic:pic>
+              </a:graphicData>
+            </a:graphic>
+          </wp:inline>
+        </w:drawing>
+      </w:r>
+    </w:p>
+    <w:p>
+      <w:pPr>
+        <w:pStyle w:val="ImageCaption"/>
+      </w:pPr>
+      <w:r>
+        <w:t xml:space="preserve">Figure 4</w:t>
+      </w:r>
+    </w:p>
+    <w:p>
+      <w:pPr>
+        <w:pStyle w:val="BodyText"/>
+      </w:pPr>
+      <w:r>
+        <w:t xml:space="preserve">Based on fecal composition, diet treatment significantly affected daily CP (p = 0), NDF (p = 0), and ADF (p = 0) digestion rates. Across treatments, hares digested more CP as diet CP:NDF increased (from A to D), and CP digestion differed significantly between all combinations of diet except for diets C and B (Figure 5). NDF and ADF digestion rates decreased as CP:NDF increased until diet C, after which NDF and ADF digestion did not change significantly between diet C and D (Figure 5).</w:t>
+      </w:r>
+    </w:p>
+    <w:p>
+      <w:pPr>
+        <w:pStyle w:val="CaptionedFigure"/>
+      </w:pPr>
+      <w:r>
+        <w:drawing>
+          <wp:inline>
+            <wp:extent cx="5334000" cy="2133600"/>
+            <wp:effectExtent b="0" l="0" r="0" t="0"/>
+            <wp:docPr descr="Figure 5" title="" id="1" name="Picture"/>
+            <a:graphic>
+              <a:graphicData uri="http://schemas.openxmlformats.org/drawingml/2006/picture">
+                <pic:pic>
+                  <pic:nvPicPr>
+                    <pic:cNvPr descr="Output/figures/dietdigestion.jpeg" id="0" name="Picture"/>
+                    <pic:cNvPicPr>
+                      <a:picLocks noChangeArrowheads="1" noChangeAspect="1"/>
+                    </pic:cNvPicPr>
+                  </pic:nvPicPr>
+                  <pic:blipFill>
+                    <a:blip r:embed="rId24"/>
+                    <a:stretch>
+                      <a:fillRect/>
+                    </a:stretch>
+                  </pic:blipFill>
+                  <pic:spPr bwMode="auto">
+                    <a:xfrm>
+                      <a:off x="0" y="0"/>
+                      <a:ext cx="5334000" cy="2133600"/>
+                    </a:xfrm>
+                    <a:prstGeom prst="rect">
+                      <a:avLst/>
+                    </a:prstGeom>
+                    <a:noFill/>
+                    <a:ln w="9525">
+                      <a:noFill/>
+                      <a:headEnd/>
+                      <a:tailEnd/>
+                    </a:ln>
+                  </pic:spPr>
+                </pic:pic>
+              </a:graphicData>
+            </a:graphic>
+          </wp:inline>
+        </w:drawing>
+      </w:r>
+    </w:p>
+    <w:p>
+      <w:pPr>
+        <w:pStyle w:val="ImageCaption"/>
+      </w:pPr>
+      <w:r>
+        <w:t xml:space="preserve">Figure 5</w:t>
+      </w:r>
+    </w:p>
+    <w:bookmarkEnd w:id="25"/>
+    <w:bookmarkStart w:id="30" w:name="Xd2bd755d3ae5ecaa439b083cf27770130218734"/>
+    <w:p>
+      <w:pPr>
+        <w:pStyle w:val="Heading2"/>
+      </w:pPr>
+      <w:r>
+        <w:t xml:space="preserve">Single-choice feeding trials: geometric analysis</w:t>
+      </w:r>
+    </w:p>
+    <w:p>
+      <w:pPr>
+        <w:pStyle w:val="FirstParagraph"/>
+      </w:pPr>
+      <w:r>
+        <w:t xml:space="preserve">Surface maps visualizing weight change performance (%/day) in relation to CP and NDF intake (g DM/kg/day) show greater performance under more balanced nutrient intakes (central hot spot, see figure below).</w:t>
+      </w:r>
+    </w:p>
+    <w:p>
+      <w:pPr>
+        <w:pStyle w:val="SourceCode"/>
+      </w:pPr>
+      <w:r>
+        <w:rPr>
+          <w:rStyle w:val="NormalTok"/>
+        </w:rPr>
+        <w:t xml:space="preserve">fitweight </w:t>
+      </w:r>
+      <w:r>
+        <w:rPr>
+          <w:rStyle w:val="OtherTok"/>
+        </w:rPr>
+        <w:t xml:space="preserve">&lt;-</w:t>
+      </w:r>
+      <w:r>
+        <w:rPr>
+          <w:rStyle w:val="NormalTok"/>
+        </w:rPr>
+        <w:t xml:space="preserve"> </w:t>
+      </w:r>
+      <w:r>
+        <w:rPr>
+          <w:rStyle w:val="FunctionTok"/>
+        </w:rPr>
+        <w:t xml:space="preserve">Tps</w:t>
+      </w:r>
+      <w:r>
+        <w:rPr>
+          <w:rStyle w:val="NormalTok"/>
+        </w:rPr>
+        <w:t xml:space="preserve">(trials[, .(NDF_in_bw, CP_in_bw)], trials</w:t>
+      </w:r>
+      <w:r>
+        <w:rPr>
+          <w:rStyle w:val="SpecialCharTok"/>
+        </w:rPr>
+        <w:t xml:space="preserve">$</w:t>
+      </w:r>
+      <w:r>
+        <w:rPr>
+          <w:rStyle w:val="NormalTok"/>
+        </w:rPr>
+        <w:t xml:space="preserve">Weight_change, </w:t>
+      </w:r>
+      <w:r>
+        <w:rPr>
+          <w:rStyle w:val="AttributeTok"/>
+        </w:rPr>
+        <w:t xml:space="preserve">scale.type =</w:t>
+      </w:r>
+      <w:r>
+        <w:rPr>
+          <w:rStyle w:val="NormalTok"/>
+        </w:rPr>
+        <w:t xml:space="preserve"> </w:t>
+      </w:r>
+      <w:r>
+        <w:rPr>
+          <w:rStyle w:val="StringTok"/>
+        </w:rPr>
+        <w:t xml:space="preserve">"range"</w:t>
+      </w:r>
+      <w:r>
+        <w:rPr>
+          <w:rStyle w:val="NormalTok"/>
+        </w:rPr>
+        <w:t xml:space="preserve">)</w:t>
+      </w:r>
+      <w:r>
+        <w:br/>
+      </w:r>
+      <w:r>
+        <w:rPr>
+          <w:rStyle w:val="FunctionTok"/>
+        </w:rPr>
+        <w:t xml:space="preserve">surface</w:t>
+      </w:r>
+      <w:r>
+        <w:rPr>
+          <w:rStyle w:val="NormalTok"/>
+        </w:rPr>
+        <w:t xml:space="preserve">(fitweight)</w:t>
+      </w:r>
+    </w:p>
+    <w:p>
+      <w:pPr>
+        <w:pStyle w:val="FirstParagraph"/>
+      </w:pPr>
+      <w:r>
+        <w:drawing>
+          <wp:inline>
+            <wp:extent cx="4620126" cy="3696101"/>
+            <wp:effectExtent b="0" l="0" r="0" t="0"/>
+            <wp:docPr descr="" title="" id="1" name="Picture"/>
+            <a:graphic>
+              <a:graphicData uri="http://schemas.openxmlformats.org/drawingml/2006/picture">
+                <pic:pic>
+                  <pic:nvPicPr>
+                    <pic:cNvPr descr="results_files/figure-docx/unnamed-chunk-1-1.png" id="0" name="Picture"/>
+                    <pic:cNvPicPr>
+                      <a:picLocks noChangeArrowheads="1" noChangeAspect="1"/>
+                    </pic:cNvPicPr>
+                  </pic:nvPicPr>
+                  <pic:blipFill>
+                    <a:blip r:embed="rId26"/>
+                    <a:stretch>
+                      <a:fillRect/>
+                    </a:stretch>
+                  </pic:blipFill>
+                  <pic:spPr bwMode="auto">
+                    <a:xfrm>
+                      <a:off x="0" y="0"/>
+                      <a:ext cx="4620126" cy="3696101"/>
+                    </a:xfrm>
+                    <a:prstGeom prst="rect">
+                      <a:avLst/>
+                    </a:prstGeom>
+                    <a:noFill/>
+                    <a:ln w="9525">
+                      <a:noFill/>
+                      <a:headEnd/>
+                      <a:tailEnd/>
+                    </a:ln>
+                  </pic:spPr>
+                </pic:pic>
+              </a:graphicData>
+            </a:graphic>
+          </wp:inline>
+        </w:drawing>
+      </w:r>
+    </w:p>
+    <w:p>
+      <w:pPr>
+        <w:pStyle w:val="BodyText"/>
+      </w:pPr>
+      <w:r>
+        <w:t xml:space="preserve">Surface maps visualizing CP digestion performance (%) in relation to CP and NDF intake (g DM/kg/day) show an strict protein limitation (hot spot at top of plot, see figure below). Greater CP intake led to higher CP digestion rates.</w:t>
+      </w:r>
+    </w:p>
+    <w:p>
+      <w:pPr>
+        <w:pStyle w:val="SourceCode"/>
+      </w:pPr>
+      <w:r>
+        <w:rPr>
+          <w:rStyle w:val="NormalTok"/>
+        </w:rPr>
+        <w:t xml:space="preserve">fitdigCP </w:t>
+      </w:r>
+      <w:r>
+        <w:rPr>
+          <w:rStyle w:val="OtherTok"/>
+        </w:rPr>
+        <w:t xml:space="preserve">&lt;-</w:t>
+      </w:r>
+      <w:r>
+        <w:rPr>
+          <w:rStyle w:val="NormalTok"/>
+        </w:rPr>
+        <w:t xml:space="preserve"> </w:t>
+      </w:r>
+      <w:r>
+        <w:rPr>
+          <w:rStyle w:val="FunctionTok"/>
+        </w:rPr>
+        <w:t xml:space="preserve">Tps</w:t>
+      </w:r>
+      <w:r>
+        <w:rPr>
+          <w:rStyle w:val="NormalTok"/>
+        </w:rPr>
+        <w:t xml:space="preserve">(day[, .(NDF_in_bw, CP_in_bw)], day</w:t>
+      </w:r>
+      <w:r>
+        <w:rPr>
+          <w:rStyle w:val="SpecialCharTok"/>
+        </w:rPr>
+        <w:t xml:space="preserve">$</w:t>
+      </w:r>
+      <w:r>
+        <w:rPr>
+          <w:rStyle w:val="NormalTok"/>
+        </w:rPr>
+        <w:t xml:space="preserve">CP_dig, </w:t>
+      </w:r>
+      <w:r>
+        <w:rPr>
+          <w:rStyle w:val="AttributeTok"/>
+        </w:rPr>
+        <w:t xml:space="preserve">scale.type =</w:t>
+      </w:r>
+      <w:r>
+        <w:rPr>
+          <w:rStyle w:val="NormalTok"/>
+        </w:rPr>
+        <w:t xml:space="preserve"> </w:t>
+      </w:r>
+      <w:r>
+        <w:rPr>
+          <w:rStyle w:val="StringTok"/>
+        </w:rPr>
+        <w:t xml:space="preserve">"range"</w:t>
+      </w:r>
+      <w:r>
+        <w:rPr>
+          <w:rStyle w:val="NormalTok"/>
+        </w:rPr>
+        <w:t xml:space="preserve">)</w:t>
+      </w:r>
+      <w:r>
+        <w:br/>
+      </w:r>
+      <w:r>
+        <w:rPr>
+          <w:rStyle w:val="FunctionTok"/>
+        </w:rPr>
+        <w:t xml:space="preserve">surface</w:t>
+      </w:r>
+      <w:r>
+        <w:rPr>
+          <w:rStyle w:val="NormalTok"/>
+        </w:rPr>
+        <w:t xml:space="preserve">(fitdigCP)</w:t>
+      </w:r>
+    </w:p>
+    <w:p>
+      <w:pPr>
+        <w:pStyle w:val="FirstParagraph"/>
+      </w:pPr>
+      <w:r>
+        <w:drawing>
+          <wp:inline>
+            <wp:extent cx="4620126" cy="3696101"/>
+            <wp:effectExtent b="0" l="0" r="0" t="0"/>
+            <wp:docPr descr="" title="" id="1" name="Picture"/>
+            <a:graphic>
+              <a:graphicData uri="http://schemas.openxmlformats.org/drawingml/2006/picture">
+                <pic:pic>
+                  <pic:nvPicPr>
+                    <pic:cNvPr descr="results_files/figure-docx/unnamed-chunk-2-1.png" id="0" name="Picture"/>
+                    <pic:cNvPicPr>
+                      <a:picLocks noChangeArrowheads="1" noChangeAspect="1"/>
+                    </pic:cNvPicPr>
+                  </pic:nvPicPr>
+                  <pic:blipFill>
+                    <a:blip r:embed="rId27"/>
+                    <a:stretch>
+                      <a:fillRect/>
+                    </a:stretch>
+                  </pic:blipFill>
+                  <pic:spPr bwMode="auto">
+                    <a:xfrm>
+                      <a:off x="0" y="0"/>
+                      <a:ext cx="4620126" cy="3696101"/>
+                    </a:xfrm>
+                    <a:prstGeom prst="rect">
+                      <a:avLst/>
+                    </a:prstGeom>
+                    <a:noFill/>
+                    <a:ln w="9525">
+                      <a:noFill/>
+                      <a:headEnd/>
+                      <a:tailEnd/>
+                    </a:ln>
+                  </pic:spPr>
+                </pic:pic>
+              </a:graphicData>
+            </a:graphic>
+          </wp:inline>
+        </w:drawing>
+      </w:r>
+    </w:p>
+    <w:p>
+      <w:pPr>
+        <w:pStyle w:val="BodyText"/>
+      </w:pPr>
+      <w:r>
+        <w:t xml:space="preserve">Surface maps visualizing both NDF and ADF digestion performance (%) in relation to CP and NDF intake (g DM/kg/day) show an NDF limitation. NDF digestion was overall higher (right-hand hot spot; first figure below) than ADF digestion (right-hand hot spot; second figure below). Greater fibre intake led to higher fibre digestion rates.</w:t>
+      </w:r>
+    </w:p>
+    <w:p>
+      <w:pPr>
+        <w:pStyle w:val="SourceCode"/>
+      </w:pPr>
+      <w:r>
+        <w:rPr>
+          <w:rStyle w:val="NormalTok"/>
+        </w:rPr>
+        <w:t xml:space="preserve">fitdigNDF </w:t>
+      </w:r>
+      <w:r>
+        <w:rPr>
+          <w:rStyle w:val="OtherTok"/>
+        </w:rPr>
+        <w:t xml:space="preserve">&lt;-</w:t>
+      </w:r>
+      <w:r>
+        <w:rPr>
+          <w:rStyle w:val="NormalTok"/>
+        </w:rPr>
+        <w:t xml:space="preserve"> </w:t>
+      </w:r>
+      <w:r>
+        <w:rPr>
+          <w:rStyle w:val="FunctionTok"/>
+        </w:rPr>
+        <w:t xml:space="preserve">Tps</w:t>
+      </w:r>
+      <w:r>
+        <w:rPr>
+          <w:rStyle w:val="NormalTok"/>
+        </w:rPr>
+        <w:t xml:space="preserve">(day[, .(NDF_in_bw, CP_in_bw)], day</w:t>
+      </w:r>
+      <w:r>
+        <w:rPr>
+          <w:rStyle w:val="SpecialCharTok"/>
+        </w:rPr>
+        <w:t xml:space="preserve">$</w:t>
+      </w:r>
+      <w:r>
+        <w:rPr>
+          <w:rStyle w:val="NormalTok"/>
+        </w:rPr>
+        <w:t xml:space="preserve">NDF_dig, </w:t>
+      </w:r>
+      <w:r>
+        <w:rPr>
+          <w:rStyle w:val="AttributeTok"/>
+        </w:rPr>
+        <w:t xml:space="preserve">scale.type =</w:t>
+      </w:r>
+      <w:r>
+        <w:rPr>
+          <w:rStyle w:val="NormalTok"/>
+        </w:rPr>
+        <w:t xml:space="preserve"> </w:t>
+      </w:r>
+      <w:r>
+        <w:rPr>
+          <w:rStyle w:val="StringTok"/>
+        </w:rPr>
+        <w:t xml:space="preserve">"range"</w:t>
+      </w:r>
+      <w:r>
+        <w:rPr>
+          <w:rStyle w:val="NormalTok"/>
+        </w:rPr>
+        <w:t xml:space="preserve">)</w:t>
+      </w:r>
+      <w:r>
+        <w:br/>
+      </w:r>
+      <w:r>
+        <w:rPr>
+          <w:rStyle w:val="FunctionTok"/>
+        </w:rPr>
+        <w:t xml:space="preserve">surface</w:t>
+      </w:r>
+      <w:r>
+        <w:rPr>
+          <w:rStyle w:val="NormalTok"/>
+        </w:rPr>
+        <w:t xml:space="preserve">(fitdigNDF)</w:t>
+      </w:r>
+    </w:p>
+    <w:p>
+      <w:pPr>
+        <w:pStyle w:val="FirstParagraph"/>
+      </w:pPr>
+      <w:r>
+        <w:drawing>
+          <wp:inline>
+            <wp:extent cx="4620126" cy="3696101"/>
+            <wp:effectExtent b="0" l="0" r="0" t="0"/>
+            <wp:docPr descr="" title="" id="1" name="Picture"/>
+            <a:graphic>
+              <a:graphicData uri="http://schemas.openxmlformats.org/drawingml/2006/picture">
+                <pic:pic>
+                  <pic:nvPicPr>
+                    <pic:cNvPr descr="results_files/figure-docx/unnamed-chunk-3-1.png" id="0" name="Picture"/>
+                    <pic:cNvPicPr>
+                      <a:picLocks noChangeArrowheads="1" noChangeAspect="1"/>
+                    </pic:cNvPicPr>
+                  </pic:nvPicPr>
+                  <pic:blipFill>
+                    <a:blip r:embed="rId28"/>
+                    <a:stretch>
+                      <a:fillRect/>
+                    </a:stretch>
+                  </pic:blipFill>
+                  <pic:spPr bwMode="auto">
+                    <a:xfrm>
+                      <a:off x="0" y="0"/>
+                      <a:ext cx="4620126" cy="3696101"/>
+                    </a:xfrm>
+                    <a:prstGeom prst="rect">
+                      <a:avLst/>
+                    </a:prstGeom>
+                    <a:noFill/>
+                    <a:ln w="9525">
+                      <a:noFill/>
+                      <a:headEnd/>
+                      <a:tailEnd/>
+                    </a:ln>
+                  </pic:spPr>
+                </pic:pic>
+              </a:graphicData>
+            </a:graphic>
+          </wp:inline>
+        </w:drawing>
+      </w:r>
+    </w:p>
+    <w:p>
+      <w:pPr>
+        <w:pStyle w:val="SourceCode"/>
+      </w:pPr>
+      <w:r>
+        <w:rPr>
+          <w:rStyle w:val="NormalTok"/>
+        </w:rPr>
+        <w:t xml:space="preserve">fitdigADF </w:t>
+      </w:r>
+      <w:r>
+        <w:rPr>
+          <w:rStyle w:val="OtherTok"/>
+        </w:rPr>
+        <w:t xml:space="preserve">&lt;-</w:t>
+      </w:r>
+      <w:r>
+        <w:rPr>
+          <w:rStyle w:val="NormalTok"/>
+        </w:rPr>
+        <w:t xml:space="preserve"> </w:t>
+      </w:r>
+      <w:r>
+        <w:rPr>
+          <w:rStyle w:val="FunctionTok"/>
+        </w:rPr>
+        <w:t xml:space="preserve">Tps</w:t>
+      </w:r>
+      <w:r>
+        <w:rPr>
+          <w:rStyle w:val="NormalTok"/>
+        </w:rPr>
+        <w:t xml:space="preserve">(day[, .(NDF_in_bw, CP_in_bw)], day</w:t>
+      </w:r>
+      <w:r>
+        <w:rPr>
+          <w:rStyle w:val="SpecialCharTok"/>
+        </w:rPr>
+        <w:t xml:space="preserve">$</w:t>
+      </w:r>
+      <w:r>
+        <w:rPr>
+          <w:rStyle w:val="NormalTok"/>
+        </w:rPr>
+        <w:t xml:space="preserve">ADF_dig, </w:t>
+      </w:r>
+      <w:r>
+        <w:rPr>
+          <w:rStyle w:val="AttributeTok"/>
+        </w:rPr>
+        <w:t xml:space="preserve">scale.type =</w:t>
+      </w:r>
+      <w:r>
+        <w:rPr>
+          <w:rStyle w:val="NormalTok"/>
+        </w:rPr>
+        <w:t xml:space="preserve"> </w:t>
+      </w:r>
+      <w:r>
+        <w:rPr>
+          <w:rStyle w:val="StringTok"/>
+        </w:rPr>
+        <w:t xml:space="preserve">"range"</w:t>
+      </w:r>
+      <w:r>
+        <w:rPr>
+          <w:rStyle w:val="NormalTok"/>
+        </w:rPr>
+        <w:t xml:space="preserve">)</w:t>
+      </w:r>
+      <w:r>
+        <w:br/>
+      </w:r>
+      <w:r>
+        <w:rPr>
+          <w:rStyle w:val="FunctionTok"/>
+        </w:rPr>
+        <w:t xml:space="preserve">surface</w:t>
+      </w:r>
+      <w:r>
+        <w:rPr>
+          <w:rStyle w:val="NormalTok"/>
+        </w:rPr>
+        <w:t xml:space="preserve">(fitdigADF)</w:t>
+      </w:r>
+    </w:p>
+    <w:p>
+      <w:pPr>
+        <w:pStyle w:val="FirstParagraph"/>
+      </w:pPr>
+      <w:r>
+        <w:drawing>
+          <wp:inline>
+            <wp:extent cx="4620126" cy="3696101"/>
+            <wp:effectExtent b="0" l="0" r="0" t="0"/>
+            <wp:docPr descr="" title="" id="1" name="Picture"/>
+            <a:graphic>
+              <a:graphicData uri="http://schemas.openxmlformats.org/drawingml/2006/picture">
+                <pic:pic>
+                  <pic:nvPicPr>
+                    <pic:cNvPr descr="results_files/figure-docx/unnamed-chunk-4-1.png" id="0" name="Picture"/>
+                    <pic:cNvPicPr>
+                      <a:picLocks noChangeArrowheads="1" noChangeAspect="1"/>
+                    </pic:cNvPicPr>
+                  </pic:nvPicPr>
+                  <pic:blipFill>
+                    <a:blip r:embed="rId29"/>
+                    <a:stretch>
+                      <a:fillRect/>
+                    </a:stretch>
+                  </pic:blipFill>
+                  <pic:spPr bwMode="auto">
+                    <a:xfrm>
+                      <a:off x="0" y="0"/>
+                      <a:ext cx="4620126" cy="3696101"/>
+                    </a:xfrm>
+                    <a:prstGeom prst="rect">
+                      <a:avLst/>
+                    </a:prstGeom>
+                    <a:noFill/>
+                    <a:ln w="9525">
+                      <a:noFill/>
+                      <a:headEnd/>
+                      <a:tailEnd/>
+                    </a:ln>
+                  </pic:spPr>
+                </pic:pic>
+              </a:graphicData>
+            </a:graphic>
+          </wp:inline>
+        </w:drawing>
+      </w:r>
+    </w:p>
+    <w:bookmarkEnd w:id="30"/>
     <w:sectPr/>
   </w:body>
 </w:document>

</xml_diff>

<commit_message>
add figure captions and additional figures to results
</commit_message>
<xml_diff>
--- a/results.docx
+++ b/results.docx
@@ -10,7 +10,7 @@
         <w:t xml:space="preserve">Results</w:t>
       </w:r>
     </w:p>
-    <w:bookmarkStart w:id="21" w:name="naive-multi-choice-trials"/>
+    <w:bookmarkStart w:id="20" w:name="naive-multi-choice-trials"/>
     <w:p>
       <w:pPr>
         <w:pStyle w:val="Heading2"/>
@@ -25,6 +25,40 @@
       </w:pPr>
       <w:r>
         <w:t xml:space="preserve">During the naive multi-choice feeding trial phase of the experiment, snowshoe hares ate an average of 51.59 ± 20.79 g DM/day across all diets. There was no significant effect of diet on intake rate during naive multi-choice trials (p = 0.65; Figure 2). Intake rates by diet translated to average intakes of 5.92 ± 3.02 and 23.09 ± 8.96 g DM/day of CP and NDF, respectively (Figure 2). The target intake of naive hares fell between the nutritional rails of Diets B and C.</w:t>
+      </w:r>
+    </w:p>
+    <w:bookmarkEnd w:id="20"/>
+    <w:bookmarkStart w:id="25" w:name="X7f89f317d16407aaf13f529a0a806102315defa"/>
+    <w:p>
+      <w:pPr>
+        <w:pStyle w:val="Heading2"/>
+      </w:pPr>
+      <w:r>
+        <w:t xml:space="preserve">Single-choice feeding trials: treatment-level analysis</w:t>
+      </w:r>
+    </w:p>
+    <w:p>
+      <w:pPr>
+        <w:pStyle w:val="FirstParagraph"/>
+      </w:pPr>
+      <w:r>
+        <w:t xml:space="preserve">We conducted 19 single-choice feeding trials on 9 individuals. Hares ate on average 81.96 g DM/kg/day of food across all diets. There was an overall significant effect of diet on intake rate (p = 0.006; daily measure), but this varied between diets (Figure 3, panel A). The tukey test on this ANOVA shows that intake rates for diets C and D differ significantly from diet A, while all other diets did not differ significantly in intake rate (add stars to Figure 3). This pattern of intake rate resulted in hares on diets B and C to have CP and NDF intake rates closest to the average intake rates of hares offered all diets (Figure 3, panel B).</w:t>
+      </w:r>
+    </w:p>
+    <w:p>
+      <w:pPr>
+        <w:pStyle w:val="BodyText"/>
+      </w:pPr>
+      <w:r>
+        <w:t xml:space="preserve">There was an overall significant effect of diet on weight change during feeding trials (p = 0.02; trial measures). Diet A yielded the highest weight loss over the three-day long trials (-1.32 %/day), while diets B and C allowed hares to maintain their original weight over feeding trials (Figure 4). The tukey test showed that weight change differed significantly between diet A and diets B and C (add stars to Figure 4).</w:t>
+      </w:r>
+    </w:p>
+    <w:p>
+      <w:pPr>
+        <w:pStyle w:val="BodyText"/>
+      </w:pPr>
+      <w:r>
+        <w:t xml:space="preserve">Based on fecal composition, diet treatment significantly affected daily CP (p = 0), NDF (p = 0), and ADF (p = 0) digestion rates. Hares digested more CP as diet CP:NDF increased (from A to D), and CP digestion differed significantly between all combinations of diet treatment except for diets C and B (Figure 5). NDF digestibility decreased significantly between diet A and diets B and C; diets C and D produced near zero NDF digestibility with no significant difference between the two (Figure 5). ADF digestibility decreased from diet A to D, with significant differences between diet A and diets C and D, and diet B and C (Figure 5). There was an observed increase in digestibility from diet C to D, but this was not significant (Figure 5).</w:t>
       </w:r>
     </w:p>
     <w:p>
@@ -36,7 +70,7 @@
           <wp:inline>
             <wp:extent cx="3657600" cy="6400800"/>
             <wp:effectExtent b="0" l="0" r="0" t="0"/>
-            <wp:docPr descr="Figure 2" title="" id="1" name="Picture"/>
+            <wp:docPr descr="Figure 2. Feeding responses (g dry matter/kg/day) by snowshoe hares during the naiive, multi-choice phase of the feeding trial experiment (n = 32) in which we offered individual hares four experimental diets simulatenously for one day. Diets A, B, C, and D had crude protein (CP) to neutral detergent fibre (NDF) ratios of 0.083, 0.22, 0.36, and 0.5 respectively. Panel A shows dry matter (DM) intake rate per kg body weight by diet treatment, with bars representing means and error bars representing standard deviations. Panel B places intake rates in Panel A in nutrient space. In Panel B, each black point represents the total CP intake plotted against total NDF intake by individual hares, summing their intake of all diets in the multi-choice feeding trial. The cross point represents the mean CP and NDF intake across all hares. Diet rails (CP:NDF) are represented by black lines." title="" id="1" name="Picture"/>
             <a:graphic>
               <a:graphicData uri="http://schemas.openxmlformats.org/drawingml/2006/picture">
                 <pic:pic>
@@ -47,7 +81,7 @@
                     </pic:cNvPicPr>
                   </pic:nvPicPr>
                   <pic:blipFill>
-                    <a:blip r:embed="rId20"/>
+                    <a:blip r:embed="rId21"/>
                     <a:stretch>
                       <a:fillRect/>
                     </a:stretch>
@@ -79,25 +113,7 @@
         <w:pStyle w:val="ImageCaption"/>
       </w:pPr>
       <w:r>
-        <w:t xml:space="preserve">Figure 2</w:t>
-      </w:r>
-    </w:p>
-    <w:bookmarkEnd w:id="21"/>
-    <w:bookmarkStart w:id="25" w:name="X7f89f317d16407aaf13f529a0a806102315defa"/>
-    <w:p>
-      <w:pPr>
-        <w:pStyle w:val="Heading2"/>
-      </w:pPr>
-      <w:r>
-        <w:t xml:space="preserve">Single-choice feeding trials: treatment-level analysis</w:t>
-      </w:r>
-    </w:p>
-    <w:p>
-      <w:pPr>
-        <w:pStyle w:val="FirstParagraph"/>
-      </w:pPr>
-      <w:r>
-        <w:t xml:space="preserve">We conducted 19 single-choice feeding trials on 9 individuals. Hares ate on average 81.96 g DM/kg/day of food across all diets. There was an overall significant effect of diet on intake rate (p = 0.00557; daily measure), but this varied between diets (Figure 3, panel A). The tukey test on this ANOVA shows that intake rates for diets C and D differ significantly from diet A, while all other diets did not differ significantly in intake rate (add stars to Figure 3). This pattern of intake rate resulted in hares on diets B and C to have CP and NDF intake rates closest to the average intake rates of hares offered all diets (Figure 3, panel B).</w:t>
+        <w:t xml:space="preserve">Figure 2. Feeding responses (g dry matter/kg/day) by snowshoe hares during the naiive, multi-choice phase of the feeding trial experiment (n = 32) in which we offered individual hares four experimental diets simulatenously for one day. Diets A, B, C, and D had crude protein (CP) to neutral detergent fibre (NDF) ratios of 0.083, 0.22, 0.36, and 0.5 respectively. Panel A shows dry matter (DM) intake rate per kg body weight by diet treatment, with bars representing means and error bars representing standard deviations. Panel B places intake rates in Panel A in nutrient space. In Panel B, each black point represents the total CP intake plotted against total NDF intake by individual hares, summing their intake of all diets in the multi-choice feeding trial. The cross point represents the mean CP and NDF intake across all hares. Diet rails (CP:NDF) are represented by black lines.</w:t>
       </w:r>
     </w:p>
     <w:p>
@@ -109,7 +125,7 @@
           <wp:inline>
             <wp:extent cx="3657600" cy="6400800"/>
             <wp:effectExtent b="0" l="0" r="0" t="0"/>
-            <wp:docPr descr="Figure 3" title="" id="1" name="Picture"/>
+            <wp:docPr descr="Figure 3. Feeding responses (g dry matter/kg/day) by snowshoe hares during the single-choice phase of the feeding trial experiment (n = 99) in which we offered individual hares one of four experimental diets for three days. Diets A, B, C, and D had crude protein (CP) to neutral detergent fibre (NDF) ratios of 0.083, 0.22, 0.36, and 0.5 respectively. Panel A shows dry matter (DM) intake rate per kg body weight by diet treatment, with bars representing means and error bars representing standard deviations. Panel B places intake rates in Panel A in nutrient space. Panel B shows mean intake rates (black points; error bars = standard deviation) of each diet along diet rails (CP:NDF) that are represented with black lines. Mean intake rates of diets are represented along the axes as CP intake against NDF intake in terms of dry matter." title="" id="1" name="Picture"/>
             <a:graphic>
               <a:graphicData uri="http://schemas.openxmlformats.org/drawingml/2006/picture">
                 <pic:pic>
@@ -152,15 +168,7 @@
         <w:pStyle w:val="ImageCaption"/>
       </w:pPr>
       <w:r>
-        <w:t xml:space="preserve">Figure 3</w:t>
-      </w:r>
-    </w:p>
-    <w:p>
-      <w:pPr>
-        <w:pStyle w:val="BodyText"/>
-      </w:pPr>
-      <w:r>
-        <w:t xml:space="preserve">There was an overall significant effect of diet on weight change during feeding trials (p = 0.02; trial measures). Diet A yielded the highest weight loss over the three-day long trials (-1.32 %/day), while diets B and C allowed hares to maintain their original weight over feeding trials (Figure 4). The tukey test showed that weight change differed significantly between diet A and diets B and C (add stars to Figure 4).</w:t>
+        <w:t xml:space="preserve">Figure 3. Feeding responses (g dry matter/kg/day) by snowshoe hares during the single-choice phase of the feeding trial experiment (n = 99) in which we offered individual hares one of four experimental diets for three days. Diets A, B, C, and D had crude protein (CP) to neutral detergent fibre (NDF) ratios of 0.083, 0.22, 0.36, and 0.5 respectively. Panel A shows dry matter (DM) intake rate per kg body weight by diet treatment, with bars representing means and error bars representing standard deviations. Panel B places intake rates in Panel A in nutrient space. Panel B shows mean intake rates (black points; error bars = standard deviation) of each diet along diet rails (CP:NDF) that are represented with black lines. Mean intake rates of diets are represented along the axes as CP intake against NDF intake in terms of dry matter.</w:t>
       </w:r>
     </w:p>
     <w:p>
@@ -172,7 +180,7 @@
           <wp:inline>
             <wp:extent cx="3657600" cy="3657600"/>
             <wp:effectExtent b="0" l="0" r="0" t="0"/>
-            <wp:docPr descr="Figure 4" title="" id="1" name="Picture"/>
+            <wp:docPr descr="Figure 4. Weight change (%/day) of snowshoe hares in response to feeding on one of four experimental diets for three days during the single-choice phase of the feeding trial experiment (n = 33). Diets A, B, C, and D had crude protein (CP) to neutral detergent fibre (NDF) ratios of 0.083, 0.22, 0.36, and 0.5 respectively. Boxes represent median weight change bounded by lower 25th and 75th percentiles. Points represent values of individual feeding trials." title="" id="1" name="Picture"/>
             <a:graphic>
               <a:graphicData uri="http://schemas.openxmlformats.org/drawingml/2006/picture">
                 <pic:pic>
@@ -215,15 +223,7 @@
         <w:pStyle w:val="ImageCaption"/>
       </w:pPr>
       <w:r>
-        <w:t xml:space="preserve">Figure 4</w:t>
-      </w:r>
-    </w:p>
-    <w:p>
-      <w:pPr>
-        <w:pStyle w:val="BodyText"/>
-      </w:pPr>
-      <w:r>
-        <w:t xml:space="preserve">Based on fecal composition, diet treatment significantly affected daily CP (p = 0), NDF (p = 0), and ADF (p = 0) digestion rates. Across treatments, hares digested more CP as diet CP:NDF increased (from A to D), and CP digestion differed significantly between all combinations of diet except for diets C and B (Figure 5). NDF and ADF digestion rates decreased as CP:NDF increased until diet C, after which NDF and ADF digestion did not change significantly between diet C and D (Figure 5).</w:t>
+        <w:t xml:space="preserve">Figure 4. Weight change (%/day) of snowshoe hares in response to feeding on one of four experimental diets for three days during the single-choice phase of the feeding trial experiment (n = 33). Diets A, B, C, and D had crude protein (CP) to neutral detergent fibre (NDF) ratios of 0.083, 0.22, 0.36, and 0.5 respectively. Boxes represent median weight change bounded by lower 25th and 75th percentiles. Points represent values of individual feeding trials.</w:t>
       </w:r>
     </w:p>
     <w:p>
@@ -235,7 +235,7 @@
           <wp:inline>
             <wp:extent cx="5334000" cy="2133600"/>
             <wp:effectExtent b="0" l="0" r="0" t="0"/>
-            <wp:docPr descr="Figure 5" title="" id="1" name="Picture"/>
+            <wp:docPr descr="Figure 5. From left panel to right panel: crude protein (CP), neutral detergent fibre (NDF), and acid detergent fibre (ADF), digestability (proportion digested) in response to feeding on one of four experimental diets fo three days during the single-choice phase of the feeding trial experiment (n = 33). Diets A, B, C, and D had crude protein (CP) to neutral detergent fibre (NDF) ratios of 0.083, 0.22, 0.36, and 0.5 respectively. Boxes represent median digestability bounded by lower 25th and 75th percentiles." title="" id="1" name="Picture"/>
             <a:graphic>
               <a:graphicData uri="http://schemas.openxmlformats.org/drawingml/2006/picture">
                 <pic:pic>
@@ -278,17 +278,17 @@
         <w:pStyle w:val="ImageCaption"/>
       </w:pPr>
       <w:r>
-        <w:t xml:space="preserve">Figure 5</w:t>
+        <w:t xml:space="preserve">Figure 5. From left panel to right panel: crude protein (CP), neutral detergent fibre (NDF), and acid detergent fibre (ADF), digestability (proportion digested) in response to feeding on one of four experimental diets fo three days during the single-choice phase of the feeding trial experiment (n = 33). Diets A, B, C, and D had crude protein (CP) to neutral detergent fibre (NDF) ratios of 0.083, 0.22, 0.36, and 0.5 respectively. Boxes represent median digestability bounded by lower 25th and 75th percentiles.</w:t>
       </w:r>
     </w:p>
     <w:bookmarkEnd w:id="25"/>
-    <w:bookmarkStart w:id="30" w:name="Xd2bd755d3ae5ecaa439b083cf27770130218734"/>
+    <w:bookmarkStart w:id="30" w:name="Xad2d480df89c3845c23d9cb1ab5246506fa187f"/>
     <w:p>
       <w:pPr>
         <w:pStyle w:val="Heading2"/>
       </w:pPr>
       <w:r>
-        <w:t xml:space="preserve">Single-choice feeding trials: geometric analysis</w:t>
+        <w:t xml:space="preserve">Single-choice feeding trials: preliminary geometric analysis</w:t>
       </w:r>
     </w:p>
     <w:p>
@@ -848,6 +848,181 @@
       </w:r>
     </w:p>
     <w:bookmarkEnd w:id="30"/>
+    <w:bookmarkStart w:id="34" w:name="additional-figures"/>
+    <w:p>
+      <w:pPr>
+        <w:pStyle w:val="Heading2"/>
+      </w:pPr>
+      <w:r>
+        <w:t xml:space="preserve">Additional figures</w:t>
+      </w:r>
+    </w:p>
+    <w:p>
+      <w:pPr>
+        <w:pStyle w:val="CaptionedFigure"/>
+      </w:pPr>
+      <w:r>
+        <w:drawing>
+          <wp:inline>
+            <wp:extent cx="5334000" cy="4572000"/>
+            <wp:effectExtent b="0" l="0" r="0" t="0"/>
+            <wp:docPr descr="Excretion rates" title="" id="1" name="Picture"/>
+            <a:graphic>
+              <a:graphicData uri="http://schemas.openxmlformats.org/drawingml/2006/picture">
+                <pic:pic>
+                  <pic:nvPicPr>
+                    <pic:cNvPr descr="Output/figures/excretionrates.jpg" id="0" name="Picture"/>
+                    <pic:cNvPicPr>
+                      <a:picLocks noChangeArrowheads="1" noChangeAspect="1"/>
+                    </pic:cNvPicPr>
+                  </pic:nvPicPr>
+                  <pic:blipFill>
+                    <a:blip r:embed="rId31"/>
+                    <a:stretch>
+                      <a:fillRect/>
+                    </a:stretch>
+                  </pic:blipFill>
+                  <pic:spPr bwMode="auto">
+                    <a:xfrm>
+                      <a:off x="0" y="0"/>
+                      <a:ext cx="5334000" cy="4572000"/>
+                    </a:xfrm>
+                    <a:prstGeom prst="rect">
+                      <a:avLst/>
+                    </a:prstGeom>
+                    <a:noFill/>
+                    <a:ln w="9525">
+                      <a:noFill/>
+                      <a:headEnd/>
+                      <a:tailEnd/>
+                    </a:ln>
+                  </pic:spPr>
+                </pic:pic>
+              </a:graphicData>
+            </a:graphic>
+          </wp:inline>
+        </w:drawing>
+      </w:r>
+    </w:p>
+    <w:p>
+      <w:pPr>
+        <w:pStyle w:val="ImageCaption"/>
+      </w:pPr>
+      <w:r>
+        <w:t xml:space="preserve">Excretion rates</w:t>
+      </w:r>
+    </w:p>
+    <w:p>
+      <w:pPr>
+        <w:pStyle w:val="CaptionedFigure"/>
+      </w:pPr>
+      <w:r>
+        <w:drawing>
+          <wp:inline>
+            <wp:extent cx="4572000" cy="2743200"/>
+            <wp:effectExtent b="0" l="0" r="0" t="0"/>
+            <wp:docPr descr="Weight change in response to protein intake" title="" id="1" name="Picture"/>
+            <a:graphic>
+              <a:graphicData uri="http://schemas.openxmlformats.org/drawingml/2006/picture">
+                <pic:pic>
+                  <pic:nvPicPr>
+                    <pic:cNvPr descr="Output/figures/proteinintake.jpeg" id="0" name="Picture"/>
+                    <pic:cNvPicPr>
+                      <a:picLocks noChangeArrowheads="1" noChangeAspect="1"/>
+                    </pic:cNvPicPr>
+                  </pic:nvPicPr>
+                  <pic:blipFill>
+                    <a:blip r:embed="rId32"/>
+                    <a:stretch>
+                      <a:fillRect/>
+                    </a:stretch>
+                  </pic:blipFill>
+                  <pic:spPr bwMode="auto">
+                    <a:xfrm>
+                      <a:off x="0" y="0"/>
+                      <a:ext cx="4572000" cy="2743200"/>
+                    </a:xfrm>
+                    <a:prstGeom prst="rect">
+                      <a:avLst/>
+                    </a:prstGeom>
+                    <a:noFill/>
+                    <a:ln w="9525">
+                      <a:noFill/>
+                      <a:headEnd/>
+                      <a:tailEnd/>
+                    </a:ln>
+                  </pic:spPr>
+                </pic:pic>
+              </a:graphicData>
+            </a:graphic>
+          </wp:inline>
+        </w:drawing>
+      </w:r>
+    </w:p>
+    <w:p>
+      <w:pPr>
+        <w:pStyle w:val="ImageCaption"/>
+      </w:pPr>
+      <w:r>
+        <w:t xml:space="preserve">Weight change in response to protein intake</w:t>
+      </w:r>
+    </w:p>
+    <w:p>
+      <w:pPr>
+        <w:pStyle w:val="CaptionedFigure"/>
+      </w:pPr>
+      <w:r>
+        <w:drawing>
+          <wp:inline>
+            <wp:extent cx="4572000" cy="2743200"/>
+            <wp:effectExtent b="0" l="0" r="0" t="0"/>
+            <wp:docPr descr="Weight change in response to fibre intake" title="" id="1" name="Picture"/>
+            <a:graphic>
+              <a:graphicData uri="http://schemas.openxmlformats.org/drawingml/2006/picture">
+                <pic:pic>
+                  <pic:nvPicPr>
+                    <pic:cNvPr descr="Output/figures/NDFintake.jpeg" id="0" name="Picture"/>
+                    <pic:cNvPicPr>
+                      <a:picLocks noChangeArrowheads="1" noChangeAspect="1"/>
+                    </pic:cNvPicPr>
+                  </pic:nvPicPr>
+                  <pic:blipFill>
+                    <a:blip r:embed="rId33"/>
+                    <a:stretch>
+                      <a:fillRect/>
+                    </a:stretch>
+                  </pic:blipFill>
+                  <pic:spPr bwMode="auto">
+                    <a:xfrm>
+                      <a:off x="0" y="0"/>
+                      <a:ext cx="4572000" cy="2743200"/>
+                    </a:xfrm>
+                    <a:prstGeom prst="rect">
+                      <a:avLst/>
+                    </a:prstGeom>
+                    <a:noFill/>
+                    <a:ln w="9525">
+                      <a:noFill/>
+                      <a:headEnd/>
+                      <a:tailEnd/>
+                    </a:ln>
+                  </pic:spPr>
+                </pic:pic>
+              </a:graphicData>
+            </a:graphic>
+          </wp:inline>
+        </w:drawing>
+      </w:r>
+    </w:p>
+    <w:p>
+      <w:pPr>
+        <w:pStyle w:val="ImageCaption"/>
+      </w:pPr>
+      <w:r>
+        <w:t xml:space="preserve">Weight change in response to fibre intake</w:t>
+      </w:r>
+    </w:p>
+    <w:bookmarkEnd w:id="34"/>
     <w:sectPr/>
   </w:body>
 </w:document>

</xml_diff>

<commit_message>
update surface plots in mardown. digestabilities
</commit_message>
<xml_diff>
--- a/results.docx
+++ b/results.docx
@@ -24,11 +24,11 @@
         <w:pStyle w:val="FirstParagraph"/>
       </w:pPr>
       <w:r>
-        <w:t xml:space="preserve">During the naive multi-choice feeding trial phase of the experiment, snowshoe hares ate an average of 51.59 ± 20.79 g DM/day across all diets. There was no significant effect of diet on intake rate during naive multi-choice trials (p = 0.65; Figure 2). Intake rates by diet translated to average intakes of 5.92 ± 3.02 and 23.09 ± 8.96 g DM/day of CP and NDF, respectively (Figure 2). The target intake of naive hares fell between the nutritional rails of Diets B and C.</w:t>
+        <w:t xml:space="preserve">During the naive multi-choice feeding trial phase of the experiment, snowshoe hares ate an average of NA ± NA g DM/day across all diets. There was no significant effect of diet on intake rate during naive multi-choice trials (p = 0.01; Figure 2). Intake rates by diet translated to average intakes of NA ± NA and NA ± NA g DM/day of CP and NDF, respectively (Figure 2). The target intake of naive hares fell between the nutritional rails of Diets B and C.</w:t>
       </w:r>
     </w:p>
     <w:bookmarkEnd w:id="20"/>
-    <w:bookmarkStart w:id="25" w:name="X7f89f317d16407aaf13f529a0a806102315defa"/>
+    <w:bookmarkStart w:id="33" w:name="X7f89f317d16407aaf13f529a0a806102315defa"/>
     <w:p>
       <w:pPr>
         <w:pStyle w:val="Heading2"/>
@@ -42,7 +42,7 @@
         <w:pStyle w:val="FirstParagraph"/>
       </w:pPr>
       <w:r>
-        <w:t xml:space="preserve">We conducted 19 single-choice feeding trials on 9 individuals. Hares ate on average 81.96 g DM/kg/day of food across all diets. There was an overall significant effect of diet on intake rate (p = 0.006; daily measure), but this varied between diets (Figure 3, panel A). The tukey test on this ANOVA shows that intake rates for diets C and D differ significantly from diet A, while all other diets did not differ significantly in intake rate (add stars to Figure 3). This pattern of intake rate resulted in hares on diets B and C to have CP and NDF intake rates closest to the average intake rates of hares offered all diets (Figure 3, panel B).</w:t>
+        <w:t xml:space="preserve">We conducted 39 single-choice feeding trials on 17 individuals. Hares ate on average NA g DM/kg/day of food across all diets. There was an overall significant effect of diet on intake rate (p = 0; daily measure), but this varied between diets (Figure 3, panel A). The tukey test on this ANOVA shows that intake rates for diets C and D differ significantly from diet A, while all other diets did not differ significantly in intake rate (add stars to Figure 3). This pattern of intake rate resulted in hares on diets B and C to have CP and NDF intake rates closest to the average intake rates of hares offered all diets (Figure 3, panel B).</w:t>
       </w:r>
     </w:p>
     <w:p>
@@ -50,7 +50,7 @@
         <w:pStyle w:val="BodyText"/>
       </w:pPr>
       <w:r>
-        <w:t xml:space="preserve">There was an overall significant effect of diet on weight change during feeding trials (p = 0.02; trial measures). Diet A yielded the highest weight loss over the three-day long trials (-1.32 %/day), while diets B and C allowed hares to maintain their original weight over feeding trials (Figure 4). The tukey test showed that weight change differed significantly between diet A and diets B and C (add stars to Figure 4).</w:t>
+        <w:t xml:space="preserve">There was an overall significant effect of diet on weight change during feeding trials (p = 0; trial measures). Diet A yielded the highest weight loss over the three-day long trials (-1.2 %/day), while diets B and C allowed hares to maintain their original weight over feeding trials (Figure 4). The tukey test showed that weight change differed significantly between diet A and diets B and C (add stars to Figure 4).</w:t>
       </w:r>
     </w:p>
     <w:p>
@@ -68,14 +68,14 @@
       <w:r>
         <w:drawing>
           <wp:inline>
-            <wp:extent cx="3657600" cy="6400800"/>
+            <wp:extent cx="3810000" cy="2540000"/>
             <wp:effectExtent b="0" l="0" r="0" t="0"/>
-            <wp:docPr descr="Figure 2. Feeding responses (g dry matter/kg/day) by snowshoe hares during the naiive, multi-choice phase of the feeding trial experiment (n = 32) in which we offered individual hares four experimental diets simulatenously for one day. Diets A, B, C, and D had crude protein (CP) to neutral detergent fibre (NDF) ratios of 0.083, 0.22, 0.36, and 0.5 respectively. Panel A shows dry matter (DM) intake rate per kg body weight by diet treatment, with bars representing means and error bars representing standard deviations. Panel B places intake rates in Panel A in nutrient space. In Panel B, each black point represents the total CP intake plotted against total NDF intake by individual hares, summing their intake of all diets in the multi-choice feeding trial. The cross point represents the mean CP and NDF intake across all hares. Diet rails (CP:NDF) are represented by black lines." title="" id="1" name="Picture"/>
+            <wp:docPr descr="Figure 2. Feeding responses (g dry matter/kg/day) by snowshoe hares during the naiive, multi-choice phase of the feeding trial experiment (n = 32) in which we offered individual hares four experimental diets simulatenously for one day. Diets A, B, C, and D had crude protein (CP) to neutral detergent fibre (NDF) ratios of 0.083, 0.22, 0.36, and 0.5 respectively. Panel A shows dry matter (DM) intake rate per kg body weight by diet treatment, with bars representing means and error bars representing standard deviations. Panel B places intake rates in Panel A in nutrient space. In Panel B, each black point represents the total CP intake plotted against total NDF intake by individual hares, summing their intake of all diets in the multi-choice feeding trial. The cross point represents the mean CP and NDF intake across all hares. Diet rails (CP:NDF) are represented by black lines." title="" id="22" name="Picture"/>
             <a:graphic>
               <a:graphicData uri="http://schemas.openxmlformats.org/drawingml/2006/picture">
                 <pic:pic>
                   <pic:nvPicPr>
-                    <pic:cNvPr descr="Output/figures/targetintake.jpeg" id="0" name="Picture"/>
+                    <pic:cNvPr descr="Output/figures/targetintake.jpeg" id="23" name="Picture"/>
                     <pic:cNvPicPr>
                       <a:picLocks noChangeArrowheads="1" noChangeAspect="1"/>
                     </pic:cNvPicPr>
@@ -89,7 +89,7 @@
                   <pic:spPr bwMode="auto">
                     <a:xfrm>
                       <a:off x="0" y="0"/>
-                      <a:ext cx="3657600" cy="6400800"/>
+                      <a:ext cx="3810000" cy="2540000"/>
                     </a:xfrm>
                     <a:prstGeom prst="rect">
                       <a:avLst/>
@@ -123,20 +123,20 @@
       <w:r>
         <w:drawing>
           <wp:inline>
-            <wp:extent cx="3657600" cy="6400800"/>
+            <wp:extent cx="3810000" cy="2540000"/>
             <wp:effectExtent b="0" l="0" r="0" t="0"/>
-            <wp:docPr descr="Figure 3. Feeding responses (g dry matter/kg/day) by snowshoe hares during the single-choice phase of the feeding trial experiment (n = 99) in which we offered individual hares one of four experimental diets for three days. Diets A, B, C, and D had crude protein (CP) to neutral detergent fibre (NDF) ratios of 0.083, 0.22, 0.36, and 0.5 respectively. Panel A shows dry matter (DM) intake rate per kg body weight by diet treatment, with bars representing means and error bars representing standard deviations. Panel B places intake rates in Panel A in nutrient space. Panel B shows mean intake rates (black points; error bars = standard deviation) of each diet along diet rails (CP:NDF) that are represented with black lines. Mean intake rates of diets are represented along the axes as CP intake against NDF intake in terms of dry matter." title="" id="1" name="Picture"/>
+            <wp:docPr descr="Figure 3. Feeding responses (g dry matter/kg/day) by snowshoe hares during the single-choice phase of the feeding trial experiment (n = 99) in which we offered individual hares one of four experimental diets for three days. Diets A, B, C, and D had crude protein (CP) to neutral detergent fibre (NDF) ratios of 0.083, 0.22, 0.36, and 0.5 respectively. Panel A shows dry matter (DM) intake rate per kg body weight by diet treatment, with bars representing means and error bars representing standard deviations. Panel B places intake rates in Panel A in nutrient space. Panel B shows mean intake rates (black points; error bars = standard deviation) of each diet along diet rails (CP:NDF) that are represented with black lines. Mean intake rates of diets are represented along the axes as CP intake against NDF intake in terms of dry matter." title="" id="25" name="Picture"/>
             <a:graphic>
               <a:graphicData uri="http://schemas.openxmlformats.org/drawingml/2006/picture">
                 <pic:pic>
                   <pic:nvPicPr>
-                    <pic:cNvPr descr="Output/figures/intakebarandrail.jpeg" id="0" name="Picture"/>
+                    <pic:cNvPr descr="Output/figures/intakebarandrail.jpeg" id="26" name="Picture"/>
                     <pic:cNvPicPr>
                       <a:picLocks noChangeArrowheads="1" noChangeAspect="1"/>
                     </pic:cNvPicPr>
                   </pic:nvPicPr>
                   <pic:blipFill>
-                    <a:blip r:embed="rId22"/>
+                    <a:blip r:embed="rId24"/>
                     <a:stretch>
                       <a:fillRect/>
                     </a:stretch>
@@ -144,7 +144,7 @@
                   <pic:spPr bwMode="auto">
                     <a:xfrm>
                       <a:off x="0" y="0"/>
-                      <a:ext cx="3657600" cy="6400800"/>
+                      <a:ext cx="3810000" cy="2540000"/>
                     </a:xfrm>
                     <a:prstGeom prst="rect">
                       <a:avLst/>
@@ -178,20 +178,20 @@
       <w:r>
         <w:drawing>
           <wp:inline>
-            <wp:extent cx="3657600" cy="3657600"/>
+            <wp:extent cx="3810000" cy="2540000"/>
             <wp:effectExtent b="0" l="0" r="0" t="0"/>
-            <wp:docPr descr="Figure 4. Weight change (%/day) of snowshoe hares in response to feeding on one of four experimental diets for three days during the single-choice phase of the feeding trial experiment (n = 33). Diets A, B, C, and D had crude protein (CP) to neutral detergent fibre (NDF) ratios of 0.083, 0.22, 0.36, and 0.5 respectively. Boxes represent median weight change bounded by lower 25th and 75th percentiles. Points represent values of individual feeding trials." title="" id="1" name="Picture"/>
+            <wp:docPr descr="Figure 4. Weight change (%/day) of snowshoe hares in response to feeding on one of four experimental diets for three days during the single-choice phase of the feeding trial experiment (n = 33). Diets A, B, C, and D had crude protein (CP) to neutral detergent fibre (NDF) ratios of 0.083, 0.22, 0.36, and 0.5 respectively. Boxes represent median weight change bounded by lower 25th and 75th percentiles. Points represent values of individual feeding trials." title="" id="28" name="Picture"/>
             <a:graphic>
               <a:graphicData uri="http://schemas.openxmlformats.org/drawingml/2006/picture">
                 <pic:pic>
                   <pic:nvPicPr>
-                    <pic:cNvPr descr="Output/figures/weightchangebar.jpeg" id="0" name="Picture"/>
+                    <pic:cNvPr descr="Output/figures/weightchangebar.jpeg" id="29" name="Picture"/>
                     <pic:cNvPicPr>
                       <a:picLocks noChangeArrowheads="1" noChangeAspect="1"/>
                     </pic:cNvPicPr>
                   </pic:nvPicPr>
                   <pic:blipFill>
-                    <a:blip r:embed="rId23"/>
+                    <a:blip r:embed="rId27"/>
                     <a:stretch>
                       <a:fillRect/>
                     </a:stretch>
@@ -199,7 +199,7 @@
                   <pic:spPr bwMode="auto">
                     <a:xfrm>
                       <a:off x="0" y="0"/>
-                      <a:ext cx="3657600" cy="3657600"/>
+                      <a:ext cx="3810000" cy="2540000"/>
                     </a:xfrm>
                     <a:prstGeom prst="rect">
                       <a:avLst/>
@@ -233,20 +233,20 @@
       <w:r>
         <w:drawing>
           <wp:inline>
-            <wp:extent cx="5334000" cy="2133600"/>
+            <wp:extent cx="3810000" cy="2540000"/>
             <wp:effectExtent b="0" l="0" r="0" t="0"/>
-            <wp:docPr descr="Figure 5. From left panel to right panel: crude protein (CP), neutral detergent fibre (NDF), and acid detergent fibre (ADF), digestability (proportion digested) in response to feeding on one of four experimental diets fo three days during the single-choice phase of the feeding trial experiment (n = 33). Diets A, B, C, and D had crude protein (CP) to neutral detergent fibre (NDF) ratios of 0.083, 0.22, 0.36, and 0.5 respectively. Boxes represent median digestability bounded by lower 25th and 75th percentiles." title="" id="1" name="Picture"/>
+            <wp:docPr descr="Figure 5. From left panel to right panel: crude protein (CP), neutral detergent fibre (NDF), and acid detergent fibre (ADF), digestability (proportion digested) in response to feeding on one of four experimental diets fo three days during the single-choice phase of the feeding trial experiment (n = 33). Diets A, B, C, and D had crude protein (CP) to neutral detergent fibre (NDF) ratios of 0.083, 0.22, 0.36, and 0.5 respectively. Boxes represent median digestability bounded by lower 25th and 75th percentiles." title="" id="31" name="Picture"/>
             <a:graphic>
               <a:graphicData uri="http://schemas.openxmlformats.org/drawingml/2006/picture">
                 <pic:pic>
                   <pic:nvPicPr>
-                    <pic:cNvPr descr="Output/figures/dietdigestion.jpeg" id="0" name="Picture"/>
+                    <pic:cNvPr descr="Output/figures/dietdigestion.jpeg" id="32" name="Picture"/>
                     <pic:cNvPicPr>
                       <a:picLocks noChangeArrowheads="1" noChangeAspect="1"/>
                     </pic:cNvPicPr>
                   </pic:nvPicPr>
                   <pic:blipFill>
-                    <a:blip r:embed="rId24"/>
+                    <a:blip r:embed="rId30"/>
                     <a:stretch>
                       <a:fillRect/>
                     </a:stretch>
@@ -254,7 +254,7 @@
                   <pic:spPr bwMode="auto">
                     <a:xfrm>
                       <a:off x="0" y="0"/>
-                      <a:ext cx="5334000" cy="2133600"/>
+                      <a:ext cx="3810000" cy="2540000"/>
                     </a:xfrm>
                     <a:prstGeom prst="rect">
                       <a:avLst/>
@@ -281,8 +281,8 @@
         <w:t xml:space="preserve">Figure 5. From left panel to right panel: crude protein (CP), neutral detergent fibre (NDF), and acid detergent fibre (ADF), digestability (proportion digested) in response to feeding on one of four experimental diets fo three days during the single-choice phase of the feeding trial experiment (n = 33). Diets A, B, C, and D had crude protein (CP) to neutral detergent fibre (NDF) ratios of 0.083, 0.22, 0.36, and 0.5 respectively. Boxes represent median digestability bounded by lower 25th and 75th percentiles.</w:t>
       </w:r>
     </w:p>
-    <w:bookmarkEnd w:id="25"/>
-    <w:bookmarkStart w:id="30" w:name="Xad2d480df89c3845c23d9cb1ab5246506fa187f"/>
+    <w:bookmarkEnd w:id="33"/>
+    <w:bookmarkStart w:id="46" w:name="Xad2d480df89c3845c23d9cb1ab5246506fa187f"/>
     <w:p>
       <w:pPr>
         <w:pStyle w:val="Heading2"/>
@@ -293,21 +293,22 @@
     </w:p>
     <w:p>
       <w:pPr>
-        <w:pStyle w:val="FirstParagraph"/>
-      </w:pPr>
-      <w:r>
-        <w:t xml:space="preserve">Surface maps visualizing weight change performance (%/day) in relation to CP and NDF intake (g DM/kg/day) show greater performance under more balanced nutrient intakes (central hot spot, see figure below).</w:t>
-      </w:r>
-    </w:p>
-    <w:p>
-      <w:pPr>
         <w:pStyle w:val="SourceCode"/>
       </w:pPr>
       <w:r>
         <w:rPr>
-          <w:rStyle w:val="NormalTok"/>
-        </w:rPr>
-        <w:t xml:space="preserve">fitweight </w:t>
+          <w:rStyle w:val="CommentTok"/>
+        </w:rPr>
+        <w:t xml:space="preserve">#surface map to show weight change in response to NDF and CP</w:t>
+      </w:r>
+      <w:r>
+        <w:br/>
+      </w:r>
+      <w:r>
+        <w:rPr>
+          <w:rStyle w:val="NormalTok"/>
+        </w:rPr>
+        <w:t xml:space="preserve">fitCP </w:t>
       </w:r>
       <w:r>
         <w:rPr>
@@ -331,7 +332,7 @@
         <w:rPr>
           <w:rStyle w:val="NormalTok"/>
         </w:rPr>
-        <w:t xml:space="preserve">(trials[, .(NDF_in_bw, CP_in_bw)], trials</w:t>
+        <w:t xml:space="preserve">(trials[, .(DMI_NDF_bw, DMI_CP_bw)], trials</w:t>
       </w:r>
       <w:r>
         <w:rPr>
@@ -382,7 +383,7 @@
         <w:rPr>
           <w:rStyle w:val="NormalTok"/>
         </w:rPr>
-        <w:t xml:space="preserve">(fitweight)</w:t>
+        <w:t xml:space="preserve">(fitCP)</w:t>
       </w:r>
     </w:p>
     <w:p>
@@ -394,18 +395,18 @@
           <wp:inline>
             <wp:extent cx="4620126" cy="3696101"/>
             <wp:effectExtent b="0" l="0" r="0" t="0"/>
-            <wp:docPr descr="" title="" id="1" name="Picture"/>
+            <wp:docPr descr="" title="" id="35" name="Picture"/>
             <a:graphic>
               <a:graphicData uri="http://schemas.openxmlformats.org/drawingml/2006/picture">
                 <pic:pic>
                   <pic:nvPicPr>
-                    <pic:cNvPr descr="results_files/figure-docx/unnamed-chunk-1-1.png" id="0" name="Picture"/>
+                    <pic:cNvPr descr="results_files/figure-docx/unnamed-chunk-1-1.png" id="36" name="Picture"/>
                     <pic:cNvPicPr>
                       <a:picLocks noChangeArrowheads="1" noChangeAspect="1"/>
                     </pic:cNvPicPr>
                   </pic:nvPicPr>
                   <pic:blipFill>
-                    <a:blip r:embed="rId26"/>
+                    <a:blip r:embed="rId34"/>
                     <a:stretch>
                       <a:fillRect/>
                     </a:stretch>
@@ -431,13 +432,11 @@
           </wp:inline>
         </w:drawing>
       </w:r>
-    </w:p>
-    <w:p>
-      <w:pPr>
-        <w:pStyle w:val="BodyText"/>
-      </w:pPr>
-      <w:r>
-        <w:t xml:space="preserve">Surface maps visualizing CP digestion performance (%) in relation to CP and NDF intake (g DM/kg/day) show an strict protein limitation (hot spot at top of plot, see figure below). Greater CP intake led to higher CP digestion rates.</w:t>
+      <w:r>
+        <w:t xml:space="preserve"> </w:t>
+      </w:r>
+      <w:r>
+        <w:t xml:space="preserve">Above: Surface maps visualizing weight change performance (%/day) in relation to CP and NDF intake (g DM/kg/day).</w:t>
       </w:r>
     </w:p>
     <w:p>
@@ -446,9 +445,18 @@
       </w:pPr>
       <w:r>
         <w:rPr>
-          <w:rStyle w:val="NormalTok"/>
-        </w:rPr>
-        <w:t xml:space="preserve">fitdigCP </w:t>
+          <w:rStyle w:val="CommentTok"/>
+        </w:rPr>
+        <w:t xml:space="preserve">#surface map to show weight change in response to intake of dry matter and protein</w:t>
+      </w:r>
+      <w:r>
+        <w:br/>
+      </w:r>
+      <w:r>
+        <w:rPr>
+          <w:rStyle w:val="NormalTok"/>
+        </w:rPr>
+        <w:t xml:space="preserve">fitDMI </w:t>
       </w:r>
       <w:r>
         <w:rPr>
@@ -472,7 +480,7 @@
         <w:rPr>
           <w:rStyle w:val="NormalTok"/>
         </w:rPr>
-        <w:t xml:space="preserve">(day[, .(NDF_in_bw, CP_in_bw)], day</w:t>
+        <w:t xml:space="preserve">(trials[, .(DMI_bw, DMI_CP_bw)], trials</w:t>
       </w:r>
       <w:r>
         <w:rPr>
@@ -484,7 +492,7 @@
         <w:rPr>
           <w:rStyle w:val="NormalTok"/>
         </w:rPr>
-        <w:t xml:space="preserve">CP_dig, </w:t>
+        <w:t xml:space="preserve">Weight_change, </w:t>
       </w:r>
       <w:r>
         <w:rPr>
@@ -523,7 +531,7 @@
         <w:rPr>
           <w:rStyle w:val="NormalTok"/>
         </w:rPr>
-        <w:t xml:space="preserve">(fitdigCP)</w:t>
+        <w:t xml:space="preserve">(fitDMI)</w:t>
       </w:r>
     </w:p>
     <w:p>
@@ -535,18 +543,18 @@
           <wp:inline>
             <wp:extent cx="4620126" cy="3696101"/>
             <wp:effectExtent b="0" l="0" r="0" t="0"/>
-            <wp:docPr descr="" title="" id="1" name="Picture"/>
+            <wp:docPr descr="" title="" id="38" name="Picture"/>
             <a:graphic>
               <a:graphicData uri="http://schemas.openxmlformats.org/drawingml/2006/picture">
                 <pic:pic>
                   <pic:nvPicPr>
-                    <pic:cNvPr descr="results_files/figure-docx/unnamed-chunk-2-1.png" id="0" name="Picture"/>
+                    <pic:cNvPr descr="results_files/figure-docx/unnamed-chunk-2-1.png" id="39" name="Picture"/>
                     <pic:cNvPicPr>
                       <a:picLocks noChangeArrowheads="1" noChangeAspect="1"/>
                     </pic:cNvPicPr>
                   </pic:nvPicPr>
                   <pic:blipFill>
-                    <a:blip r:embed="rId27"/>
+                    <a:blip r:embed="rId37"/>
                     <a:stretch>
                       <a:fillRect/>
                     </a:stretch>
@@ -572,13 +580,11 @@
           </wp:inline>
         </w:drawing>
       </w:r>
-    </w:p>
-    <w:p>
-      <w:pPr>
-        <w:pStyle w:val="BodyText"/>
-      </w:pPr>
-      <w:r>
-        <w:t xml:space="preserve">Surface maps visualizing both NDF and ADF digestion performance (%) in relation to CP and NDF intake (g DM/kg/day) show an NDF limitation. NDF digestion was overall higher (right-hand hot spot; first figure below) than ADF digestion (right-hand hot spot; second figure below). Greater fibre intake led to higher fibre digestion rates.</w:t>
+      <w:r>
+        <w:t xml:space="preserve"> </w:t>
+      </w:r>
+      <w:r>
+        <w:t xml:space="preserve">Above: Surface maps visualizing weight change performance (%/day) in relation to CP and total dry matter intake (g DM/kg/day).</w:t>
       </w:r>
     </w:p>
     <w:p>
@@ -587,9 +593,18 @@
       </w:pPr>
       <w:r>
         <w:rPr>
-          <w:rStyle w:val="NormalTok"/>
-        </w:rPr>
-        <w:t xml:space="preserve">fitdigNDF </w:t>
+          <w:rStyle w:val="CommentTok"/>
+        </w:rPr>
+        <w:t xml:space="preserve">#surface map showing weight change in response to intake of digestable protein and NDF</w:t>
+      </w:r>
+      <w:r>
+        <w:br/>
+      </w:r>
+      <w:r>
+        <w:rPr>
+          <w:rStyle w:val="NormalTok"/>
+        </w:rPr>
+        <w:t xml:space="preserve">fitDP </w:t>
       </w:r>
       <w:r>
         <w:rPr>
@@ -613,7 +628,7 @@
         <w:rPr>
           <w:rStyle w:val="NormalTok"/>
         </w:rPr>
-        <w:t xml:space="preserve">(day[, .(NDF_in_bw, CP_in_bw)], day</w:t>
+        <w:t xml:space="preserve">(trials[, .(DNDFI, DPI)], trials</w:t>
       </w:r>
       <w:r>
         <w:rPr>
@@ -625,7 +640,7 @@
         <w:rPr>
           <w:rStyle w:val="NormalTok"/>
         </w:rPr>
-        <w:t xml:space="preserve">NDF_dig, </w:t>
+        <w:t xml:space="preserve">Weight_change, </w:t>
       </w:r>
       <w:r>
         <w:rPr>
@@ -664,7 +679,7 @@
         <w:rPr>
           <w:rStyle w:val="NormalTok"/>
         </w:rPr>
-        <w:t xml:space="preserve">(fitdigNDF)</w:t>
+        <w:t xml:space="preserve">(fitDP)</w:t>
       </w:r>
     </w:p>
     <w:p>
@@ -676,18 +691,18 @@
           <wp:inline>
             <wp:extent cx="4620126" cy="3696101"/>
             <wp:effectExtent b="0" l="0" r="0" t="0"/>
-            <wp:docPr descr="" title="" id="1" name="Picture"/>
+            <wp:docPr descr="" title="" id="41" name="Picture"/>
             <a:graphic>
               <a:graphicData uri="http://schemas.openxmlformats.org/drawingml/2006/picture">
                 <pic:pic>
                   <pic:nvPicPr>
-                    <pic:cNvPr descr="results_files/figure-docx/unnamed-chunk-3-1.png" id="0" name="Picture"/>
+                    <pic:cNvPr descr="results_files/figure-docx/unnamed-chunk-3-1.png" id="42" name="Picture"/>
                     <pic:cNvPicPr>
                       <a:picLocks noChangeArrowheads="1" noChangeAspect="1"/>
                     </pic:cNvPicPr>
                   </pic:nvPicPr>
                   <pic:blipFill>
-                    <a:blip r:embed="rId28"/>
+                    <a:blip r:embed="rId40"/>
                     <a:stretch>
                       <a:fillRect/>
                     </a:stretch>
@@ -713,6 +728,12 @@
           </wp:inline>
         </w:drawing>
       </w:r>
+      <w:r>
+        <w:t xml:space="preserve"> </w:t>
+      </w:r>
+      <w:r>
+        <w:t xml:space="preserve">Above: Surface map visualizing weight change performance (%/day) in relation to digestible protein and digestible NDF intake (g DM/kg/day).</w:t>
+      </w:r>
     </w:p>
     <w:p>
       <w:pPr>
@@ -720,9 +741,18 @@
       </w:pPr>
       <w:r>
         <w:rPr>
-          <w:rStyle w:val="NormalTok"/>
-        </w:rPr>
-        <w:t xml:space="preserve">fitdigADF </w:t>
+          <w:rStyle w:val="CommentTok"/>
+        </w:rPr>
+        <w:t xml:space="preserve">#surface showing weight change in response to digestable dry matter and digestable protein intake</w:t>
+      </w:r>
+      <w:r>
+        <w:br/>
+      </w:r>
+      <w:r>
+        <w:rPr>
+          <w:rStyle w:val="NormalTok"/>
+        </w:rPr>
+        <w:t xml:space="preserve">fitDMD </w:t>
       </w:r>
       <w:r>
         <w:rPr>
@@ -746,7 +776,7 @@
         <w:rPr>
           <w:rStyle w:val="NormalTok"/>
         </w:rPr>
-        <w:t xml:space="preserve">(day[, .(NDF_in_bw, CP_in_bw)], day</w:t>
+        <w:t xml:space="preserve">(trials[, .(DMDI, DPI)], trials</w:t>
       </w:r>
       <w:r>
         <w:rPr>
@@ -758,7 +788,7 @@
         <w:rPr>
           <w:rStyle w:val="NormalTok"/>
         </w:rPr>
-        <w:t xml:space="preserve">ADF_dig, </w:t>
+        <w:t xml:space="preserve">Weight_change, </w:t>
       </w:r>
       <w:r>
         <w:rPr>
@@ -797,7 +827,7 @@
         <w:rPr>
           <w:rStyle w:val="NormalTok"/>
         </w:rPr>
-        <w:t xml:space="preserve">(fitdigADF)</w:t>
+        <w:t xml:space="preserve">(fitDMD)</w:t>
       </w:r>
     </w:p>
     <w:p>
@@ -809,18 +839,18 @@
           <wp:inline>
             <wp:extent cx="4620126" cy="3696101"/>
             <wp:effectExtent b="0" l="0" r="0" t="0"/>
-            <wp:docPr descr="" title="" id="1" name="Picture"/>
+            <wp:docPr descr="" title="" id="44" name="Picture"/>
             <a:graphic>
               <a:graphicData uri="http://schemas.openxmlformats.org/drawingml/2006/picture">
                 <pic:pic>
                   <pic:nvPicPr>
-                    <pic:cNvPr descr="results_files/figure-docx/unnamed-chunk-4-1.png" id="0" name="Picture"/>
+                    <pic:cNvPr descr="results_files/figure-docx/unnamed-chunk-4-1.png" id="45" name="Picture"/>
                     <pic:cNvPicPr>
                       <a:picLocks noChangeArrowheads="1" noChangeAspect="1"/>
                     </pic:cNvPicPr>
                   </pic:nvPicPr>
                   <pic:blipFill>
-                    <a:blip r:embed="rId29"/>
+                    <a:blip r:embed="rId43"/>
                     <a:stretch>
                       <a:fillRect/>
                     </a:stretch>
@@ -846,9 +876,15 @@
           </wp:inline>
         </w:drawing>
       </w:r>
-    </w:p>
-    <w:bookmarkEnd w:id="30"/>
-    <w:bookmarkStart w:id="34" w:name="additional-figures"/>
+      <w:r>
+        <w:t xml:space="preserve"> </w:t>
+      </w:r>
+      <w:r>
+        <w:t xml:space="preserve">Above: Surface map visualizing weight change performance (%/day) in relation to digestible protein and digestible dry matter intake (g DM/kg/day).</w:t>
+      </w:r>
+    </w:p>
+    <w:bookmarkEnd w:id="46"/>
+    <w:bookmarkStart w:id="56" w:name="additional-figures"/>
     <w:p>
       <w:pPr>
         <w:pStyle w:val="Heading2"/>
@@ -864,20 +900,20 @@
       <w:r>
         <w:drawing>
           <wp:inline>
-            <wp:extent cx="5334000" cy="4572000"/>
+            <wp:extent cx="3810000" cy="2540000"/>
             <wp:effectExtent b="0" l="0" r="0" t="0"/>
-            <wp:docPr descr="Excretion rates" title="" id="1" name="Picture"/>
+            <wp:docPr descr="Excretion rates" title="" id="48" name="Picture"/>
             <a:graphic>
               <a:graphicData uri="http://schemas.openxmlformats.org/drawingml/2006/picture">
                 <pic:pic>
                   <pic:nvPicPr>
-                    <pic:cNvPr descr="Output/figures/excretionrates.jpg" id="0" name="Picture"/>
+                    <pic:cNvPr descr="Output/figures/excretionrates.jpg" id="49" name="Picture"/>
                     <pic:cNvPicPr>
                       <a:picLocks noChangeArrowheads="1" noChangeAspect="1"/>
                     </pic:cNvPicPr>
                   </pic:nvPicPr>
                   <pic:blipFill>
-                    <a:blip r:embed="rId31"/>
+                    <a:blip r:embed="rId47"/>
                     <a:stretch>
                       <a:fillRect/>
                     </a:stretch>
@@ -885,7 +921,7 @@
                   <pic:spPr bwMode="auto">
                     <a:xfrm>
                       <a:off x="0" y="0"/>
-                      <a:ext cx="5334000" cy="4572000"/>
+                      <a:ext cx="3810000" cy="2540000"/>
                     </a:xfrm>
                     <a:prstGeom prst="rect">
                       <a:avLst/>
@@ -919,20 +955,20 @@
       <w:r>
         <w:drawing>
           <wp:inline>
-            <wp:extent cx="4572000" cy="2743200"/>
+            <wp:extent cx="3810000" cy="2540000"/>
             <wp:effectExtent b="0" l="0" r="0" t="0"/>
-            <wp:docPr descr="Weight change in response to protein intake" title="" id="1" name="Picture"/>
+            <wp:docPr descr="Weight change in response to protein intake" title="" id="51" name="Picture"/>
             <a:graphic>
               <a:graphicData uri="http://schemas.openxmlformats.org/drawingml/2006/picture">
                 <pic:pic>
                   <pic:nvPicPr>
-                    <pic:cNvPr descr="Output/figures/proteinintake.jpeg" id="0" name="Picture"/>
+                    <pic:cNvPr descr="Output/figures/proteinintake.jpeg" id="52" name="Picture"/>
                     <pic:cNvPicPr>
                       <a:picLocks noChangeArrowheads="1" noChangeAspect="1"/>
                     </pic:cNvPicPr>
                   </pic:nvPicPr>
                   <pic:blipFill>
-                    <a:blip r:embed="rId32"/>
+                    <a:blip r:embed="rId50"/>
                     <a:stretch>
                       <a:fillRect/>
                     </a:stretch>
@@ -940,7 +976,7 @@
                   <pic:spPr bwMode="auto">
                     <a:xfrm>
                       <a:off x="0" y="0"/>
-                      <a:ext cx="4572000" cy="2743200"/>
+                      <a:ext cx="3810000" cy="2540000"/>
                     </a:xfrm>
                     <a:prstGeom prst="rect">
                       <a:avLst/>
@@ -974,20 +1010,20 @@
       <w:r>
         <w:drawing>
           <wp:inline>
-            <wp:extent cx="4572000" cy="2743200"/>
+            <wp:extent cx="3810000" cy="2540000"/>
             <wp:effectExtent b="0" l="0" r="0" t="0"/>
-            <wp:docPr descr="Weight change in response to fibre intake" title="" id="1" name="Picture"/>
+            <wp:docPr descr="Weight change in response to fibre intake" title="" id="54" name="Picture"/>
             <a:graphic>
               <a:graphicData uri="http://schemas.openxmlformats.org/drawingml/2006/picture">
                 <pic:pic>
                   <pic:nvPicPr>
-                    <pic:cNvPr descr="Output/figures/NDFintake.jpeg" id="0" name="Picture"/>
+                    <pic:cNvPr descr="Output/figures/NDFintake.jpeg" id="55" name="Picture"/>
                     <pic:cNvPicPr>
                       <a:picLocks noChangeArrowheads="1" noChangeAspect="1"/>
                     </pic:cNvPicPr>
                   </pic:nvPicPr>
                   <pic:blipFill>
-                    <a:blip r:embed="rId33"/>
+                    <a:blip r:embed="rId53"/>
                     <a:stretch>
                       <a:fillRect/>
                     </a:stretch>
@@ -995,7 +1031,7 @@
                   <pic:spPr bwMode="auto">
                     <a:xfrm>
                       <a:off x="0" y="0"/>
-                      <a:ext cx="4572000" cy="2743200"/>
+                      <a:ext cx="3810000" cy="2540000"/>
                     </a:xfrm>
                     <a:prstGeom prst="rect">
                       <a:avLst/>
@@ -1022,7 +1058,7 @@
         <w:t xml:space="preserve">Weight change in response to fibre intake</w:t>
       </w:r>
     </w:p>
-    <w:bookmarkEnd w:id="34"/>
+    <w:bookmarkEnd w:id="56"/>
     <w:sectPr/>
   </w:body>
 </w:document>

</xml_diff>

<commit_message>
fix errors in results
</commit_message>
<xml_diff>
--- a/results.docx
+++ b/results.docx
@@ -24,7 +24,7 @@
         <w:pStyle w:val="FirstParagraph"/>
       </w:pPr>
       <w:r>
-        <w:t xml:space="preserve">During the naive multi-choice feeding trial phase of the experiment, snowshoe hares ate an average of NA ± NA g DM/day across all diets. There was no significant effect of diet on intake rate during naive multi-choice trials (p = 0.01; Figure 2). Intake rates by diet translated to average intakes of NA ± NA and NA ± NA g DM/day of CP and NDF, respectively (Figure 2). The target intake of naive hares fell between the nutritional rails of Diets B and C.</w:t>
+        <w:t xml:space="preserve">During the naive multi-choice feeding trial phase of the experiment, snowshoe hares ate an average of 58.39 ± 13.52 g DM/day across all diets. There was no significant effect of diet on intake rate during naive multi-choice trials (p = 0.01; Figure 2). Intake rates by diet translated to average intakes of 6.44 ± 2.04 and 26.06 ± 6.04 g DM/day of CP and NDF, respectively (Figure 2). The target intake of naive hares fell between the nutritional rails of Diets B and C.</w:t>
       </w:r>
     </w:p>
     <w:bookmarkEnd w:id="20"/>
@@ -42,7 +42,7 @@
         <w:pStyle w:val="FirstParagraph"/>
       </w:pPr>
       <w:r>
-        <w:t xml:space="preserve">We conducted 39 single-choice feeding trials on 17 individuals. Hares ate on average NA g DM/kg/day of food across all diets. There was an overall significant effect of diet on intake rate (p = 0; daily measure), but this varied between diets (Figure 3, panel A). The tukey test on this ANOVA shows that intake rates for diets C and D differ significantly from diet A, while all other diets did not differ significantly in intake rate (add stars to Figure 3). This pattern of intake rate resulted in hares on diets B and C to have CP and NDF intake rates closest to the average intake rates of hares offered all diets (Figure 3, panel B).</w:t>
+        <w:t xml:space="preserve">We conducted 39 single-choice feeding trials on 17 individuals. Hares ate on average 93.59 g DM/kg/day of food across all diets. There was an overall significant effect of diet on intake rate (p = 0; daily measure), but this varied between diets (Figure 3, panel A). The tukey test on this ANOVA shows that intake rates for diets C and D differ significantly from diet A, while all other diets did not differ significantly in intake rate (add stars to Figure 3). This pattern of intake rate resulted in hares on diets B and C to have CP and NDF intake rates closest to the average intake rates of hares offered all diets (Figure 3, panel B).</w:t>
       </w:r>
     </w:p>
     <w:p>

</xml_diff>

<commit_message>
update trend writing in results
</commit_message>
<xml_diff>
--- a/results.docx
+++ b/results.docx
@@ -24,7 +24,7 @@
         <w:pStyle w:val="FirstParagraph"/>
       </w:pPr>
       <w:r>
-        <w:t xml:space="preserve">During the naive multi-choice feeding trial phase of the experiment, snowshoe hares ate an average of 58.39 ± 13.52 g DM/day across all diets. There was no significant effect of diet on intake rate during naive multi-choice trials (p = 0.01; Figure 2). Intake rates by diet translated to average intakes of 6.44 ± 2.04 and 26.06 ± 6.04 g DM/day of CP and NDF, respectively (Figure 2). The target intake of naive hares fell between the nutritional rails of Diets B and C.</w:t>
+        <w:t xml:space="preserve">During the naive multi-choice feeding trial phase of the experiment, snowshoe hares ate an average of 58.39 ± 13.52 g DM/day across all diets. There was a significant effect of diet on intake rate during naive multi-choice trials (p = 0.01). Out of all diets, hares ate the most from diet B. Intake rates by diet translated to average intakes of 6.44 ± 2.04 and 26.06 ± 6.04 g DM/day of CP and NDF, respectively (Figure 2). The target intake of naive hares fell between the nutritional rails of Diets B and C.</w:t>
       </w:r>
     </w:p>
     <w:bookmarkEnd w:id="20"/>
@@ -42,7 +42,7 @@
         <w:pStyle w:val="FirstParagraph"/>
       </w:pPr>
       <w:r>
-        <w:t xml:space="preserve">We conducted 39 single-choice feeding trials on 17 individuals. Hares ate on average 93.59 g DM/kg/day of food across all diets. There was an overall significant effect of diet on intake rate (p = 0; daily measure), but this varied between diets (Figure 3, panel A). The tukey test on this ANOVA shows that intake rates for diets C and D differ significantly from diet A, while all other diets did not differ significantly in intake rate (add stars to Figure 3). This pattern of intake rate resulted in hares on diets B and C to have CP and NDF intake rates closest to the average intake rates of hares offered all diets (Figure 3, panel B).</w:t>
+        <w:t xml:space="preserve">We conducted 39 single-choice feeding trials on 17 individuals. Hares ate on average 93.59 g DM/kg/day of food across all diets. There was an overall significant effect of diet on intake rate (p = 0; daily measure). According to the Tukey test, the intake rate for diet A differed significantly from all other diets while differences between diets B, C, and D were not significant (Figure 3, panel A). This pattern of intake rate resulted in hares on diets B and C to have CP and NDF intake rates closest to the target intake found in the multi-choice trials (Figure 3, panel B).</w:t>
       </w:r>
     </w:p>
     <w:p>
@@ -50,7 +50,7 @@
         <w:pStyle w:val="BodyText"/>
       </w:pPr>
       <w:r>
-        <w:t xml:space="preserve">There was an overall significant effect of diet on weight change during feeding trials (p = 0; trial measures). Diet A yielded the highest weight loss over the three-day long trials (-1.2 %/day), while diets B and C allowed hares to maintain their original weight over feeding trials (Figure 4). The tukey test showed that weight change differed significantly between diet A and diets B and C (add stars to Figure 4).</w:t>
+        <w:t xml:space="preserve">There was an overall significant effect of diet on weight change during feeding trials (p = 0; trial measures). Diet A yielded the greatest weight loss over the three-day long trials (-123.69 %/day). Diets C and D caused slight weightloss; hares could only maintain their weight on diet B (16.79 %/day; Figure 4). The Tukey test showed that weight change differed significantly between diet A and all other diets (Figure 4).</w:t>
       </w:r>
     </w:p>
     <w:p>
@@ -58,7 +58,7 @@
         <w:pStyle w:val="BodyText"/>
       </w:pPr>
       <w:r>
-        <w:t xml:space="preserve">Based on fecal composition, diet treatment significantly affected daily CP (p = 0), NDF (p = 0), and ADF (p = 0) digestion rates. Hares digested more CP as diet CP:NDF increased (from A to D), and CP digestion differed significantly between all combinations of diet treatment except for diets C and B (Figure 5). NDF digestibility decreased significantly between diet A and diets B and C; diets C and D produced near zero NDF digestibility with no significant difference between the two (Figure 5). ADF digestibility decreased from diet A to D, with significant differences between diet A and diets C and D, and diet B and C (Figure 5). There was an observed increase in digestibility from diet C to D, but this was not significant (Figure 5).</w:t>
+        <w:t xml:space="preserve">Based on fecal composition and quantity, diet DMD followed a similar trend to weight change: diet A was significantly less digestible than all other diets. Diet B was also significantly less digestible than diet D. All other diet comparisons were not significant. Daily CP (p = 0) and NDF (p = 0) digestion rates also difference between diets. CP digestibility increased significantly as diet CP increased from A to B (Figure 5). Diet A and B produced similar NDF digestive rates, which were significantly higher than that of diet C. There was no significant difference in NDF digestibility of diet D and the other three diets (Figure 5).</w:t>
       </w:r>
     </w:p>
     <w:p>
@@ -282,7 +282,7 @@
       </w:r>
     </w:p>
     <w:bookmarkEnd w:id="33"/>
-    <w:bookmarkStart w:id="46" w:name="Xad2d480df89c3845c23d9cb1ab5246506fa187f"/>
+    <w:bookmarkStart w:id="43" w:name="Xad2d480df89c3845c23d9cb1ab5246506fa187f"/>
     <w:p>
       <w:pPr>
         <w:pStyle w:val="Heading2"/>
@@ -383,7 +383,64 @@
         <w:rPr>
           <w:rStyle w:val="NormalTok"/>
         </w:rPr>
-        <w:t xml:space="preserve">(fitCP)</w:t>
+        <w:t xml:space="preserve">(fitCP, </w:t>
+      </w:r>
+      <w:r>
+        <w:rPr>
+          <w:rStyle w:val="AttributeTok"/>
+        </w:rPr>
+        <w:t xml:space="preserve">x =</w:t>
+      </w:r>
+      <w:r>
+        <w:rPr>
+          <w:rStyle w:val="NormalTok"/>
+        </w:rPr>
+        <w:t xml:space="preserve"> </w:t>
+      </w:r>
+      <w:r>
+        <w:rPr>
+          <w:rStyle w:val="StringTok"/>
+        </w:rPr>
+        <w:t xml:space="preserve">"NDF intake (g DM/kg^0.75/day)"</w:t>
+      </w:r>
+      <w:r>
+        <w:rPr>
+          <w:rStyle w:val="NormalTok"/>
+        </w:rPr>
+        <w:t xml:space="preserve">, </w:t>
+      </w:r>
+      <w:r>
+        <w:br/>
+      </w:r>
+      <w:r>
+        <w:rPr>
+          <w:rStyle w:val="NormalTok"/>
+        </w:rPr>
+        <w:t xml:space="preserve">        </w:t>
+      </w:r>
+      <w:r>
+        <w:rPr>
+          <w:rStyle w:val="AttributeTok"/>
+        </w:rPr>
+        <w:t xml:space="preserve">y =</w:t>
+      </w:r>
+      <w:r>
+        <w:rPr>
+          <w:rStyle w:val="NormalTok"/>
+        </w:rPr>
+        <w:t xml:space="preserve"> </w:t>
+      </w:r>
+      <w:r>
+        <w:rPr>
+          <w:rStyle w:val="StringTok"/>
+        </w:rPr>
+        <w:t xml:space="preserve">"CP intake (g DM/kg^0.75/day)"</w:t>
+      </w:r>
+      <w:r>
+        <w:rPr>
+          <w:rStyle w:val="NormalTok"/>
+        </w:rPr>
+        <w:t xml:space="preserve">)</w:t>
       </w:r>
     </w:p>
     <w:p>
@@ -447,7 +504,7 @@
         <w:rPr>
           <w:rStyle w:val="CommentTok"/>
         </w:rPr>
-        <w:t xml:space="preserve">#surface map to show weight change in response to intake of dry matter and protein</w:t>
+        <w:t xml:space="preserve">#surface map showing weight change in response to intake of digestable protein and NDF</w:t>
       </w:r>
       <w:r>
         <w:br/>
@@ -456,7 +513,7 @@
         <w:rPr>
           <w:rStyle w:val="NormalTok"/>
         </w:rPr>
-        <w:t xml:space="preserve">fitDMI </w:t>
+        <w:t xml:space="preserve">fitDP </w:t>
       </w:r>
       <w:r>
         <w:rPr>
@@ -480,7 +537,7 @@
         <w:rPr>
           <w:rStyle w:val="NormalTok"/>
         </w:rPr>
-        <w:t xml:space="preserve">(trials[, .(DMI_bw, DMI_CP_bw)], trials</w:t>
+        <w:t xml:space="preserve">(trials[, .(DNDFI, DPI)], trials</w:t>
       </w:r>
       <w:r>
         <w:rPr>
@@ -531,7 +588,64 @@
         <w:rPr>
           <w:rStyle w:val="NormalTok"/>
         </w:rPr>
-        <w:t xml:space="preserve">(fitDMI)</w:t>
+        <w:t xml:space="preserve">(fitDP, </w:t>
+      </w:r>
+      <w:r>
+        <w:rPr>
+          <w:rStyle w:val="AttributeTok"/>
+        </w:rPr>
+        <w:t xml:space="preserve">x =</w:t>
+      </w:r>
+      <w:r>
+        <w:rPr>
+          <w:rStyle w:val="NormalTok"/>
+        </w:rPr>
+        <w:t xml:space="preserve"> </w:t>
+      </w:r>
+      <w:r>
+        <w:rPr>
+          <w:rStyle w:val="StringTok"/>
+        </w:rPr>
+        <w:t xml:space="preserve">"Digestible NDF intake (g DM/kg^0.75/day)"</w:t>
+      </w:r>
+      <w:r>
+        <w:rPr>
+          <w:rStyle w:val="NormalTok"/>
+        </w:rPr>
+        <w:t xml:space="preserve">, </w:t>
+      </w:r>
+      <w:r>
+        <w:br/>
+      </w:r>
+      <w:r>
+        <w:rPr>
+          <w:rStyle w:val="NormalTok"/>
+        </w:rPr>
+        <w:t xml:space="preserve">        </w:t>
+      </w:r>
+      <w:r>
+        <w:rPr>
+          <w:rStyle w:val="AttributeTok"/>
+        </w:rPr>
+        <w:t xml:space="preserve">y =</w:t>
+      </w:r>
+      <w:r>
+        <w:rPr>
+          <w:rStyle w:val="NormalTok"/>
+        </w:rPr>
+        <w:t xml:space="preserve"> </w:t>
+      </w:r>
+      <w:r>
+        <w:rPr>
+          <w:rStyle w:val="StringTok"/>
+        </w:rPr>
+        <w:t xml:space="preserve">"Digestible CP intake (g DM/kg^0.75/day)"</w:t>
+      </w:r>
+      <w:r>
+        <w:rPr>
+          <w:rStyle w:val="NormalTok"/>
+        </w:rPr>
+        <w:t xml:space="preserve">)</w:t>
       </w:r>
     </w:p>
     <w:p>
@@ -584,7 +698,7 @@
         <w:t xml:space="preserve"> </w:t>
       </w:r>
       <w:r>
-        <w:t xml:space="preserve">Above: Surface maps visualizing weight change performance (%/day) in relation to CP and total dry matter intake (g DM/kg/day).</w:t>
+        <w:t xml:space="preserve">Above: Surface map visualizing weight change performance (%/day) in relation to digestible protein and digestible NDF intake (g DM/kg/day).</w:t>
       </w:r>
     </w:p>
     <w:p>
@@ -595,16 +709,19 @@
         <w:rPr>
           <w:rStyle w:val="CommentTok"/>
         </w:rPr>
-        <w:t xml:space="preserve">#surface map showing weight change in response to intake of digestable protein and NDF</w:t>
+        <w:t xml:space="preserve">#surface map showing DMD in response to protein-fibre balance</w:t>
       </w:r>
       <w:r>
         <w:br/>
       </w:r>
       <w:r>
-        <w:rPr>
-          <w:rStyle w:val="NormalTok"/>
-        </w:rPr>
-        <w:t xml:space="preserve">fitDP </w:t>
+        <w:br/>
+      </w:r>
+      <w:r>
+        <w:rPr>
+          <w:rStyle w:val="NormalTok"/>
+        </w:rPr>
+        <w:t xml:space="preserve">dmd </w:t>
       </w:r>
       <w:r>
         <w:rPr>
@@ -628,7 +745,7 @@
         <w:rPr>
           <w:rStyle w:val="NormalTok"/>
         </w:rPr>
-        <w:t xml:space="preserve">(trials[, .(DNDFI, DPI)], trials</w:t>
+        <w:t xml:space="preserve">(trials[, .(DMI_NDF_bw, DMI_CP_bw)], trials</w:t>
       </w:r>
       <w:r>
         <w:rPr>
@@ -640,7 +757,7 @@
         <w:rPr>
           <w:rStyle w:val="NormalTok"/>
         </w:rPr>
-        <w:t xml:space="preserve">Weight_change, </w:t>
+        <w:t xml:space="preserve">DMD, </w:t>
       </w:r>
       <w:r>
         <w:rPr>
@@ -679,7 +796,64 @@
         <w:rPr>
           <w:rStyle w:val="NormalTok"/>
         </w:rPr>
-        <w:t xml:space="preserve">(fitDP)</w:t>
+        <w:t xml:space="preserve">(dmd, </w:t>
+      </w:r>
+      <w:r>
+        <w:rPr>
+          <w:rStyle w:val="AttributeTok"/>
+        </w:rPr>
+        <w:t xml:space="preserve">x =</w:t>
+      </w:r>
+      <w:r>
+        <w:rPr>
+          <w:rStyle w:val="NormalTok"/>
+        </w:rPr>
+        <w:t xml:space="preserve"> </w:t>
+      </w:r>
+      <w:r>
+        <w:rPr>
+          <w:rStyle w:val="StringTok"/>
+        </w:rPr>
+        <w:t xml:space="preserve">"NDF intake (g DM/kg^0.75/day)"</w:t>
+      </w:r>
+      <w:r>
+        <w:rPr>
+          <w:rStyle w:val="NormalTok"/>
+        </w:rPr>
+        <w:t xml:space="preserve">, </w:t>
+      </w:r>
+      <w:r>
+        <w:br/>
+      </w:r>
+      <w:r>
+        <w:rPr>
+          <w:rStyle w:val="NormalTok"/>
+        </w:rPr>
+        <w:t xml:space="preserve">        </w:t>
+      </w:r>
+      <w:r>
+        <w:rPr>
+          <w:rStyle w:val="AttributeTok"/>
+        </w:rPr>
+        <w:t xml:space="preserve">y =</w:t>
+      </w:r>
+      <w:r>
+        <w:rPr>
+          <w:rStyle w:val="NormalTok"/>
+        </w:rPr>
+        <w:t xml:space="preserve"> </w:t>
+      </w:r>
+      <w:r>
+        <w:rPr>
+          <w:rStyle w:val="StringTok"/>
+        </w:rPr>
+        <w:t xml:space="preserve">"CP intake (g DM/kg^0.75/day)"</w:t>
+      </w:r>
+      <w:r>
+        <w:rPr>
+          <w:rStyle w:val="NormalTok"/>
+        </w:rPr>
+        <w:t xml:space="preserve">)</w:t>
       </w:r>
     </w:p>
     <w:p>
@@ -728,129 +902,38 @@
           </wp:inline>
         </w:drawing>
       </w:r>
-      <w:r>
-        <w:t xml:space="preserve"> </w:t>
-      </w:r>
-      <w:r>
-        <w:t xml:space="preserve">Above: Surface map visualizing weight change performance (%/day) in relation to digestible protein and digestible NDF intake (g DM/kg/day).</w:t>
-      </w:r>
-    </w:p>
-    <w:p>
-      <w:pPr>
-        <w:pStyle w:val="SourceCode"/>
-      </w:pPr>
-      <w:r>
-        <w:rPr>
-          <w:rStyle w:val="CommentTok"/>
-        </w:rPr>
-        <w:t xml:space="preserve">#surface showing weight change in response to digestable dry matter and digestable protein intake</w:t>
-      </w:r>
-      <w:r>
-        <w:br/>
-      </w:r>
-      <w:r>
-        <w:rPr>
-          <w:rStyle w:val="NormalTok"/>
-        </w:rPr>
-        <w:t xml:space="preserve">fitDMD </w:t>
-      </w:r>
-      <w:r>
-        <w:rPr>
-          <w:rStyle w:val="OtherTok"/>
-        </w:rPr>
-        <w:t xml:space="preserve">&lt;-</w:t>
-      </w:r>
-      <w:r>
-        <w:rPr>
-          <w:rStyle w:val="NormalTok"/>
-        </w:rPr>
-        <w:t xml:space="preserve"> </w:t>
-      </w:r>
-      <w:r>
-        <w:rPr>
-          <w:rStyle w:val="FunctionTok"/>
-        </w:rPr>
-        <w:t xml:space="preserve">Tps</w:t>
-      </w:r>
-      <w:r>
-        <w:rPr>
-          <w:rStyle w:val="NormalTok"/>
-        </w:rPr>
-        <w:t xml:space="preserve">(trials[, .(DMDI, DPI)], trials</w:t>
-      </w:r>
-      <w:r>
-        <w:rPr>
-          <w:rStyle w:val="SpecialCharTok"/>
-        </w:rPr>
-        <w:t xml:space="preserve">$</w:t>
-      </w:r>
-      <w:r>
-        <w:rPr>
-          <w:rStyle w:val="NormalTok"/>
-        </w:rPr>
-        <w:t xml:space="preserve">Weight_change, </w:t>
-      </w:r>
-      <w:r>
-        <w:rPr>
-          <w:rStyle w:val="AttributeTok"/>
-        </w:rPr>
-        <w:t xml:space="preserve">scale.type =</w:t>
-      </w:r>
-      <w:r>
-        <w:rPr>
-          <w:rStyle w:val="NormalTok"/>
-        </w:rPr>
-        <w:t xml:space="preserve"> </w:t>
-      </w:r>
-      <w:r>
-        <w:rPr>
-          <w:rStyle w:val="StringTok"/>
-        </w:rPr>
-        <w:t xml:space="preserve">"range"</w:t>
-      </w:r>
-      <w:r>
-        <w:rPr>
-          <w:rStyle w:val="NormalTok"/>
-        </w:rPr>
-        <w:t xml:space="preserve">)</w:t>
-      </w:r>
-      <w:r>
-        <w:br/>
-      </w:r>
-      <w:r>
-        <w:rPr>
-          <w:rStyle w:val="FunctionTok"/>
-        </w:rPr>
-        <w:t xml:space="preserve">surface</w:t>
-      </w:r>
-      <w:r>
-        <w:rPr>
-          <w:rStyle w:val="NormalTok"/>
-        </w:rPr>
-        <w:t xml:space="preserve">(fitDMD)</w:t>
-      </w:r>
-    </w:p>
-    <w:p>
-      <w:pPr>
-        <w:pStyle w:val="FirstParagraph"/>
+    </w:p>
+    <w:bookmarkEnd w:id="43"/>
+    <w:bookmarkStart w:id="53" w:name="additional-figures"/>
+    <w:p>
+      <w:pPr>
+        <w:pStyle w:val="Heading2"/>
+      </w:pPr>
+      <w:r>
+        <w:t xml:space="preserve">Additional figures</w:t>
+      </w:r>
+    </w:p>
+    <w:p>
+      <w:pPr>
+        <w:pStyle w:val="CaptionedFigure"/>
       </w:pPr>
       <w:r>
         <w:drawing>
           <wp:inline>
-            <wp:extent cx="4620126" cy="3696101"/>
+            <wp:extent cx="3810000" cy="2540000"/>
             <wp:effectExtent b="0" l="0" r="0" t="0"/>
-            <wp:docPr descr="" title="" id="44" name="Picture"/>
+            <wp:docPr descr="Excretion rates" title="" id="45" name="Picture"/>
             <a:graphic>
               <a:graphicData uri="http://schemas.openxmlformats.org/drawingml/2006/picture">
                 <pic:pic>
                   <pic:nvPicPr>
-                    <pic:cNvPr descr="results_files/figure-docx/unnamed-chunk-4-1.png" id="45" name="Picture"/>
+                    <pic:cNvPr descr="Output/figures/excretionrates.jpg" id="46" name="Picture"/>
                     <pic:cNvPicPr>
                       <a:picLocks noChangeArrowheads="1" noChangeAspect="1"/>
                     </pic:cNvPicPr>
                   </pic:nvPicPr>
                   <pic:blipFill>
-                    <a:blip r:embed="rId43"/>
+                    <a:blip r:embed="rId44"/>
                     <a:stretch>
                       <a:fillRect/>
                     </a:stretch>
@@ -858,7 +941,7 @@
                   <pic:spPr bwMode="auto">
                     <a:xfrm>
                       <a:off x="0" y="0"/>
-                      <a:ext cx="4620126" cy="3696101"/>
+                      <a:ext cx="3810000" cy="2540000"/>
                     </a:xfrm>
                     <a:prstGeom prst="rect">
                       <a:avLst/>
@@ -876,21 +959,13 @@
           </wp:inline>
         </w:drawing>
       </w:r>
-      <w:r>
-        <w:t xml:space="preserve"> </w:t>
-      </w:r>
-      <w:r>
-        <w:t xml:space="preserve">Above: Surface map visualizing weight change performance (%/day) in relation to digestible protein and digestible dry matter intake (g DM/kg/day).</w:t>
-      </w:r>
-    </w:p>
-    <w:bookmarkEnd w:id="46"/>
-    <w:bookmarkStart w:id="56" w:name="additional-figures"/>
-    <w:p>
-      <w:pPr>
-        <w:pStyle w:val="Heading2"/>
-      </w:pPr>
-      <w:r>
-        <w:t xml:space="preserve">Additional figures</w:t>
+    </w:p>
+    <w:p>
+      <w:pPr>
+        <w:pStyle w:val="ImageCaption"/>
+      </w:pPr>
+      <w:r>
+        <w:t xml:space="preserve">Excretion rates</w:t>
       </w:r>
     </w:p>
     <w:p>
@@ -902,12 +977,12 @@
           <wp:inline>
             <wp:extent cx="3810000" cy="2540000"/>
             <wp:effectExtent b="0" l="0" r="0" t="0"/>
-            <wp:docPr descr="Excretion rates" title="" id="48" name="Picture"/>
+            <wp:docPr descr="Weight change in response to protein intake" title="" id="48" name="Picture"/>
             <a:graphic>
               <a:graphicData uri="http://schemas.openxmlformats.org/drawingml/2006/picture">
                 <pic:pic>
                   <pic:nvPicPr>
-                    <pic:cNvPr descr="Output/figures/excretionrates.jpg" id="49" name="Picture"/>
+                    <pic:cNvPr descr="Output/figures/proteinintake.jpeg" id="49" name="Picture"/>
                     <pic:cNvPicPr>
                       <a:picLocks noChangeArrowheads="1" noChangeAspect="1"/>
                     </pic:cNvPicPr>
@@ -945,7 +1020,7 @@
         <w:pStyle w:val="ImageCaption"/>
       </w:pPr>
       <w:r>
-        <w:t xml:space="preserve">Excretion rates</w:t>
+        <w:t xml:space="preserve">Weight change in response to protein intake</w:t>
       </w:r>
     </w:p>
     <w:p>
@@ -957,12 +1032,12 @@
           <wp:inline>
             <wp:extent cx="3810000" cy="2540000"/>
             <wp:effectExtent b="0" l="0" r="0" t="0"/>
-            <wp:docPr descr="Weight change in response to protein intake" title="" id="51" name="Picture"/>
+            <wp:docPr descr="Weight change in response to fibre intake" title="" id="51" name="Picture"/>
             <a:graphic>
               <a:graphicData uri="http://schemas.openxmlformats.org/drawingml/2006/picture">
                 <pic:pic>
                   <pic:nvPicPr>
-                    <pic:cNvPr descr="Output/figures/proteinintake.jpeg" id="52" name="Picture"/>
+                    <pic:cNvPr descr="Output/figures/NDFintake.jpeg" id="52" name="Picture"/>
                     <pic:cNvPicPr>
                       <a:picLocks noChangeArrowheads="1" noChangeAspect="1"/>
                     </pic:cNvPicPr>
@@ -1000,65 +1075,10 @@
         <w:pStyle w:val="ImageCaption"/>
       </w:pPr>
       <w:r>
-        <w:t xml:space="preserve">Weight change in response to protein intake</w:t>
-      </w:r>
-    </w:p>
-    <w:p>
-      <w:pPr>
-        <w:pStyle w:val="CaptionedFigure"/>
-      </w:pPr>
-      <w:r>
-        <w:drawing>
-          <wp:inline>
-            <wp:extent cx="3810000" cy="2540000"/>
-            <wp:effectExtent b="0" l="0" r="0" t="0"/>
-            <wp:docPr descr="Weight change in response to fibre intake" title="" id="54" name="Picture"/>
-            <a:graphic>
-              <a:graphicData uri="http://schemas.openxmlformats.org/drawingml/2006/picture">
-                <pic:pic>
-                  <pic:nvPicPr>
-                    <pic:cNvPr descr="Output/figures/NDFintake.jpeg" id="55" name="Picture"/>
-                    <pic:cNvPicPr>
-                      <a:picLocks noChangeArrowheads="1" noChangeAspect="1"/>
-                    </pic:cNvPicPr>
-                  </pic:nvPicPr>
-                  <pic:blipFill>
-                    <a:blip r:embed="rId53"/>
-                    <a:stretch>
-                      <a:fillRect/>
-                    </a:stretch>
-                  </pic:blipFill>
-                  <pic:spPr bwMode="auto">
-                    <a:xfrm>
-                      <a:off x="0" y="0"/>
-                      <a:ext cx="3810000" cy="2540000"/>
-                    </a:xfrm>
-                    <a:prstGeom prst="rect">
-                      <a:avLst/>
-                    </a:prstGeom>
-                    <a:noFill/>
-                    <a:ln w="9525">
-                      <a:noFill/>
-                      <a:headEnd/>
-                      <a:tailEnd/>
-                    </a:ln>
-                  </pic:spPr>
-                </pic:pic>
-              </a:graphicData>
-            </a:graphic>
-          </wp:inline>
-        </w:drawing>
-      </w:r>
-    </w:p>
-    <w:p>
-      <w:pPr>
-        <w:pStyle w:val="ImageCaption"/>
-      </w:pPr>
-      <w:r>
         <w:t xml:space="preserve">Weight change in response to fibre intake</w:t>
       </w:r>
     </w:p>
-    <w:bookmarkEnd w:id="56"/>
+    <w:bookmarkEnd w:id="53"/>
     <w:sectPr/>
   </w:body>
 </w:document>

</xml_diff>

<commit_message>
add titles to surface plots
</commit_message>
<xml_diff>
--- a/results.docx
+++ b/results.docx
@@ -1,22 +1,22 @@
 
 <file path=word/document.xml><?xml version="1.0" encoding="utf-8"?>
-<w:document xmlns:wpc="http://schemas.microsoft.com/office/word/2010/wordprocessingCanvas" xmlns:cx="http://schemas.microsoft.com/office/drawing/2014/chartex" xmlns:cx1="http://schemas.microsoft.com/office/drawing/2015/9/8/chartex" xmlns:cx2="http://schemas.microsoft.com/office/drawing/2015/10/21/chartex" xmlns:cx3="http://schemas.microsoft.com/office/drawing/2016/5/9/chartex" xmlns:cx4="http://schemas.microsoft.com/office/drawing/2016/5/10/chartex" xmlns:cx5="http://schemas.microsoft.com/office/drawing/2016/5/11/chartex" xmlns:cx6="http://schemas.microsoft.com/office/drawing/2016/5/12/chartex" xmlns:cx7="http://schemas.microsoft.com/office/drawing/2016/5/13/chartex" xmlns:cx8="http://schemas.microsoft.com/office/drawing/2016/5/14/chartex" xmlns:mc="http://schemas.openxmlformats.org/markup-compatibility/2006" xmlns:aink="http://schemas.microsoft.com/office/drawing/2016/ink" xmlns:am3d="http://schemas.microsoft.com/office/drawing/2017/model3d" xmlns:o="urn:schemas-microsoft-com:office:office" xmlns:oel="http://schemas.microsoft.com/office/2019/extlst" xmlns:r="http://schemas.openxmlformats.org/officeDocument/2006/relationships" xmlns:m="http://schemas.openxmlformats.org/officeDocument/2006/math" xmlns:v="urn:schemas-microsoft-com:vml" xmlns:wp14="http://schemas.microsoft.com/office/word/2010/wordprocessingDrawing" xmlns:wp="http://schemas.openxmlformats.org/drawingml/2006/wordprocessingDrawing" xmlns:w10="urn:schemas-microsoft-com:office:word" xmlns:w="http://schemas.openxmlformats.org/wordprocessingml/2006/main" xmlns:w14="http://schemas.microsoft.com/office/word/2010/wordml" xmlns:w15="http://schemas.microsoft.com/office/word/2012/wordml" xmlns:w16cex="http://schemas.microsoft.com/office/word/2018/wordml/cex" xmlns:w16cid="http://schemas.microsoft.com/office/word/2016/wordml/cid" xmlns:w16="http://schemas.microsoft.com/office/word/2018/wordml" xmlns:w16sdtdh="http://schemas.microsoft.com/office/word/2020/wordml/sdtdatahash" xmlns:w16se="http://schemas.microsoft.com/office/word/2015/wordml/symex" xmlns:wpg="http://schemas.microsoft.com/office/word/2010/wordprocessingGroup" xmlns:wpi="http://schemas.microsoft.com/office/word/2010/wordprocessingInk" xmlns:wne="http://schemas.microsoft.com/office/word/2006/wordml" xmlns:wps="http://schemas.microsoft.com/office/word/2010/wordprocessingShape" mc:Ignorable="w14 w15 w16se w16cid w16 w16cex w16sdtdh wp14">
+<w:document xmlns:w="http://schemas.openxmlformats.org/wordprocessingml/2006/main" xmlns:m="http://schemas.openxmlformats.org/officeDocument/2006/math" xmlns:r="http://schemas.openxmlformats.org/officeDocument/2006/relationships" xmlns:o="urn:schemas-microsoft-com:office:office" xmlns:v="urn:schemas-microsoft-com:vml" xmlns:w10="urn:schemas-microsoft-com:office:word" xmlns:a="http://schemas.openxmlformats.org/drawingml/2006/main" xmlns:pic="http://schemas.openxmlformats.org/drawingml/2006/picture" xmlns:wp="http://schemas.openxmlformats.org/drawingml/2006/wordprocessingDrawing">
   <w:body>
     <w:p>
       <w:pPr>
         <w:pStyle w:val="Title"/>
       </w:pPr>
       <w:r>
-        <w:t>Results</w:t>
-      </w:r>
-    </w:p>
+        <w:t xml:space="preserve">Results</w:t>
+      </w:r>
+    </w:p>
+    <w:bookmarkStart w:id="20" w:name="multi-choice-feeding-trials"/>
     <w:p>
       <w:pPr>
         <w:pStyle w:val="Heading2"/>
       </w:pPr>
-      <w:bookmarkStart w:id="0" w:name="multi-choice-feeding-trials"/>
-      <w:r>
-        <w:t>Multi-choice feeding trials</w:t>
+      <w:r>
+        <w:t xml:space="preserve">Multi-choice feeding trials</w:t>
       </w:r>
     </w:p>
     <w:p>
@@ -24,17 +24,17 @@
         <w:pStyle w:val="FirstParagraph"/>
       </w:pPr>
       <w:r>
-        <w:t>During the naive multi-choice feeding trial phase of the experiment, snowshoe hares ate an average of 58.39 ± 13.52 g DM/day across all diets. There was a significant effect of diet on intake rate during naive multi-choice trials (p = 0.01). Out of all diets, hares ate the most from diet B. Intake rates by diet translated to average intakes of 6.44 ± 2.04 and 26.06 ± 6.04 g DM/day of CP and NDF, respectively (Figure 2). The target intake of naive hares fell between the nutritional rails of Diets B and C.</w:t>
-      </w:r>
-    </w:p>
+        <w:t xml:space="preserve">During the naive multi-choice feeding trial phase of the experiment, snowshoe hares ate an average of NA ± NA g DM/day across all diets. There was a significant effect of diet on intake rate during naive multi-choice trials (p = 0.01). Out of all diets, hares ate the most from diet B. Intake rates by diet translated to average intakes of NA ± NA and NA ± NA g DM/day of CP and NDF, respectively (Figure 2). The target intake of naive hares fell between the nutritional rails of Diets B and C.</w:t>
+      </w:r>
+    </w:p>
+    <w:bookmarkEnd w:id="20"/>
+    <w:bookmarkStart w:id="21" w:name="X8a24aefc43e16124428c5983a3115144375145d"/>
     <w:p>
       <w:pPr>
         <w:pStyle w:val="Heading2"/>
       </w:pPr>
-      <w:bookmarkStart w:id="1" w:name="X8a24aefc43e16124428c5983a3115144375145d"/>
-      <w:bookmarkEnd w:id="0"/>
-      <w:r>
-        <w:t>Single-choice feeding trials: results by treatment</w:t>
+      <w:r>
+        <w:t xml:space="preserve">Single-choice feeding trials: results by treatment</w:t>
       </w:r>
     </w:p>
     <w:p>
@@ -42,7 +42,7 @@
         <w:pStyle w:val="FirstParagraph"/>
       </w:pPr>
       <w:r>
-        <w:t>We conducted 39 single-choice feeding trials on 17 individuals. Hares ate on average 93.59 g DM/kg/day of food across all diets. There was an overall significant effect of diet on intake rate (p = 0; daily measure). According to the Tukey test, the intake rate for diet A differed significantly from all other diets while differences between diets B, C, and D were not significant (Figure 3, panel A). This pattern of intake rate resulted in hares on diets B and C to have CP and NDF intake rates closest to the target intake found in the multi-choice trials (Figure 3, panel B).</w:t>
+        <w:t xml:space="preserve">We conducted 39 single-choice feeding trials on 17 individuals. Hares ate on average 93.59 g DM/kg/day of food across all diets. There was an overall significant effect of diet on intake rate (p = 0; daily measure). According to the Tukey test, the intake rate for diet A differed significantly from all other diets while differences between diets B, C, and D were not significant (Figure 3, panel A). This pattern of intake rate resulted in hares on diets B and C to have CP and NDF intake rates closest to the target intake found in the multi-choice trials (Figure 3, panel B).</w:t>
       </w:r>
     </w:p>
     <w:p>
@@ -50,7 +50,7 @@
         <w:pStyle w:val="BodyText"/>
       </w:pPr>
       <w:r>
-        <w:t>There was an overall significant effect of diet on weight change during feeding trials (p = 0; trial measures). Diet A yielded the greatest weight loss over the three-day long trials (-123.69 %/day). Diets C and D caused slight weightloss; hares could only maintain their weight on diet B (16.79 %/day; Figure 4). The Tukey test showed that weight change differed significantly between diet A and all other diets (Figure 4).</w:t>
+        <w:t xml:space="preserve">There was an overall significant effect of diet on weight change during feeding trials (p = 0; trial measures). Diet A yielded the greatest weight loss over the three-day long trials (-123.69 %/day). Diets C and D caused slight weightloss; hares could only maintain their weight on diet B (16.79 %/day; Figure 4). The Tukey test showed that weight change differed significantly between diet A and all other diets (Figure 4).</w:t>
       </w:r>
     </w:p>
     <w:p>
@@ -58,17 +58,17 @@
         <w:pStyle w:val="BodyText"/>
       </w:pPr>
       <w:r>
-        <w:t>Based on fecal composition and quantity, diet DMD followed a similar trend to weight change: diet A was significantly less digestible than all other diets. Diet B was also significantly less digestible than diet D. All other diet comparisons were not significant. Daily CP (p = 0) and NDF (p = 0) digestion rates also difference between diets. CP digestibility increased significantly as diet CP increased from A to B (Figure 5). Diet A and B produced similar NDF digestive rates, which were significantly higher than that of diet C. There was no significant difference in NDF digestibility of diet D and the other three diets (Figure 5).</w:t>
-      </w:r>
-    </w:p>
+        <w:t xml:space="preserve">Based on fecal composition and quantity, diet DMD followed a similar trend to weight change: diet A was significantly less digestible than all other diets. Diet B was also significantly less digestible than diet D. All other diet comparisons were not significant. Daily CP (p = 0) and NDF (p = 0) digestion rates also difference between diets. CP digestibility increased significantly as diet CP increased from A to B (Figure 5). Diet A and B produced similar NDF digestive rates, which were significantly higher than that of diet C. There was no significant difference in NDF digestibility of diet D and the other three diets (Figure 5).</w:t>
+      </w:r>
+    </w:p>
+    <w:bookmarkEnd w:id="21"/>
+    <w:bookmarkStart w:id="28" w:name="X9c2b7df868ffbe9a688308676c14b95a401d5de"/>
     <w:p>
       <w:pPr>
         <w:pStyle w:val="Heading2"/>
       </w:pPr>
-      <w:bookmarkStart w:id="2" w:name="X9c2b7df868ffbe9a688308676c14b95a401d5de"/>
-      <w:bookmarkEnd w:id="1"/>
-      <w:r>
-        <w:t>Single-choice feeding trials: results by nutrient intake</w:t>
+      <w:r>
+        <w:t xml:space="preserve">Single-choice feeding trials: results by nutrient intake</w:t>
       </w:r>
     </w:p>
     <w:p>
@@ -76,7 +76,7 @@
         <w:pStyle w:val="FirstParagraph"/>
       </w:pPr>
       <w:r>
-        <w:t>We used GAMs to test if response patterns in the thin-spline surface plots were significant. GAMs</w:t>
+        <w:t xml:space="preserve">We used GAMs and thin-spline surface plots to investigate qualitative relationships between protein and fibre intake, both as crude and digestible measures, and weight change. We also assessed how protein and fibre intake affected total DMD.</w:t>
       </w:r>
     </w:p>
     <w:p>
@@ -84,27 +84,22 @@
         <w:pStyle w:val="CaptionedFigure"/>
       </w:pPr>
       <w:r>
-        <w:rPr>
-          <w:noProof/>
-        </w:rPr>
-        <w:lastRenderedPageBreak/>
         <w:drawing>
-          <wp:inline distT="0" distB="0" distL="0" distR="0" wp14:anchorId="7397A6FF" wp14:editId="03B554F8">
-            <wp:extent cx="5610860" cy="5084618"/>
-            <wp:effectExtent l="0" t="0" r="0" b="0"/>
-            <wp:docPr id="23" name="Picture" descr="Figure 2. Feeding responses (g dry matter/kg^0.75/day) by snowshoe hares during both the naiive multi-choice (C and D; n = 15) and the single-choice (A and B; n = 99) feeding trial experiments. Diets A, B, C, and D had crude protein (CP) to neutral detergent fibre (NDF) ratios of 0.083, 0.22, 0.36, and 0.5 respectively. Panels A and C show mean intake rates by diet in the multi-choice and single choice scenarios, respectively (error bars = standard deviation). Panels B and D show intake rates in nutrient space where diet rails (CP:NDF) are represented by black lines. In Panel B, black points represent the total CP and NDF intake by individuals in multi-choice trials, summing their intake of all diets. The cross point represents the mean CP and NDF intake across all hares, i.e., a potential target intake. Panel D shows mean intake rates (error bars = standard deviation) along the diet rails as CP intake against NDF intake."/>
-            <wp:cNvGraphicFramePr/>
-            <a:graphic xmlns:a="http://schemas.openxmlformats.org/drawingml/2006/main">
+          <wp:inline>
+            <wp:extent cx="3810000" cy="2540000"/>
+            <wp:effectExtent b="0" l="0" r="0" t="0"/>
+            <wp:docPr descr="Figure 2. Feeding responses (g dry matter/kg^0.75/day) by snowshoe hares during both the naiive multi-choice (C and D; n = 15) and the single-choice (A and B; n = 99) feeding trial experiments. Diets A, B, C, and D had crude protein (CP) to neutral detergent fibre (NDF) ratios of 0.083, 0.22, 0.36, and 0.5 respectively. Panels A and C show mean intake rates by diet in the multi-choice and single choice scenarios, respectively (error bars = standard deviation). Panels B and D show intake rates in nutrient space where diet rails (CP:NDF) are represented by black lines. In Panel B, black points represent the total CP and NDF intake by individuals in multi-choice trials, summing their intake of all diets. The cross point represents the mean CP and NDF intake across all hares, i.e., a potential target intake. Panel D shows mean intake rates (error bars = standard deviation) along the diet rails as CP intake against NDF intake." title="" id="1" name="Picture"/>
+            <a:graphic>
               <a:graphicData uri="http://schemas.openxmlformats.org/drawingml/2006/picture">
-                <pic:pic xmlns:pic="http://schemas.openxmlformats.org/drawingml/2006/picture">
+                <pic:pic>
                   <pic:nvPicPr>
-                    <pic:cNvPr id="24" name="Picture" descr="Output/figures/intakebarandrail.jpeg"/>
+                    <pic:cNvPr descr="Output/figures/intakebarandrail.jpeg" id="0" name="Picture"/>
                     <pic:cNvPicPr>
-                      <a:picLocks noChangeAspect="1" noChangeArrowheads="1"/>
+                      <a:picLocks noChangeArrowheads="1" noChangeAspect="1"/>
                     </pic:cNvPicPr>
                   </pic:nvPicPr>
                   <pic:blipFill>
-                    <a:blip r:embed="rId7"/>
+                    <a:blip r:embed="rId22"/>
                     <a:stretch>
                       <a:fillRect/>
                     </a:stretch>
@@ -112,7 +107,7 @@
                   <pic:spPr bwMode="auto">
                     <a:xfrm>
                       <a:off x="0" y="0"/>
-                      <a:ext cx="5646859" cy="5117241"/>
+                      <a:ext cx="3810000" cy="2540000"/>
                     </a:xfrm>
                     <a:prstGeom prst="rect">
                       <a:avLst/>
@@ -136,7 +131,7 @@
         <w:pStyle w:val="ImageCaption"/>
       </w:pPr>
       <w:r>
-        <w:t>Figure 2. Feeding responses (g dry matter/kg^0.75/day) by snowshoe hares during both the naiive multi-choice (C and D; n = 15) and the single-choice (A and B; n = 99) feeding trial experiments. Diets A, B, C, and D had crude protein (CP) to neutral detergent fibre (NDF) ratios of 0.083, 0.22, 0.36, and 0.5 respectively. Panels A and C show mean intake rates by diet in the multi-choice and single choice scenarios, respectively (error bars = standard deviation). Panels B and D show intake rates in nutrient space where diet rails (CP:NDF) are represented by black lines. In Panel B, black points represent the total CP and NDF intake by individuals in multi-choice trials, summing their intake of all diets. The cross point represents the mean CP and NDF intake across all hares, i.e., a potential target intake. Panel D shows mean intake rates (error bars = standard deviation) along the diet rails as CP intake against NDF intake.</w:t>
+        <w:t xml:space="preserve">Figure 2. Feeding responses (g dry matter/kg^0.75/day) by snowshoe hares during both the naiive multi-choice (C and D; n = 15) and the single-choice (A and B; n = 99) feeding trial experiments. Diets A, B, C, and D had crude protein (CP) to neutral detergent fibre (NDF) ratios of 0.083, 0.22, 0.36, and 0.5 respectively. Panels A and C show mean intake rates by diet in the multi-choice and single choice scenarios, respectively (error bars = standard deviation). Panels B and D show intake rates in nutrient space where diet rails (CP:NDF) are represented by black lines. In Panel B, black points represent the total CP and NDF intake by individuals in multi-choice trials, summing their intake of all diets. The cross point represents the mean CP and NDF intake across all hares, i.e., a potential target intake. Panel D shows mean intake rates (error bars = standard deviation) along the diet rails as CP intake against NDF intake.</w:t>
       </w:r>
     </w:p>
     <w:p>
@@ -144,27 +139,22 @@
         <w:pStyle w:val="CaptionedFigure"/>
       </w:pPr>
       <w:r>
-        <w:rPr>
-          <w:noProof/>
-        </w:rPr>
-        <w:lastRenderedPageBreak/>
         <w:drawing>
-          <wp:inline distT="0" distB="0" distL="0" distR="0" wp14:anchorId="270C4DA2" wp14:editId="2EE4FF4C">
-            <wp:extent cx="5167745" cy="4765964"/>
-            <wp:effectExtent l="0" t="0" r="0" b="0"/>
-            <wp:docPr id="26" name="Picture" descr="Figure 3. Weight change (%/day) of snowshoe hares in response to feeding on one of four experimental diets for three days during the single-choice phase of the feeding trial experiment (n = 33). Diets A, B, C, and D had crude protein (CP) to neutral detergent fibre (NDF) ratios of 0.083, 0.22, 0.36, and 0.5 respectively. Boxes represent median weight change bounded by lower 25th and 75th percentiles. Points represent values of individual feeding trials."/>
-            <wp:cNvGraphicFramePr/>
-            <a:graphic xmlns:a="http://schemas.openxmlformats.org/drawingml/2006/main">
+          <wp:inline>
+            <wp:extent cx="3810000" cy="2540000"/>
+            <wp:effectExtent b="0" l="0" r="0" t="0"/>
+            <wp:docPr descr="Figure 3. Weight change (%/day) of snowshoe hares in response to feeding on one of four experimental diets for three days during the single-choice phase of the feeding trial experiment (n = 33). Diets A, B, C, and D had crude protein (CP) to neutral detergent fibre (NDF) ratios of 0.083, 0.22, 0.36, and 0.5 respectively. Boxes represent median weight change bounded by lower 25th and 75th percentiles. Points represent values of individual feeding trials." title="" id="1" name="Picture"/>
+            <a:graphic>
               <a:graphicData uri="http://schemas.openxmlformats.org/drawingml/2006/picture">
-                <pic:pic xmlns:pic="http://schemas.openxmlformats.org/drawingml/2006/picture">
+                <pic:pic>
                   <pic:nvPicPr>
-                    <pic:cNvPr id="27" name="Picture" descr="Output/figures/weightchangebar.jpeg"/>
+                    <pic:cNvPr descr="Output/figures/weightchangebar.jpeg" id="0" name="Picture"/>
                     <pic:cNvPicPr>
-                      <a:picLocks noChangeAspect="1" noChangeArrowheads="1"/>
+                      <a:picLocks noChangeArrowheads="1" noChangeAspect="1"/>
                     </pic:cNvPicPr>
                   </pic:nvPicPr>
                   <pic:blipFill>
-                    <a:blip r:embed="rId8"/>
+                    <a:blip r:embed="rId23"/>
                     <a:stretch>
                       <a:fillRect/>
                     </a:stretch>
@@ -172,7 +162,7 @@
                   <pic:spPr bwMode="auto">
                     <a:xfrm>
                       <a:off x="0" y="0"/>
-                      <a:ext cx="5191094" cy="4787497"/>
+                      <a:ext cx="3810000" cy="2540000"/>
                     </a:xfrm>
                     <a:prstGeom prst="rect">
                       <a:avLst/>
@@ -196,7 +186,7 @@
         <w:pStyle w:val="ImageCaption"/>
       </w:pPr>
       <w:r>
-        <w:t>Figure 3. Weight change (%/day) of snowshoe hares in response to feeding on one of four experimental diets for three days during the single-choice phase of the feeding trial experiment (n = 33). Diets A, B, C, and D had crude protein (CP) to neutral detergent fibre (NDF) ratios of 0.083, 0.22, 0.36, and 0.5 respectively. Boxes represent median weight change bounded by lower 25th and 75th percentiles. Points represent values of individual feeding trials.</w:t>
+        <w:t xml:space="preserve">Figure 3. Weight change (%/day) of snowshoe hares in response to feeding on one of four experimental diets for three days during the single-choice phase of the feeding trial experiment (n = 33). Diets A, B, C, and D had crude protein (CP) to neutral detergent fibre (NDF) ratios of 0.083, 0.22, 0.36, and 0.5 respectively. Boxes represent median weight change bounded by lower 25th and 75th percentiles. Points represent values of individual feeding trials.</w:t>
       </w:r>
     </w:p>
     <w:p>
@@ -204,27 +194,22 @@
         <w:pStyle w:val="CaptionedFigure"/>
       </w:pPr>
       <w:r>
-        <w:rPr>
-          <w:noProof/>
-        </w:rPr>
-        <w:lastRenderedPageBreak/>
         <w:drawing>
-          <wp:inline distT="0" distB="0" distL="0" distR="0" wp14:anchorId="26BAFCF4" wp14:editId="60B7C368">
-            <wp:extent cx="3228109" cy="6698673"/>
-            <wp:effectExtent l="0" t="0" r="0" b="0"/>
-            <wp:docPr id="29" name="Picture" descr="Figure 4. From top panel to bottom panel: dry matter digestibility (DMD), protein digestibility (DP), and neutral detergent fibre digestibility (DNDF), in response to feeding on one of four experimental diets fo three days during the single-choice phase of the feeding trial experiment (n = 33). Diets A, B, C, and D had crude protein (CP) to neutral detergent fibre (NDF) ratios of 0.083, 0.22, 0.36, and 0.5 respectively. Boxes represent median digestability bounded by lower 25th and 75th percentiles."/>
-            <wp:cNvGraphicFramePr/>
-            <a:graphic xmlns:a="http://schemas.openxmlformats.org/drawingml/2006/main">
+          <wp:inline>
+            <wp:extent cx="3810000" cy="2540000"/>
+            <wp:effectExtent b="0" l="0" r="0" t="0"/>
+            <wp:docPr descr="Figure 4. From top panel to bottom panel: dry matter digestibility (DMD), protein digestibility (DP), and neutral detergent fibre digestibility (DNDF), in response to feeding on one of four experimental diets fo three days during the single-choice phase of the feeding trial experiment (n = 33). Diets A, B, C, and D had crude protein (CP) to neutral detergent fibre (NDF) ratios of 0.083, 0.22, 0.36, and 0.5 respectively. Boxes represent median digestability bounded by lower 25th and 75th percentiles." title="" id="1" name="Picture"/>
+            <a:graphic>
               <a:graphicData uri="http://schemas.openxmlformats.org/drawingml/2006/picture">
-                <pic:pic xmlns:pic="http://schemas.openxmlformats.org/drawingml/2006/picture">
+                <pic:pic>
                   <pic:nvPicPr>
-                    <pic:cNvPr id="30" name="Picture" descr="Output/figures/dietdigestion.jpeg"/>
+                    <pic:cNvPr descr="Output/figures/dietdigestion.jpeg" id="0" name="Picture"/>
                     <pic:cNvPicPr>
-                      <a:picLocks noChangeAspect="1" noChangeArrowheads="1"/>
+                      <a:picLocks noChangeArrowheads="1" noChangeAspect="1"/>
                     </pic:cNvPicPr>
                   </pic:nvPicPr>
                   <pic:blipFill>
-                    <a:blip r:embed="rId9"/>
+                    <a:blip r:embed="rId24"/>
                     <a:stretch>
                       <a:fillRect/>
                     </a:stretch>
@@ -232,7 +217,7 @@
                   <pic:spPr bwMode="auto">
                     <a:xfrm>
                       <a:off x="0" y="0"/>
-                      <a:ext cx="3248532" cy="6741052"/>
+                      <a:ext cx="3810000" cy="2540000"/>
                     </a:xfrm>
                     <a:prstGeom prst="rect">
                       <a:avLst/>
@@ -256,7 +241,7 @@
         <w:pStyle w:val="ImageCaption"/>
       </w:pPr>
       <w:r>
-        <w:t>Figure 4. From top panel to bottom panel: dry matter digestibility (DMD), protein digestibility (DP), and neutral detergent fibre digestibility (DNDF), in response to feeding on one of four experimental diets fo three days during the single-choice phase of the feeding trial experiment (n = 33). Diets A, B, C, and D had crude protein (CP) to neutral detergent fibre (NDF) ratios of 0.083, 0.22, 0.36, and 0.5 respectively. Boxes represent median digestability bounded by lower 25th and 75th percentiles.</w:t>
+        <w:t xml:space="preserve">Figure 4. From top panel to bottom panel: dry matter digestibility (DMD), protein digestibility (DP), and neutral detergent fibre digestibility (DNDF), in response to feeding on one of four experimental diets fo three days during the single-choice phase of the feeding trial experiment (n = 33). Diets A, B, C, and D had crude protein (CP) to neutral detergent fibre (NDF) ratios of 0.083, 0.22, 0.36, and 0.5 respectively. Boxes represent median digestability bounded by lower 25th and 75th percentiles.</w:t>
       </w:r>
     </w:p>
     <w:p>
@@ -267,8 +252,7 @@
         <w:rPr>
           <w:rStyle w:val="CommentTok"/>
         </w:rPr>
-        <w:lastRenderedPageBreak/>
-        <w:t>#surface map to show weight change in response to NDF and CP</w:t>
+        <w:t xml:space="preserve">#surface map to show weight change in response to NDF and CP</w:t>
       </w:r>
       <w:r>
         <w:br/>
@@ -283,7 +267,7 @@
         <w:rPr>
           <w:rStyle w:val="OtherTok"/>
         </w:rPr>
-        <w:t>&lt;-</w:t>
+        <w:t xml:space="preserve">&lt;-</w:t>
       </w:r>
       <w:r>
         <w:rPr>
@@ -295,19 +279,19 @@
         <w:rPr>
           <w:rStyle w:val="FunctionTok"/>
         </w:rPr>
-        <w:t>Tps</w:t>
-      </w:r>
-      <w:r>
-        <w:rPr>
-          <w:rStyle w:val="NormalTok"/>
-        </w:rPr>
-        <w:t>(trials[, .(DMI_NDF_bw, DMI_CP_bw)], trials</w:t>
+        <w:t xml:space="preserve">Tps</w:t>
+      </w:r>
+      <w:r>
+        <w:rPr>
+          <w:rStyle w:val="NormalTok"/>
+        </w:rPr>
+        <w:t xml:space="preserve">(trials[, .(DMI_NDF_bw, DMI_CP_bw)], trials</w:t>
       </w:r>
       <w:r>
         <w:rPr>
           <w:rStyle w:val="SpecialCharTok"/>
         </w:rPr>
-        <w:t>$</w:t>
+        <w:t xml:space="preserve">$</w:t>
       </w:r>
       <w:r>
         <w:rPr>
@@ -319,7 +303,7 @@
         <w:rPr>
           <w:rStyle w:val="AttributeTok"/>
         </w:rPr>
-        <w:t>scale.type =</w:t>
+        <w:t xml:space="preserve">scale.type =</w:t>
       </w:r>
       <w:r>
         <w:rPr>
@@ -331,13 +315,13 @@
         <w:rPr>
           <w:rStyle w:val="StringTok"/>
         </w:rPr>
-        <w:t>"range"</w:t>
-      </w:r>
-      <w:r>
-        <w:rPr>
-          <w:rStyle w:val="NormalTok"/>
-        </w:rPr>
-        <w:t>)</w:t>
+        <w:t xml:space="preserve">"range"</w:t>
+      </w:r>
+      <w:r>
+        <w:rPr>
+          <w:rStyle w:val="NormalTok"/>
+        </w:rPr>
+        <w:t xml:space="preserve">)</w:t>
       </w:r>
       <w:r>
         <w:br/>
@@ -346,7 +330,7 @@
         <w:rPr>
           <w:rStyle w:val="FunctionTok"/>
         </w:rPr>
-        <w:t>surface</w:t>
+        <w:t xml:space="preserve">surface</w:t>
       </w:r>
       <w:r>
         <w:rPr>
@@ -358,7 +342,7 @@
         <w:rPr>
           <w:rStyle w:val="AttributeTok"/>
         </w:rPr>
-        <w:t>x =</w:t>
+        <w:t xml:space="preserve">x =</w:t>
       </w:r>
       <w:r>
         <w:rPr>
@@ -370,7 +354,7 @@
         <w:rPr>
           <w:rStyle w:val="StringTok"/>
         </w:rPr>
-        <w:t>"NDF intake (g DM/kg^0.75/day)"</w:t>
+        <w:t xml:space="preserve">"NDF intake (g DM/kg^0.75/day)"</w:t>
       </w:r>
       <w:r>
         <w:rPr>
@@ -391,7 +375,7 @@
         <w:rPr>
           <w:rStyle w:val="AttributeTok"/>
         </w:rPr>
-        <w:t>y =</w:t>
+        <w:t xml:space="preserve">y =</w:t>
       </w:r>
       <w:r>
         <w:rPr>
@@ -403,13 +387,37 @@
         <w:rPr>
           <w:rStyle w:val="StringTok"/>
         </w:rPr>
-        <w:t>"CP intake (g DM/kg^0.75/day)"</w:t>
-      </w:r>
-      <w:r>
-        <w:rPr>
-          <w:rStyle w:val="NormalTok"/>
-        </w:rPr>
-        <w:t>)</w:t>
+        <w:t xml:space="preserve">"Protein intake (g DM/kg^0.75/day)"</w:t>
+      </w:r>
+      <w:r>
+        <w:rPr>
+          <w:rStyle w:val="NormalTok"/>
+        </w:rPr>
+        <w:t xml:space="preserve">, </w:t>
+      </w:r>
+      <w:r>
+        <w:rPr>
+          <w:rStyle w:val="AttributeTok"/>
+        </w:rPr>
+        <w:t xml:space="preserve">main =</w:t>
+      </w:r>
+      <w:r>
+        <w:rPr>
+          <w:rStyle w:val="NormalTok"/>
+        </w:rPr>
+        <w:t xml:space="preserve"> </w:t>
+      </w:r>
+      <w:r>
+        <w:rPr>
+          <w:rStyle w:val="StringTok"/>
+        </w:rPr>
+        <w:t xml:space="preserve">"Weight change (%/day)"</w:t>
+      </w:r>
+      <w:r>
+        <w:rPr>
+          <w:rStyle w:val="NormalTok"/>
+        </w:rPr>
+        <w:t xml:space="preserve">)</w:t>
       </w:r>
     </w:p>
     <w:p>
@@ -417,26 +425,22 @@
         <w:pStyle w:val="FirstParagraph"/>
       </w:pPr>
       <w:r>
-        <w:rPr>
-          <w:noProof/>
-        </w:rPr>
         <w:drawing>
-          <wp:inline distT="0" distB="0" distL="0" distR="0" wp14:anchorId="49C1C8D5" wp14:editId="2A426162">
+          <wp:inline>
             <wp:extent cx="4620126" cy="3696101"/>
-            <wp:effectExtent l="0" t="0" r="0" b="0"/>
-            <wp:docPr id="32" name="Picture"/>
-            <wp:cNvGraphicFramePr/>
-            <a:graphic xmlns:a="http://schemas.openxmlformats.org/drawingml/2006/main">
+            <wp:effectExtent b="0" l="0" r="0" t="0"/>
+            <wp:docPr descr="" title="" id="1" name="Picture"/>
+            <a:graphic>
               <a:graphicData uri="http://schemas.openxmlformats.org/drawingml/2006/picture">
-                <pic:pic xmlns:pic="http://schemas.openxmlformats.org/drawingml/2006/picture">
+                <pic:pic>
                   <pic:nvPicPr>
-                    <pic:cNvPr id="33" name="Picture" descr="results_files/figure-docx/unnamed-chunk-1-1.png"/>
+                    <pic:cNvPr descr="results_files/figure-docx/unnamed-chunk-1-1.png" id="0" name="Picture"/>
                     <pic:cNvPicPr>
-                      <a:picLocks noChangeAspect="1" noChangeArrowheads="1"/>
+                      <a:picLocks noChangeArrowheads="1" noChangeAspect="1"/>
                     </pic:cNvPicPr>
                   </pic:nvPicPr>
                   <pic:blipFill>
-                    <a:blip r:embed="rId10"/>
+                    <a:blip r:embed="rId25"/>
                     <a:stretch>
                       <a:fillRect/>
                     </a:stretch>
@@ -468,7 +472,7 @@
         <w:pStyle w:val="BodyText"/>
       </w:pPr>
       <w:r>
-        <w:t>Above: Surface maps visualizing weight change performance (%/day) in relation to CP and NDF intake (g DM/kg/day).</w:t>
+        <w:t xml:space="preserve">Above: Surface maps visualizing weight change performance (%/day) in relation to CP and NDF intake (g DM/kg/day).</w:t>
       </w:r>
     </w:p>
     <w:p>
@@ -479,7 +483,7 @@
         <w:rPr>
           <w:rStyle w:val="CommentTok"/>
         </w:rPr>
-        <w:t>#surface map showing weight change in response to intake of digestable protein and NDF</w:t>
+        <w:t xml:space="preserve">#surface map showing weight change in response to intake of digestable protein and NDF</w:t>
       </w:r>
       <w:r>
         <w:br/>
@@ -494,7 +498,7 @@
         <w:rPr>
           <w:rStyle w:val="OtherTok"/>
         </w:rPr>
-        <w:t>&lt;-</w:t>
+        <w:t xml:space="preserve">&lt;-</w:t>
       </w:r>
       <w:r>
         <w:rPr>
@@ -506,19 +510,19 @@
         <w:rPr>
           <w:rStyle w:val="FunctionTok"/>
         </w:rPr>
-        <w:t>Tps</w:t>
-      </w:r>
-      <w:r>
-        <w:rPr>
-          <w:rStyle w:val="NormalTok"/>
-        </w:rPr>
-        <w:t>(trials[, .(DNDFI, DPI)], trials</w:t>
+        <w:t xml:space="preserve">Tps</w:t>
+      </w:r>
+      <w:r>
+        <w:rPr>
+          <w:rStyle w:val="NormalTok"/>
+        </w:rPr>
+        <w:t xml:space="preserve">(trials[, .(DNDFI, DPI)], trials</w:t>
       </w:r>
       <w:r>
         <w:rPr>
           <w:rStyle w:val="SpecialCharTok"/>
         </w:rPr>
-        <w:t>$</w:t>
+        <w:t xml:space="preserve">$</w:t>
       </w:r>
       <w:r>
         <w:rPr>
@@ -530,7 +534,7 @@
         <w:rPr>
           <w:rStyle w:val="AttributeTok"/>
         </w:rPr>
-        <w:t>scale.type =</w:t>
+        <w:t xml:space="preserve">scale.type =</w:t>
       </w:r>
       <w:r>
         <w:rPr>
@@ -542,13 +546,13 @@
         <w:rPr>
           <w:rStyle w:val="StringTok"/>
         </w:rPr>
-        <w:t>"range"</w:t>
-      </w:r>
-      <w:r>
-        <w:rPr>
-          <w:rStyle w:val="NormalTok"/>
-        </w:rPr>
-        <w:t>)</w:t>
+        <w:t xml:space="preserve">"range"</w:t>
+      </w:r>
+      <w:r>
+        <w:rPr>
+          <w:rStyle w:val="NormalTok"/>
+        </w:rPr>
+        <w:t xml:space="preserve">)</w:t>
       </w:r>
       <w:r>
         <w:br/>
@@ -557,7 +561,7 @@
         <w:rPr>
           <w:rStyle w:val="FunctionTok"/>
         </w:rPr>
-        <w:t>surface</w:t>
+        <w:t xml:space="preserve">surface</w:t>
       </w:r>
       <w:r>
         <w:rPr>
@@ -569,7 +573,7 @@
         <w:rPr>
           <w:rStyle w:val="AttributeTok"/>
         </w:rPr>
-        <w:t>x =</w:t>
+        <w:t xml:space="preserve">x =</w:t>
       </w:r>
       <w:r>
         <w:rPr>
@@ -581,7 +585,7 @@
         <w:rPr>
           <w:rStyle w:val="StringTok"/>
         </w:rPr>
-        <w:t>"Digestible NDF intake (g DM/kg^0.75/day)"</w:t>
+        <w:t xml:space="preserve">"Digestible NDF intake (g DM/kg^0.75/day)"</w:t>
       </w:r>
       <w:r>
         <w:rPr>
@@ -602,7 +606,7 @@
         <w:rPr>
           <w:rStyle w:val="AttributeTok"/>
         </w:rPr>
-        <w:t>y =</w:t>
+        <w:t xml:space="preserve">y =</w:t>
       </w:r>
       <w:r>
         <w:rPr>
@@ -614,13 +618,37 @@
         <w:rPr>
           <w:rStyle w:val="StringTok"/>
         </w:rPr>
-        <w:t>"Digestible CP intake (g DM/kg^0.75/day)"</w:t>
-      </w:r>
-      <w:r>
-        <w:rPr>
-          <w:rStyle w:val="NormalTok"/>
-        </w:rPr>
-        <w:t>)</w:t>
+        <w:t xml:space="preserve">"Digestible protein intake (g DM/kg^0.75/day)"</w:t>
+      </w:r>
+      <w:r>
+        <w:rPr>
+          <w:rStyle w:val="NormalTok"/>
+        </w:rPr>
+        <w:t xml:space="preserve">, </w:t>
+      </w:r>
+      <w:r>
+        <w:rPr>
+          <w:rStyle w:val="AttributeTok"/>
+        </w:rPr>
+        <w:t xml:space="preserve">main =</w:t>
+      </w:r>
+      <w:r>
+        <w:rPr>
+          <w:rStyle w:val="NormalTok"/>
+        </w:rPr>
+        <w:t xml:space="preserve"> </w:t>
+      </w:r>
+      <w:r>
+        <w:rPr>
+          <w:rStyle w:val="StringTok"/>
+        </w:rPr>
+        <w:t xml:space="preserve">"Weight change (%/day)"</w:t>
+      </w:r>
+      <w:r>
+        <w:rPr>
+          <w:rStyle w:val="NormalTok"/>
+        </w:rPr>
+        <w:t xml:space="preserve">)</w:t>
       </w:r>
     </w:p>
     <w:p>
@@ -628,27 +656,22 @@
         <w:pStyle w:val="FirstParagraph"/>
       </w:pPr>
       <w:r>
-        <w:rPr>
-          <w:noProof/>
-        </w:rPr>
-        <w:lastRenderedPageBreak/>
         <w:drawing>
-          <wp:inline distT="0" distB="0" distL="0" distR="0" wp14:anchorId="4F9EA373" wp14:editId="13F14B1F">
+          <wp:inline>
             <wp:extent cx="4620126" cy="3696101"/>
-            <wp:effectExtent l="0" t="0" r="0" b="0"/>
-            <wp:docPr id="35" name="Picture"/>
-            <wp:cNvGraphicFramePr/>
-            <a:graphic xmlns:a="http://schemas.openxmlformats.org/drawingml/2006/main">
+            <wp:effectExtent b="0" l="0" r="0" t="0"/>
+            <wp:docPr descr="" title="" id="1" name="Picture"/>
+            <a:graphic>
               <a:graphicData uri="http://schemas.openxmlformats.org/drawingml/2006/picture">
-                <pic:pic xmlns:pic="http://schemas.openxmlformats.org/drawingml/2006/picture">
+                <pic:pic>
                   <pic:nvPicPr>
-                    <pic:cNvPr id="36" name="Picture" descr="results_files/figure-docx/unnamed-chunk-2-1.png"/>
+                    <pic:cNvPr descr="results_files/figure-docx/unnamed-chunk-2-1.png" id="0" name="Picture"/>
                     <pic:cNvPicPr>
-                      <a:picLocks noChangeAspect="1" noChangeArrowheads="1"/>
+                      <a:picLocks noChangeArrowheads="1" noChangeAspect="1"/>
                     </pic:cNvPicPr>
                   </pic:nvPicPr>
                   <pic:blipFill>
-                    <a:blip r:embed="rId11"/>
+                    <a:blip r:embed="rId26"/>
                     <a:stretch>
                       <a:fillRect/>
                     </a:stretch>
@@ -680,7 +703,7 @@
         <w:pStyle w:val="BodyText"/>
       </w:pPr>
       <w:r>
-        <w:t>Above: Surface map visualizing weight change performance (%/day) in relation to digestible protein and digestible NDF intake (g DM/kg/day).</w:t>
+        <w:t xml:space="preserve">Above: Surface map visualizing weight change performance (%/day) in relation to digestible protein and digestible NDF intake (g DM/kg/day).</w:t>
       </w:r>
     </w:p>
     <w:p>
@@ -691,7 +714,7 @@
         <w:rPr>
           <w:rStyle w:val="CommentTok"/>
         </w:rPr>
-        <w:t>#surface map showing DMD in response to protein-fibre balance</w:t>
+        <w:t xml:space="preserve">#surface map showing DMD in response to protein-fibre balance</w:t>
       </w:r>
       <w:r>
         <w:br/>
@@ -709,7 +732,7 @@
         <w:rPr>
           <w:rStyle w:val="OtherTok"/>
         </w:rPr>
-        <w:t>&lt;-</w:t>
+        <w:t xml:space="preserve">&lt;-</w:t>
       </w:r>
       <w:r>
         <w:rPr>
@@ -721,19 +744,19 @@
         <w:rPr>
           <w:rStyle w:val="FunctionTok"/>
         </w:rPr>
-        <w:t>Tps</w:t>
-      </w:r>
-      <w:r>
-        <w:rPr>
-          <w:rStyle w:val="NormalTok"/>
-        </w:rPr>
-        <w:t>(trials[, .(DMI_NDF_bw, DMI_CP_bw)], trials</w:t>
+        <w:t xml:space="preserve">Tps</w:t>
+      </w:r>
+      <w:r>
+        <w:rPr>
+          <w:rStyle w:val="NormalTok"/>
+        </w:rPr>
+        <w:t xml:space="preserve">(trials[, .(DMI_NDF_bw, DMI_CP_bw)], trials</w:t>
       </w:r>
       <w:r>
         <w:rPr>
           <w:rStyle w:val="SpecialCharTok"/>
         </w:rPr>
-        <w:t>$</w:t>
+        <w:t xml:space="preserve">$</w:t>
       </w:r>
       <w:r>
         <w:rPr>
@@ -745,7 +768,7 @@
         <w:rPr>
           <w:rStyle w:val="AttributeTok"/>
         </w:rPr>
-        <w:t>scale.type =</w:t>
+        <w:t xml:space="preserve">scale.type =</w:t>
       </w:r>
       <w:r>
         <w:rPr>
@@ -757,13 +780,13 @@
         <w:rPr>
           <w:rStyle w:val="StringTok"/>
         </w:rPr>
-        <w:t>"range"</w:t>
-      </w:r>
-      <w:r>
-        <w:rPr>
-          <w:rStyle w:val="NormalTok"/>
-        </w:rPr>
-        <w:t>)</w:t>
+        <w:t xml:space="preserve">"range"</w:t>
+      </w:r>
+      <w:r>
+        <w:rPr>
+          <w:rStyle w:val="NormalTok"/>
+        </w:rPr>
+        <w:t xml:space="preserve">)</w:t>
       </w:r>
       <w:r>
         <w:br/>
@@ -772,7 +795,7 @@
         <w:rPr>
           <w:rStyle w:val="FunctionTok"/>
         </w:rPr>
-        <w:t>surface</w:t>
+        <w:t xml:space="preserve">surface</w:t>
       </w:r>
       <w:r>
         <w:rPr>
@@ -784,7 +807,7 @@
         <w:rPr>
           <w:rStyle w:val="AttributeTok"/>
         </w:rPr>
-        <w:t>x =</w:t>
+        <w:t xml:space="preserve">x =</w:t>
       </w:r>
       <w:r>
         <w:rPr>
@@ -796,7 +819,7 @@
         <w:rPr>
           <w:rStyle w:val="StringTok"/>
         </w:rPr>
-        <w:t>"NDF intake (g DM/kg^0.75/day)"</w:t>
+        <w:t xml:space="preserve">"NDF intake (g DM/kg^0.75/day)"</w:t>
       </w:r>
       <w:r>
         <w:rPr>
@@ -817,7 +840,7 @@
         <w:rPr>
           <w:rStyle w:val="AttributeTok"/>
         </w:rPr>
-        <w:t>y =</w:t>
+        <w:t xml:space="preserve">y =</w:t>
       </w:r>
       <w:r>
         <w:rPr>
@@ -829,13 +852,37 @@
         <w:rPr>
           <w:rStyle w:val="StringTok"/>
         </w:rPr>
-        <w:t>"CP intake (g DM/kg^0.75/day)"</w:t>
-      </w:r>
-      <w:r>
-        <w:rPr>
-          <w:rStyle w:val="NormalTok"/>
-        </w:rPr>
-        <w:t>)</w:t>
+        <w:t xml:space="preserve">"Protein intake (g DM/kg^0.75/day)"</w:t>
+      </w:r>
+      <w:r>
+        <w:rPr>
+          <w:rStyle w:val="NormalTok"/>
+        </w:rPr>
+        <w:t xml:space="preserve">, </w:t>
+      </w:r>
+      <w:r>
+        <w:rPr>
+          <w:rStyle w:val="AttributeTok"/>
+        </w:rPr>
+        <w:t xml:space="preserve">main =</w:t>
+      </w:r>
+      <w:r>
+        <w:rPr>
+          <w:rStyle w:val="NormalTok"/>
+        </w:rPr>
+        <w:t xml:space="preserve"> </w:t>
+      </w:r>
+      <w:r>
+        <w:rPr>
+          <w:rStyle w:val="StringTok"/>
+        </w:rPr>
+        <w:t xml:space="preserve">"DMD (%)"</w:t>
+      </w:r>
+      <w:r>
+        <w:rPr>
+          <w:rStyle w:val="NormalTok"/>
+        </w:rPr>
+        <w:t xml:space="preserve">)</w:t>
       </w:r>
     </w:p>
     <w:p>
@@ -843,27 +890,22 @@
         <w:pStyle w:val="FirstParagraph"/>
       </w:pPr>
       <w:r>
-        <w:rPr>
-          <w:noProof/>
-        </w:rPr>
-        <w:lastRenderedPageBreak/>
         <w:drawing>
-          <wp:inline distT="0" distB="0" distL="0" distR="0" wp14:anchorId="2ADB9DA9" wp14:editId="463C151D">
+          <wp:inline>
             <wp:extent cx="4620126" cy="3696101"/>
-            <wp:effectExtent l="0" t="0" r="0" b="0"/>
-            <wp:docPr id="38" name="Picture"/>
-            <wp:cNvGraphicFramePr/>
-            <a:graphic xmlns:a="http://schemas.openxmlformats.org/drawingml/2006/main">
+            <wp:effectExtent b="0" l="0" r="0" t="0"/>
+            <wp:docPr descr="" title="" id="1" name="Picture"/>
+            <a:graphic>
               <a:graphicData uri="http://schemas.openxmlformats.org/drawingml/2006/picture">
-                <pic:pic xmlns:pic="http://schemas.openxmlformats.org/drawingml/2006/picture">
+                <pic:pic>
                   <pic:nvPicPr>
-                    <pic:cNvPr id="39" name="Picture" descr="results_files/figure-docx/unnamed-chunk-3-1.png"/>
+                    <pic:cNvPr descr="results_files/figure-docx/unnamed-chunk-3-1.png" id="0" name="Picture"/>
                     <pic:cNvPicPr>
-                      <a:picLocks noChangeAspect="1" noChangeArrowheads="1"/>
+                      <a:picLocks noChangeArrowheads="1" noChangeAspect="1"/>
                     </pic:cNvPicPr>
                   </pic:nvPicPr>
                   <pic:blipFill>
-                    <a:blip r:embed="rId12"/>
+                    <a:blip r:embed="rId27"/>
                     <a:stretch>
                       <a:fillRect/>
                     </a:stretch>
@@ -890,14 +932,14 @@
         </w:drawing>
       </w:r>
     </w:p>
+    <w:bookmarkEnd w:id="28"/>
+    <w:bookmarkStart w:id="30" w:name="additional-figures"/>
     <w:p>
       <w:pPr>
         <w:pStyle w:val="Heading2"/>
       </w:pPr>
-      <w:bookmarkStart w:id="3" w:name="additional-figures"/>
-      <w:bookmarkEnd w:id="2"/>
-      <w:r>
-        <w:t>Additional figures</w:t>
+      <w:r>
+        <w:t xml:space="preserve">Additional figures</w:t>
       </w:r>
     </w:p>
     <w:p>
@@ -905,26 +947,22 @@
         <w:pStyle w:val="CaptionedFigure"/>
       </w:pPr>
       <w:r>
-        <w:rPr>
-          <w:noProof/>
-        </w:rPr>
         <w:drawing>
-          <wp:inline distT="0" distB="0" distL="0" distR="0" wp14:anchorId="0A02E6A2" wp14:editId="2C569A50">
+          <wp:inline>
             <wp:extent cx="3810000" cy="2540000"/>
-            <wp:effectExtent l="0" t="0" r="0" b="0"/>
-            <wp:docPr id="42" name="Picture" descr="Excretion rates"/>
-            <wp:cNvGraphicFramePr/>
-            <a:graphic xmlns:a="http://schemas.openxmlformats.org/drawingml/2006/main">
+            <wp:effectExtent b="0" l="0" r="0" t="0"/>
+            <wp:docPr descr="Excretion rates" title="" id="1" name="Picture"/>
+            <a:graphic>
               <a:graphicData uri="http://schemas.openxmlformats.org/drawingml/2006/picture">
-                <pic:pic xmlns:pic="http://schemas.openxmlformats.org/drawingml/2006/picture">
+                <pic:pic>
                   <pic:nvPicPr>
-                    <pic:cNvPr id="43" name="Picture" descr="Output/figures/excretionrates.jpg"/>
+                    <pic:cNvPr descr="Output/figures/excretionrates.jpg" id="0" name="Picture"/>
                     <pic:cNvPicPr>
-                      <a:picLocks noChangeAspect="1" noChangeArrowheads="1"/>
+                      <a:picLocks noChangeArrowheads="1" noChangeAspect="1"/>
                     </pic:cNvPicPr>
                   </pic:nvPicPr>
                   <pic:blipFill>
-                    <a:blip r:embed="rId13"/>
+                    <a:blip r:embed="rId29"/>
                     <a:stretch>
                       <a:fillRect/>
                     </a:stretch>
@@ -956,57 +994,32 @@
         <w:pStyle w:val="ImageCaption"/>
       </w:pPr>
       <w:r>
-        <w:t>Excretion rates</w:t>
-      </w:r>
-      <w:bookmarkEnd w:id="3"/>
-    </w:p>
-    <w:sectPr>
-      <w:pgSz w:w="12240" w:h="15840"/>
-      <w:pgMar w:top="1440" w:right="1440" w:bottom="1440" w:left="1440" w:header="720" w:footer="720" w:gutter="0"/>
-      <w:cols w:space="720"/>
-    </w:sectPr>
+        <w:t xml:space="preserve">Excretion rates</w:t>
+      </w:r>
+    </w:p>
+    <w:bookmarkEnd w:id="30"/>
+    <w:sectPr/>
   </w:body>
 </w:document>
 </file>
 
-<file path=word/endnotes.xml><?xml version="1.0" encoding="utf-8"?>
-<w:endnotes xmlns:wpc="http://schemas.microsoft.com/office/word/2010/wordprocessingCanvas" xmlns:cx="http://schemas.microsoft.com/office/drawing/2014/chartex" xmlns:cx1="http://schemas.microsoft.com/office/drawing/2015/9/8/chartex" xmlns:cx2="http://schemas.microsoft.com/office/drawing/2015/10/21/chartex" xmlns:cx3="http://schemas.microsoft.com/office/drawing/2016/5/9/chartex" xmlns:cx4="http://schemas.microsoft.com/office/drawing/2016/5/10/chartex" xmlns:cx5="http://schemas.microsoft.com/office/drawing/2016/5/11/chartex" xmlns:cx6="http://schemas.microsoft.com/office/drawing/2016/5/12/chartex" xmlns:cx7="http://schemas.microsoft.com/office/drawing/2016/5/13/chartex" xmlns:cx8="http://schemas.microsoft.com/office/drawing/2016/5/14/chartex" xmlns:mc="http://schemas.openxmlformats.org/markup-compatibility/2006" xmlns:aink="http://schemas.microsoft.com/office/drawing/2016/ink" xmlns:am3d="http://schemas.microsoft.com/office/drawing/2017/model3d" xmlns:o="urn:schemas-microsoft-com:office:office" xmlns:oel="http://schemas.microsoft.com/office/2019/extlst" xmlns:r="http://schemas.openxmlformats.org/officeDocument/2006/relationships" xmlns:m="http://schemas.openxmlformats.org/officeDocument/2006/math" xmlns:v="urn:schemas-microsoft-com:vml" xmlns:wp14="http://schemas.microsoft.com/office/word/2010/wordprocessingDrawing" xmlns:wp="http://schemas.openxmlformats.org/drawingml/2006/wordprocessingDrawing" xmlns:w10="urn:schemas-microsoft-com:office:word" xmlns:w="http://schemas.openxmlformats.org/wordprocessingml/2006/main" xmlns:w14="http://schemas.microsoft.com/office/word/2010/wordml" xmlns:w15="http://schemas.microsoft.com/office/word/2012/wordml" xmlns:w16cex="http://schemas.microsoft.com/office/word/2018/wordml/cex" xmlns:w16cid="http://schemas.microsoft.com/office/word/2016/wordml/cid" xmlns:w16="http://schemas.microsoft.com/office/word/2018/wordml" xmlns:w16sdtdh="http://schemas.microsoft.com/office/word/2020/wordml/sdtdatahash" xmlns:w16se="http://schemas.microsoft.com/office/word/2015/wordml/symex" xmlns:wpg="http://schemas.microsoft.com/office/word/2010/wordprocessingGroup" xmlns:wpi="http://schemas.microsoft.com/office/word/2010/wordprocessingInk" xmlns:wne="http://schemas.microsoft.com/office/word/2006/wordml" xmlns:wps="http://schemas.microsoft.com/office/word/2010/wordprocessingShape" mc:Ignorable="w14 w15 w16se w16cid w16 w16cex w16sdtdh wp14">
-  <w:endnote w:type="separator" w:id="-1">
-    <w:p>
-      <w:pPr>
-        <w:spacing w:after="0"/>
-      </w:pPr>
-      <w:r>
-        <w:separator/>
-      </w:r>
-    </w:p>
-  </w:endnote>
-  <w:endnote w:type="continuationSeparator" w:id="0">
-    <w:p>
-      <w:pPr>
-        <w:spacing w:after="0"/>
-      </w:pPr>
-      <w:r>
-        <w:continuationSeparator/>
-      </w:r>
-    </w:p>
-  </w:endnote>
-</w:endnotes>
+<file path=word/comments.xml><?xml version="1.0" encoding="utf-8"?>
+<w:comments xmlns:w="http://schemas.openxmlformats.org/wordprocessingml/2006/main" xmlns:m="http://schemas.openxmlformats.org/officeDocument/2006/math" xmlns:r="http://schemas.openxmlformats.org/officeDocument/2006/relationships" xmlns:o="urn:schemas-microsoft-com:office:office" xmlns:v="urn:schemas-microsoft-com:vml" xmlns:w10="urn:schemas-microsoft-com:office:word" xmlns:a="http://schemas.openxmlformats.org/drawingml/2006/main" xmlns:pic="http://schemas.openxmlformats.org/drawingml/2006/picture" xmlns:wp="http://schemas.openxmlformats.org/drawingml/2006/wordprocessingDrawing"/>
 </file>
 
 <file path=word/footnotes.xml><?xml version="1.0" encoding="utf-8"?>
-<w:footnotes xmlns:wpc="http://schemas.microsoft.com/office/word/2010/wordprocessingCanvas" xmlns:cx="http://schemas.microsoft.com/office/drawing/2014/chartex" xmlns:cx1="http://schemas.microsoft.com/office/drawing/2015/9/8/chartex" xmlns:cx2="http://schemas.microsoft.com/office/drawing/2015/10/21/chartex" xmlns:cx3="http://schemas.microsoft.com/office/drawing/2016/5/9/chartex" xmlns:cx4="http://schemas.microsoft.com/office/drawing/2016/5/10/chartex" xmlns:cx5="http://schemas.microsoft.com/office/drawing/2016/5/11/chartex" xmlns:cx6="http://schemas.microsoft.com/office/drawing/2016/5/12/chartex" xmlns:cx7="http://schemas.microsoft.com/office/drawing/2016/5/13/chartex" xmlns:cx8="http://schemas.microsoft.com/office/drawing/2016/5/14/chartex" xmlns:mc="http://schemas.openxmlformats.org/markup-compatibility/2006" xmlns:aink="http://schemas.microsoft.com/office/drawing/2016/ink" xmlns:am3d="http://schemas.microsoft.com/office/drawing/2017/model3d" xmlns:o="urn:schemas-microsoft-com:office:office" xmlns:oel="http://schemas.microsoft.com/office/2019/extlst" xmlns:r="http://schemas.openxmlformats.org/officeDocument/2006/relationships" xmlns:m="http://schemas.openxmlformats.org/officeDocument/2006/math" xmlns:v="urn:schemas-microsoft-com:vml" xmlns:wp14="http://schemas.microsoft.com/office/word/2010/wordprocessingDrawing" xmlns:wp="http://schemas.openxmlformats.org/drawingml/2006/wordprocessingDrawing" xmlns:w10="urn:schemas-microsoft-com:office:word" xmlns:w="http://schemas.openxmlformats.org/wordprocessingml/2006/main" xmlns:w14="http://schemas.microsoft.com/office/word/2010/wordml" xmlns:w15="http://schemas.microsoft.com/office/word/2012/wordml" xmlns:w16cex="http://schemas.microsoft.com/office/word/2018/wordml/cex" xmlns:w16cid="http://schemas.microsoft.com/office/word/2016/wordml/cid" xmlns:w16="http://schemas.microsoft.com/office/word/2018/wordml" xmlns:w16sdtdh="http://schemas.microsoft.com/office/word/2020/wordml/sdtdatahash" xmlns:w16se="http://schemas.microsoft.com/office/word/2015/wordml/symex" xmlns:wpg="http://schemas.microsoft.com/office/word/2010/wordprocessingGroup" xmlns:wpi="http://schemas.microsoft.com/office/word/2010/wordprocessingInk" xmlns:wne="http://schemas.microsoft.com/office/word/2006/wordml" xmlns:wps="http://schemas.microsoft.com/office/word/2010/wordprocessingShape" mc:Ignorable="w14 w15 w16se w16cid w16 w16cex w16sdtdh wp14">
+<w:footnotes xmlns:w="http://schemas.openxmlformats.org/wordprocessingml/2006/main" xmlns:m="http://schemas.openxmlformats.org/officeDocument/2006/math" xmlns:r="http://schemas.openxmlformats.org/officeDocument/2006/relationships" xmlns:o="urn:schemas-microsoft-com:office:office" xmlns:v="urn:schemas-microsoft-com:vml" xmlns:w10="urn:schemas-microsoft-com:office:word" xmlns:a="http://schemas.openxmlformats.org/drawingml/2006/main" xmlns:pic="http://schemas.openxmlformats.org/drawingml/2006/picture" xmlns:wp="http://schemas.openxmlformats.org/drawingml/2006/wordprocessingDrawing">
+  <w:footnote w:type="continuationSeparator" w:id="0">
+    <w:p>
+      <w:r>
+        <w:continuationSeparator/>
+      </w:r>
+    </w:p>
+  </w:footnote>
   <w:footnote w:type="separator" w:id="-1">
     <w:p>
       <w:r>
         <w:separator/>
-      </w:r>
-    </w:p>
-  </w:footnote>
-  <w:footnote w:type="continuationSeparator" w:id="0">
-    <w:p>
-      <w:r>
-        <w:continuationSeparator/>
       </w:r>
     </w:p>
   </w:footnote>
@@ -1014,11 +1027,10 @@
 </file>
 
 <file path=word/numbering.xml><?xml version="1.0" encoding="utf-8"?>
-<w:numbering xmlns:wpc="http://schemas.microsoft.com/office/word/2010/wordprocessingCanvas" xmlns:cx="http://schemas.microsoft.com/office/drawing/2014/chartex" xmlns:cx1="http://schemas.microsoft.com/office/drawing/2015/9/8/chartex" xmlns:cx2="http://schemas.microsoft.com/office/drawing/2015/10/21/chartex" xmlns:cx3="http://schemas.microsoft.com/office/drawing/2016/5/9/chartex" xmlns:cx4="http://schemas.microsoft.com/office/drawing/2016/5/10/chartex" xmlns:cx5="http://schemas.microsoft.com/office/drawing/2016/5/11/chartex" xmlns:cx6="http://schemas.microsoft.com/office/drawing/2016/5/12/chartex" xmlns:cx7="http://schemas.microsoft.com/office/drawing/2016/5/13/chartex" xmlns:cx8="http://schemas.microsoft.com/office/drawing/2016/5/14/chartex" xmlns:mc="http://schemas.openxmlformats.org/markup-compatibility/2006" xmlns:aink="http://schemas.microsoft.com/office/drawing/2016/ink" xmlns:am3d="http://schemas.microsoft.com/office/drawing/2017/model3d" xmlns:o="urn:schemas-microsoft-com:office:office" xmlns:oel="http://schemas.microsoft.com/office/2019/extlst" xmlns:r="http://schemas.openxmlformats.org/officeDocument/2006/relationships" xmlns:m="http://schemas.openxmlformats.org/officeDocument/2006/math" xmlns:v="urn:schemas-microsoft-com:vml" xmlns:wp14="http://schemas.microsoft.com/office/word/2010/wordprocessingDrawing" xmlns:wp="http://schemas.openxmlformats.org/drawingml/2006/wordprocessingDrawing" xmlns:w10="urn:schemas-microsoft-com:office:word" xmlns:w="http://schemas.openxmlformats.org/wordprocessingml/2006/main" xmlns:w14="http://schemas.microsoft.com/office/word/2010/wordml" xmlns:w15="http://schemas.microsoft.com/office/word/2012/wordml" xmlns:w16cex="http://schemas.microsoft.com/office/word/2018/wordml/cex" xmlns:w16cid="http://schemas.microsoft.com/office/word/2016/wordml/cid" xmlns:w16="http://schemas.microsoft.com/office/word/2018/wordml" xmlns:w16sdtdh="http://schemas.microsoft.com/office/word/2020/wordml/sdtdatahash" xmlns:w16se="http://schemas.microsoft.com/office/word/2015/wordml/symex" xmlns:wpg="http://schemas.microsoft.com/office/word/2010/wordprocessingGroup" xmlns:wpi="http://schemas.microsoft.com/office/word/2010/wordprocessingInk" xmlns:wne="http://schemas.microsoft.com/office/word/2006/wordml" xmlns:wps="http://schemas.microsoft.com/office/word/2010/wordprocessingShape" mc:Ignorable="w14 w15 w16se w16cid w16 w16cex w16sdtdh wp14">
-  <w:abstractNum w:abstractNumId="0" w15:restartNumberingAfterBreak="0">
-    <w:nsid w:val="0000A990"/>
+<w:numbering xmlns:w="http://schemas.openxmlformats.org/wordprocessingml/2006/main">
+  <w:abstractNum w:abstractNumId="990">
+    <w:nsid w:val="A990"/>
     <w:multiLevelType w:val="multilevel"/>
-    <w:tmpl w:val="873C8590"/>
     <w:lvl w:ilvl="0">
       <w:numFmt w:val="bullet"/>
       <w:lvlText w:val=" "/>
@@ -1092,21 +1104,21 @@
       </w:pPr>
     </w:lvl>
   </w:abstractNum>
-  <w:num w:numId="1" w16cid:durableId="1407722776">
-    <w:abstractNumId w:val="0"/>
+  <w:num w:numId="1000">
+    <w:abstractNumId w:val="990"/>
   </w:num>
 </w:numbering>
 </file>
 
 <file path=word/styles.xml><?xml version="1.0" encoding="utf-8"?>
-<w:styles xmlns:mc="http://schemas.openxmlformats.org/markup-compatibility/2006" xmlns:r="http://schemas.openxmlformats.org/officeDocument/2006/relationships" xmlns:w="http://schemas.openxmlformats.org/wordprocessingml/2006/main" xmlns:w14="http://schemas.microsoft.com/office/word/2010/wordml" xmlns:w15="http://schemas.microsoft.com/office/word/2012/wordml" xmlns:w16cex="http://schemas.microsoft.com/office/word/2018/wordml/cex" xmlns:w16cid="http://schemas.microsoft.com/office/word/2016/wordml/cid" xmlns:w16="http://schemas.microsoft.com/office/word/2018/wordml" xmlns:w16sdtdh="http://schemas.microsoft.com/office/word/2020/wordml/sdtdatahash" xmlns:w16se="http://schemas.microsoft.com/office/word/2015/wordml/symex" mc:Ignorable="w14 w15 w16se w16cid w16 w16cex w16sdtdh">
+<w:styles xmlns:r="http://schemas.openxmlformats.org/officeDocument/2006/relationships" xmlns:w="http://schemas.openxmlformats.org/wordprocessingml/2006/main">
   <w:docDefaults>
     <w:rPrDefault>
       <w:rPr>
-        <w:rFonts w:asciiTheme="minorHAnsi" w:eastAsiaTheme="minorHAnsi" w:hAnsiTheme="minorHAnsi" w:cstheme="minorBidi"/>
+        <w:rFonts w:asciiTheme="minorHAnsi" w:cstheme="minorBidi" w:eastAsiaTheme="minorHAnsi" w:hAnsiTheme="minorHAnsi"/>
         <w:sz w:val="24"/>
         <w:szCs w:val="24"/>
-        <w:lang w:val="en-US" w:eastAsia="en-US" w:bidi="ar-SA"/>
+        <w:lang w:bidi="ar-SA" w:eastAsia="en-US" w:val="en-US"/>
       </w:rPr>
     </w:rPrDefault>
     <w:pPrDefault>
@@ -1115,256 +1127,115 @@
       </w:pPr>
     </w:pPrDefault>
   </w:docDefaults>
-  <w:latentStyles w:defLockedState="0" w:defUIPriority="0" w:defSemiHidden="0" w:defUnhideWhenUsed="0" w:defQFormat="0" w:count="376">
-    <w:lsdException w:name="Normal Table" w:semiHidden="1" w:unhideWhenUsed="1"/>
-    <w:lsdException w:name="Table Simple 1" w:semiHidden="1" w:unhideWhenUsed="1"/>
-    <w:lsdException w:name="Table Simple 2" w:semiHidden="1" w:unhideWhenUsed="1"/>
-    <w:lsdException w:name="Table Simple 3" w:semiHidden="1" w:unhideWhenUsed="1"/>
-    <w:lsdException w:name="Table Classic 1" w:semiHidden="1" w:unhideWhenUsed="1"/>
-    <w:lsdException w:name="Table Classic 2" w:semiHidden="1" w:unhideWhenUsed="1"/>
-    <w:lsdException w:name="Table Classic 3" w:semiHidden="1" w:unhideWhenUsed="1"/>
-    <w:lsdException w:name="Table Classic 4" w:semiHidden="1" w:unhideWhenUsed="1"/>
-    <w:lsdException w:name="Table Colorful 1" w:semiHidden="1" w:unhideWhenUsed="1"/>
-    <w:lsdException w:name="Table Colorful 2" w:semiHidden="1" w:unhideWhenUsed="1"/>
-    <w:lsdException w:name="Table Colorful 3" w:semiHidden="1" w:unhideWhenUsed="1"/>
-    <w:lsdException w:name="Table Columns 1" w:semiHidden="1" w:unhideWhenUsed="1"/>
-    <w:lsdException w:name="Table Columns 2" w:semiHidden="1" w:unhideWhenUsed="1"/>
-    <w:lsdException w:name="Table Columns 3" w:semiHidden="1" w:unhideWhenUsed="1"/>
-    <w:lsdException w:name="Table Columns 4" w:semiHidden="1" w:unhideWhenUsed="1"/>
-    <w:lsdException w:name="Table Columns 5" w:semiHidden="1" w:unhideWhenUsed="1"/>
-    <w:lsdException w:name="Table Grid 1" w:semiHidden="1" w:unhideWhenUsed="1"/>
-    <w:lsdException w:name="Table Grid 2" w:semiHidden="1" w:unhideWhenUsed="1"/>
-    <w:lsdException w:name="Table Grid 3" w:semiHidden="1" w:unhideWhenUsed="1"/>
-    <w:lsdException w:name="Table Grid 4" w:semiHidden="1" w:unhideWhenUsed="1"/>
-    <w:lsdException w:name="Table Grid 5" w:semiHidden="1" w:unhideWhenUsed="1"/>
-    <w:lsdException w:name="Table Grid 6" w:semiHidden="1" w:unhideWhenUsed="1"/>
-    <w:lsdException w:name="Table Grid 7" w:semiHidden="1" w:unhideWhenUsed="1"/>
-    <w:lsdException w:name="Table Grid 8" w:semiHidden="1" w:unhideWhenUsed="1"/>
-    <w:lsdException w:name="Table List 1" w:semiHidden="1" w:unhideWhenUsed="1"/>
-    <w:lsdException w:name="Table List 2" w:semiHidden="1" w:unhideWhenUsed="1"/>
-    <w:lsdException w:name="Table List 3" w:semiHidden="1" w:unhideWhenUsed="1"/>
-    <w:lsdException w:name="Table List 4" w:semiHidden="1" w:unhideWhenUsed="1"/>
-    <w:lsdException w:name="Table List 5" w:semiHidden="1" w:unhideWhenUsed="1"/>
-    <w:lsdException w:name="Table List 6" w:semiHidden="1" w:unhideWhenUsed="1"/>
-    <w:lsdException w:name="Table List 7" w:semiHidden="1" w:unhideWhenUsed="1"/>
-    <w:lsdException w:name="Table List 8" w:semiHidden="1" w:unhideWhenUsed="1"/>
-    <w:lsdException w:name="Table 3D effects 1" w:semiHidden="1" w:unhideWhenUsed="1"/>
-    <w:lsdException w:name="Table 3D effects 2" w:semiHidden="1" w:unhideWhenUsed="1"/>
-    <w:lsdException w:name="Table 3D effects 3" w:semiHidden="1" w:unhideWhenUsed="1"/>
-    <w:lsdException w:name="Table Contemporary" w:semiHidden="1" w:unhideWhenUsed="1"/>
-    <w:lsdException w:name="Table Elegant" w:semiHidden="1" w:unhideWhenUsed="1"/>
-    <w:lsdException w:name="Table Professional" w:semiHidden="1" w:unhideWhenUsed="1"/>
-    <w:lsdException w:name="Table Subtle 1" w:semiHidden="1" w:unhideWhenUsed="1"/>
-    <w:lsdException w:name="Table Subtle 2" w:semiHidden="1" w:unhideWhenUsed="1"/>
-    <w:lsdException w:name="Table Web 1" w:semiHidden="1" w:unhideWhenUsed="1"/>
-    <w:lsdException w:name="Table Web 2" w:semiHidden="1" w:unhideWhenUsed="1"/>
-    <w:lsdException w:name="Table Web 3" w:semiHidden="1" w:unhideWhenUsed="1"/>
-    <w:lsdException w:name="Table Theme" w:semiHidden="1" w:unhideWhenUsed="1"/>
-    <w:lsdException w:name="Light Shading"/>
-    <w:lsdException w:name="Light List"/>
-    <w:lsdException w:name="Light Grid"/>
-    <w:lsdException w:name="Medium Shading 1"/>
-    <w:lsdException w:name="Medium Shading 2"/>
-    <w:lsdException w:name="Medium List 1"/>
-    <w:lsdException w:name="Medium List 2"/>
-    <w:lsdException w:name="Medium Grid 1"/>
-    <w:lsdException w:name="Medium Grid 2"/>
-    <w:lsdException w:name="Medium Grid 3"/>
-    <w:lsdException w:name="Dark List"/>
-    <w:lsdException w:name="Colorful Shading"/>
-    <w:lsdException w:name="Colorful List"/>
-    <w:lsdException w:name="Colorful Grid"/>
-    <w:lsdException w:name="Light Shading Accent 1"/>
-    <w:lsdException w:name="Light List Accent 1"/>
-    <w:lsdException w:name="Light Grid Accent 1"/>
-    <w:lsdException w:name="Medium Shading 1 Accent 1"/>
-    <w:lsdException w:name="Medium Shading 2 Accent 1"/>
-    <w:lsdException w:name="Medium List 1 Accent 1"/>
-    <w:lsdException w:name="Medium List 2 Accent 1"/>
-    <w:lsdException w:name="Medium Grid 1 Accent 1"/>
-    <w:lsdException w:name="Medium Grid 2 Accent 1"/>
-    <w:lsdException w:name="Medium Grid 3 Accent 1"/>
-    <w:lsdException w:name="Dark List Accent 1"/>
-    <w:lsdException w:name="Colorful Shading Accent 1"/>
-    <w:lsdException w:name="Colorful List Accent 1"/>
-    <w:lsdException w:name="Colorful Grid Accent 1"/>
-    <w:lsdException w:name="Light Shading Accent 2"/>
-    <w:lsdException w:name="Light List Accent 2"/>
-    <w:lsdException w:name="Light Grid Accent 2"/>
-    <w:lsdException w:name="Medium Shading 1 Accent 2"/>
-    <w:lsdException w:name="Medium Shading 2 Accent 2"/>
-    <w:lsdException w:name="Medium List 1 Accent 2"/>
-    <w:lsdException w:name="Medium List 2 Accent 2"/>
-    <w:lsdException w:name="Medium Grid 1 Accent 2"/>
-    <w:lsdException w:name="Medium Grid 2 Accent 2"/>
-    <w:lsdException w:name="Medium Grid 3 Accent 2"/>
-    <w:lsdException w:name="Dark List Accent 2"/>
-    <w:lsdException w:name="Colorful Shading Accent 2"/>
-    <w:lsdException w:name="Colorful List Accent 2"/>
-    <w:lsdException w:name="Colorful Grid Accent 2"/>
-    <w:lsdException w:name="Light Shading Accent 3"/>
-    <w:lsdException w:name="Light List Accent 3"/>
-    <w:lsdException w:name="Light Grid Accent 3"/>
-    <w:lsdException w:name="Medium Shading 1 Accent 3"/>
-    <w:lsdException w:name="Medium Shading 2 Accent 3"/>
-    <w:lsdException w:name="Medium List 1 Accent 3"/>
-    <w:lsdException w:name="Medium List 2 Accent 3"/>
-    <w:lsdException w:name="Medium Grid 1 Accent 3"/>
-    <w:lsdException w:name="Medium Grid 2 Accent 3"/>
-    <w:lsdException w:name="Medium Grid 3 Accent 3"/>
-    <w:lsdException w:name="Dark List Accent 3"/>
-    <w:lsdException w:name="Colorful Shading Accent 3"/>
-    <w:lsdException w:name="Colorful List Accent 3"/>
-    <w:lsdException w:name="Colorful Grid Accent 3"/>
-    <w:lsdException w:name="Light Shading Accent 4"/>
-    <w:lsdException w:name="Light List Accent 4"/>
-    <w:lsdException w:name="Light Grid Accent 4"/>
-    <w:lsdException w:name="Medium Shading 1 Accent 4"/>
-    <w:lsdException w:name="Medium Shading 2 Accent 4"/>
-    <w:lsdException w:name="Medium List 1 Accent 4"/>
-    <w:lsdException w:name="Medium List 2 Accent 4"/>
-    <w:lsdException w:name="Medium Grid 1 Accent 4"/>
-    <w:lsdException w:name="Medium Grid 2 Accent 4"/>
-    <w:lsdException w:name="Medium Grid 3 Accent 4"/>
-    <w:lsdException w:name="Dark List Accent 4"/>
-    <w:lsdException w:name="Colorful Shading Accent 4"/>
-    <w:lsdException w:name="Colorful List Accent 4"/>
-    <w:lsdException w:name="Colorful Grid Accent 4"/>
-    <w:lsdException w:name="Light Shading Accent 5"/>
-    <w:lsdException w:name="Light List Accent 5"/>
-    <w:lsdException w:name="Light Grid Accent 5"/>
-    <w:lsdException w:name="Medium Shading 1 Accent 5"/>
-    <w:lsdException w:name="Medium Shading 2 Accent 5"/>
-    <w:lsdException w:name="Medium List 1 Accent 5"/>
-    <w:lsdException w:name="Medium List 2 Accent 5"/>
-    <w:lsdException w:name="Medium Grid 1 Accent 5"/>
-    <w:lsdException w:name="Medium Grid 2 Accent 5"/>
-    <w:lsdException w:name="Medium Grid 3 Accent 5"/>
-    <w:lsdException w:name="Dark List Accent 5"/>
-    <w:lsdException w:name="Colorful Shading Accent 5"/>
-    <w:lsdException w:name="Colorful List Accent 5"/>
-    <w:lsdException w:name="Colorful Grid Accent 5"/>
-    <w:lsdException w:name="Light Shading Accent 6"/>
-    <w:lsdException w:name="Light List Accent 6"/>
-    <w:lsdException w:name="Light Grid Accent 6"/>
-    <w:lsdException w:name="Medium Shading 1 Accent 6"/>
-    <w:lsdException w:name="Medium Shading 2 Accent 6"/>
-    <w:lsdException w:name="Medium List 1 Accent 6"/>
-    <w:lsdException w:name="Medium List 2 Accent 6"/>
-    <w:lsdException w:name="Medium Grid 1 Accent 6"/>
-    <w:lsdException w:name="Medium Grid 2 Accent 6"/>
-    <w:lsdException w:name="Medium Grid 3 Accent 6"/>
-    <w:lsdException w:name="Dark List Accent 6"/>
-    <w:lsdException w:name="Colorful Shading Accent 6"/>
-    <w:lsdException w:name="Colorful List Accent 6"/>
-    <w:lsdException w:name="Colorful Grid Accent 6"/>
-    <w:lsdException w:name="Grid Table 4" w:uiPriority="49"/>
-    <w:lsdException w:name="Grid Table 5 Dark" w:uiPriority="50"/>
-    <w:lsdException w:name="Grid Table 6 Colorful" w:uiPriority="51"/>
-    <w:lsdException w:name="Grid Table 7 Colorful" w:uiPriority="52"/>
-    <w:lsdException w:name="Grid Table 1 Light Accent 1" w:uiPriority="46"/>
-    <w:lsdException w:name="Grid Table 2 Accent 1" w:uiPriority="47"/>
-    <w:lsdException w:name="Grid Table 3 Accent 1" w:uiPriority="48"/>
-    <w:lsdException w:name="Grid Table 4 Accent 1" w:uiPriority="49"/>
-    <w:lsdException w:name="Grid Table 5 Dark Accent 1" w:uiPriority="50"/>
-    <w:lsdException w:name="Grid Table 6 Colorful Accent 1" w:uiPriority="51"/>
-    <w:lsdException w:name="Grid Table 7 Colorful Accent 1" w:uiPriority="52"/>
-    <w:lsdException w:name="Grid Table 1 Light Accent 2" w:uiPriority="46"/>
-    <w:lsdException w:name="Grid Table 2 Accent 2" w:uiPriority="47"/>
-    <w:lsdException w:name="Grid Table 3 Accent 2" w:uiPriority="48"/>
-    <w:lsdException w:name="Grid Table 4 Accent 2" w:uiPriority="49"/>
-    <w:lsdException w:name="Grid Table 5 Dark Accent 2" w:uiPriority="50"/>
-    <w:lsdException w:name="Grid Table 6 Colorful Accent 2" w:uiPriority="51"/>
-    <w:lsdException w:name="Grid Table 7 Colorful Accent 2" w:uiPriority="52"/>
-    <w:lsdException w:name="Grid Table 1 Light Accent 3" w:uiPriority="46"/>
-    <w:lsdException w:name="Grid Table 2 Accent 3" w:uiPriority="47"/>
-    <w:lsdException w:name="Grid Table 3 Accent 3" w:uiPriority="48"/>
-    <w:lsdException w:name="Grid Table 4 Accent 3" w:uiPriority="49"/>
-    <w:lsdException w:name="Grid Table 5 Dark Accent 3" w:uiPriority="50"/>
-    <w:lsdException w:name="Grid Table 6 Colorful Accent 3" w:uiPriority="51"/>
-    <w:lsdException w:name="Grid Table 7 Colorful Accent 3" w:uiPriority="52"/>
-    <w:lsdException w:name="Grid Table 1 Light Accent 4" w:uiPriority="46"/>
-    <w:lsdException w:name="Grid Table 2 Accent 4" w:uiPriority="47"/>
-    <w:lsdException w:name="Grid Table 3 Accent 4" w:uiPriority="48"/>
-    <w:lsdException w:name="Grid Table 4 Accent 4" w:uiPriority="49"/>
-    <w:lsdException w:name="Grid Table 5 Dark Accent 4" w:uiPriority="50"/>
-    <w:lsdException w:name="Grid Table 6 Colorful Accent 4" w:uiPriority="51"/>
-    <w:lsdException w:name="Grid Table 7 Colorful Accent 4" w:uiPriority="52"/>
-    <w:lsdException w:name="Grid Table 1 Light Accent 5" w:uiPriority="46"/>
-    <w:lsdException w:name="Grid Table 2 Accent 5" w:uiPriority="47"/>
-    <w:lsdException w:name="Grid Table 3 Accent 5" w:uiPriority="48"/>
-    <w:lsdException w:name="Grid Table 4 Accent 5" w:uiPriority="49"/>
-    <w:lsdException w:name="Grid Table 5 Dark Accent 5" w:uiPriority="50"/>
-    <w:lsdException w:name="Grid Table 6 Colorful Accent 5" w:uiPriority="51"/>
-    <w:lsdException w:name="Grid Table 7 Colorful Accent 5" w:uiPriority="52"/>
-    <w:lsdException w:name="Grid Table 1 Light Accent 6" w:uiPriority="46"/>
-    <w:lsdException w:name="Grid Table 2 Accent 6" w:uiPriority="47"/>
-    <w:lsdException w:name="Grid Table 3 Accent 6" w:uiPriority="48"/>
-    <w:lsdException w:name="Grid Table 4 Accent 6" w:uiPriority="49"/>
-    <w:lsdException w:name="Grid Table 5 Dark Accent 6" w:uiPriority="50"/>
-    <w:lsdException w:name="Grid Table 6 Colorful Accent 6" w:uiPriority="51"/>
-    <w:lsdException w:name="Grid Table 7 Colorful Accent 6" w:uiPriority="52"/>
-    <w:lsdException w:name="List Table 1 Light" w:uiPriority="46"/>
-    <w:lsdException w:name="List Table 2" w:uiPriority="47"/>
-    <w:lsdException w:name="List Table 3" w:uiPriority="48"/>
-    <w:lsdException w:name="List Table 4" w:uiPriority="49"/>
-    <w:lsdException w:name="List Table 5 Dark" w:uiPriority="50"/>
-    <w:lsdException w:name="List Table 6 Colorful" w:uiPriority="51"/>
-    <w:lsdException w:name="List Table 7 Colorful" w:uiPriority="52"/>
-    <w:lsdException w:name="List Table 1 Light Accent 1" w:uiPriority="46"/>
-    <w:lsdException w:name="List Table 2 Accent 1" w:uiPriority="47"/>
-    <w:lsdException w:name="List Table 3 Accent 1" w:uiPriority="48"/>
-    <w:lsdException w:name="List Table 4 Accent 1" w:uiPriority="49"/>
-    <w:lsdException w:name="List Table 5 Dark Accent 1" w:uiPriority="50"/>
-    <w:lsdException w:name="List Table 6 Colorful Accent 1" w:uiPriority="51"/>
-    <w:lsdException w:name="List Table 7 Colorful Accent 1" w:uiPriority="52"/>
-    <w:lsdException w:name="List Table 1 Light Accent 2" w:uiPriority="46"/>
-    <w:lsdException w:name="List Table 2 Accent 2" w:uiPriority="47"/>
-    <w:lsdException w:name="List Table 3 Accent 2" w:uiPriority="48"/>
-    <w:lsdException w:name="List Table 4 Accent 2" w:uiPriority="49"/>
-    <w:lsdException w:name="List Table 5 Dark Accent 2" w:uiPriority="50"/>
-    <w:lsdException w:name="List Table 6 Colorful Accent 2" w:uiPriority="51"/>
-    <w:lsdException w:name="List Table 7 Colorful Accent 2" w:uiPriority="52"/>
-    <w:lsdException w:name="List Table 1 Light Accent 3" w:uiPriority="46"/>
-    <w:lsdException w:name="List Table 2 Accent 3" w:uiPriority="47"/>
-    <w:lsdException w:name="List Table 3 Accent 3" w:uiPriority="48"/>
-    <w:lsdException w:name="List Table 4 Accent 3" w:uiPriority="49"/>
-    <w:lsdException w:name="List Table 5 Dark Accent 3" w:uiPriority="50"/>
-    <w:lsdException w:name="List Table 6 Colorful Accent 3" w:uiPriority="51"/>
-    <w:lsdException w:name="List Table 7 Colorful Accent 3" w:uiPriority="52"/>
-    <w:lsdException w:name="List Table 1 Light Accent 4" w:uiPriority="46"/>
-    <w:lsdException w:name="List Table 2 Accent 4" w:uiPriority="47"/>
-    <w:lsdException w:name="List Table 3 Accent 4" w:uiPriority="48"/>
-    <w:lsdException w:name="List Table 4 Accent 4" w:uiPriority="49"/>
-    <w:lsdException w:name="List Table 5 Dark Accent 4" w:uiPriority="50"/>
-    <w:lsdException w:name="List Table 6 Colorful Accent 4" w:uiPriority="51"/>
-    <w:lsdException w:name="List Table 7 Colorful Accent 4" w:uiPriority="52"/>
-    <w:lsdException w:name="List Table 1 Light Accent 5" w:uiPriority="46"/>
-    <w:lsdException w:name="List Table 2 Accent 5" w:uiPriority="47"/>
-    <w:lsdException w:name="List Table 3 Accent 5" w:uiPriority="48"/>
-    <w:lsdException w:name="List Table 4 Accent 5" w:uiPriority="49"/>
-    <w:lsdException w:name="List Table 5 Dark Accent 5" w:uiPriority="50"/>
-    <w:lsdException w:name="List Table 6 Colorful Accent 5" w:uiPriority="51"/>
-    <w:lsdException w:name="List Table 7 Colorful Accent 5" w:uiPriority="52"/>
-    <w:lsdException w:name="List Table 1 Light Accent 6" w:uiPriority="46"/>
-    <w:lsdException w:name="List Table 2 Accent 6" w:uiPriority="47"/>
-    <w:lsdException w:name="List Table 3 Accent 6" w:uiPriority="48"/>
-    <w:lsdException w:name="List Table 4 Accent 6" w:uiPriority="49"/>
-    <w:lsdException w:name="List Table 5 Dark Accent 6" w:uiPriority="50"/>
-    <w:lsdException w:name="List Table 6 Colorful Accent 6" w:uiPriority="51"/>
-    <w:lsdException w:name="List Table 7 Colorful Accent 6" w:uiPriority="52"/>
-    <w:lsdException w:name="Mention" w:semiHidden="1" w:uiPriority="99" w:unhideWhenUsed="1"/>
-    <w:lsdException w:name="Smart Hyperlink" w:semiHidden="1" w:uiPriority="99" w:unhideWhenUsed="1"/>
-    <w:lsdException w:name="Hashtag" w:semiHidden="1" w:uiPriority="99" w:unhideWhenUsed="1"/>
-    <w:lsdException w:name="Unresolved Mention" w:semiHidden="1" w:uiPriority="99" w:unhideWhenUsed="1"/>
-    <w:lsdException w:name="Smart Link" w:semiHidden="1" w:uiPriority="99" w:unhideWhenUsed="1"/>
-  </w:latentStyles>
-  <w:style w:type="paragraph" w:default="1" w:styleId="Normal">
+  <w:latentStyles w:count="276" w:defLockedState="0" w:defQFormat="0" w:defSemiHidden="0" w:defUIPriority="0" w:defUnhideWhenUsed="0"/>
+  <w:style w:default="1" w:styleId="Normal" w:type="paragraph">
     <w:name w:val="Normal"/>
     <w:qFormat/>
   </w:style>
-  <w:style w:type="paragraph" w:styleId="Heading1">
-    <w:name w:val="heading 1"/>
+  <w:style w:styleId="BodyText" w:type="paragraph">
+    <w:name w:val="Body Text"/>
+    <w:basedOn w:val="Normal"/>
+    <w:link w:val="BodyTextChar"/>
+    <w:pPr>
+      <w:spacing w:after="180" w:before="180"/>
+    </w:pPr>
+    <w:qFormat/>
+  </w:style>
+  <w:style w:customStyle="1" w:styleId="FirstParagraph" w:type="paragraph">
+    <w:name w:val="First Paragraph"/>
+    <w:basedOn w:val="BodyText"/>
+    <w:next w:val="BodyText"/>
+    <w:qFormat/>
+  </w:style>
+  <w:style w:customStyle="1" w:styleId="Compact" w:type="paragraph">
+    <w:name w:val="Compact"/>
+    <w:basedOn w:val="BodyText"/>
+    <w:qFormat/>
+    <w:pPr>
+      <w:spacing w:after="36" w:before="36"/>
+    </w:pPr>
+  </w:style>
+  <w:style w:styleId="Title" w:type="paragraph">
+    <w:name w:val="Title"/>
+    <w:basedOn w:val="Normal"/>
+    <w:next w:val="BodyText"/>
+    <w:qFormat/>
+    <w:pPr>
+      <w:keepNext/>
+      <w:keepLines/>
+      <w:spacing w:after="240" w:before="480"/>
+      <w:jc w:val="center"/>
+    </w:pPr>
+    <w:rPr>
+      <w:rFonts w:asciiTheme="majorHAnsi" w:cstheme="majorBidi" w:eastAsiaTheme="majorEastAsia" w:hAnsiTheme="majorHAnsi"/>
+      <w:b/>
+      <w:bCs/>
+      <w:color w:themeColor="accent1" w:themeShade="B5" w:val="345A8A"/>
+      <w:sz w:val="36"/>
+      <w:szCs w:val="36"/>
+    </w:rPr>
+  </w:style>
+  <w:style w:styleId="Subtitle" w:type="paragraph">
+    <w:name w:val="Subtitle"/>
+    <w:basedOn w:val="Title"/>
+    <w:next w:val="BodyText"/>
+    <w:qFormat/>
+    <w:pPr>
+      <w:keepNext/>
+      <w:keepLines/>
+      <w:spacing w:after="240" w:before="240"/>
+      <w:jc w:val="center"/>
+    </w:pPr>
+    <w:rPr>
+      <w:sz w:val="30"/>
+      <w:szCs w:val="30"/>
+    </w:rPr>
+  </w:style>
+  <w:style w:customStyle="1" w:styleId="Author" w:type="paragraph">
+    <w:name w:val="Author"/>
+    <w:next w:val="BodyText"/>
+    <w:qFormat/>
+    <w:pPr>
+      <w:keepNext/>
+      <w:keepLines/>
+      <w:jc w:val="center"/>
+    </w:pPr>
+  </w:style>
+  <w:style w:styleId="Date" w:type="paragraph">
+    <w:name w:val="Date"/>
+    <w:next w:val="BodyText"/>
+    <w:qFormat/>
+    <w:pPr>
+      <w:keepNext/>
+      <w:keepLines/>
+      <w:jc w:val="center"/>
+    </w:pPr>
+  </w:style>
+  <w:style w:customStyle="1" w:styleId="Abstract" w:type="paragraph">
+    <w:name w:val="Abstract"/>
+    <w:basedOn w:val="Normal"/>
+    <w:next w:val="BodyText"/>
+    <w:qFormat/>
+    <w:pPr>
+      <w:keepNext/>
+      <w:keepLines/>
+      <w:spacing w:after="300" w:before="300"/>
+    </w:pPr>
+    <w:rPr>
+      <w:sz w:val="20"/>
+      <w:szCs w:val="20"/>
+    </w:rPr>
+  </w:style>
+  <w:style w:styleId="Bibliography" w:type="paragraph">
+    <w:name w:val="Bibliography"/>
+    <w:basedOn w:val="Normal"/>
+    <w:next w:val="Bibliography"/>
+    <w:qFormat/>
+    <w:pPr/>
+    <w:rPr/>
+  </w:style>
+  <w:style w:styleId="Heading1" w:type="paragraph">
+    <w:name w:val="Heading 1"/>
     <w:basedOn w:val="Normal"/>
     <w:next w:val="BodyText"/>
     <w:uiPriority w:val="9"/>
@@ -1372,20 +1243,20 @@
     <w:pPr>
       <w:keepNext/>
       <w:keepLines/>
-      <w:spacing w:before="480" w:after="0"/>
+      <w:spacing w:after="0" w:before="480"/>
       <w:outlineLvl w:val="0"/>
     </w:pPr>
     <w:rPr>
-      <w:rFonts w:asciiTheme="majorHAnsi" w:eastAsiaTheme="majorEastAsia" w:hAnsiTheme="majorHAnsi" w:cstheme="majorBidi"/>
+      <w:rFonts w:asciiTheme="majorHAnsi" w:cstheme="majorBidi" w:eastAsiaTheme="majorEastAsia" w:hAnsiTheme="majorHAnsi"/>
       <w:b/>
       <w:bCs/>
-      <w:color w:val="4F81BD" w:themeColor="accent1"/>
+      <w:color w:themeColor="accent1" w:val="4F81BD"/>
       <w:sz w:val="32"/>
       <w:szCs w:val="32"/>
     </w:rPr>
   </w:style>
-  <w:style w:type="paragraph" w:styleId="Heading2">
-    <w:name w:val="heading 2"/>
+  <w:style w:styleId="Heading2" w:type="paragraph">
+    <w:name w:val="Heading 2"/>
     <w:basedOn w:val="Normal"/>
     <w:next w:val="BodyText"/>
     <w:uiPriority w:val="9"/>
@@ -1394,20 +1265,20 @@
     <w:pPr>
       <w:keepNext/>
       <w:keepLines/>
-      <w:spacing w:before="200" w:after="0"/>
+      <w:spacing w:after="0" w:before="200"/>
       <w:outlineLvl w:val="1"/>
     </w:pPr>
     <w:rPr>
-      <w:rFonts w:asciiTheme="majorHAnsi" w:eastAsiaTheme="majorEastAsia" w:hAnsiTheme="majorHAnsi" w:cstheme="majorBidi"/>
+      <w:rFonts w:asciiTheme="majorHAnsi" w:cstheme="majorBidi" w:eastAsiaTheme="majorEastAsia" w:hAnsiTheme="majorHAnsi"/>
       <w:b/>
       <w:bCs/>
-      <w:color w:val="4F81BD" w:themeColor="accent1"/>
+      <w:color w:themeColor="accent1" w:val="4F81BD"/>
       <w:sz w:val="28"/>
       <w:szCs w:val="28"/>
     </w:rPr>
   </w:style>
-  <w:style w:type="paragraph" w:styleId="Heading3">
-    <w:name w:val="heading 3"/>
+  <w:style w:styleId="Heading3" w:type="paragraph">
+    <w:name w:val="Heading 3"/>
     <w:basedOn w:val="Normal"/>
     <w:next w:val="BodyText"/>
     <w:uiPriority w:val="9"/>
@@ -1416,18 +1287,20 @@
     <w:pPr>
       <w:keepNext/>
       <w:keepLines/>
-      <w:spacing w:before="200" w:after="0"/>
+      <w:spacing w:after="0" w:before="200"/>
       <w:outlineLvl w:val="2"/>
     </w:pPr>
     <w:rPr>
-      <w:rFonts w:asciiTheme="majorHAnsi" w:eastAsiaTheme="majorEastAsia" w:hAnsiTheme="majorHAnsi" w:cstheme="majorBidi"/>
+      <w:rFonts w:asciiTheme="majorHAnsi" w:cstheme="majorBidi" w:eastAsiaTheme="majorEastAsia" w:hAnsiTheme="majorHAnsi"/>
       <w:b/>
       <w:bCs/>
-      <w:color w:val="4F81BD" w:themeColor="accent1"/>
-    </w:rPr>
-  </w:style>
-  <w:style w:type="paragraph" w:styleId="Heading4">
-    <w:name w:val="heading 4"/>
+      <w:color w:themeColor="accent1" w:val="4F81BD"/>
+      <w:sz w:val="24"/>
+      <w:szCs w:val="24"/>
+    </w:rPr>
+  </w:style>
+  <w:style w:styleId="Heading4" w:type="paragraph">
+    <w:name w:val="Heading 4"/>
     <w:basedOn w:val="Normal"/>
     <w:next w:val="BodyText"/>
     <w:uiPriority w:val="9"/>
@@ -1436,18 +1309,20 @@
     <w:pPr>
       <w:keepNext/>
       <w:keepLines/>
-      <w:spacing w:before="200" w:after="0"/>
+      <w:spacing w:after="0" w:before="200"/>
       <w:outlineLvl w:val="3"/>
     </w:pPr>
     <w:rPr>
-      <w:rFonts w:asciiTheme="majorHAnsi" w:eastAsiaTheme="majorEastAsia" w:hAnsiTheme="majorHAnsi" w:cstheme="majorBidi"/>
+      <w:rFonts w:asciiTheme="majorHAnsi" w:cstheme="majorBidi" w:eastAsiaTheme="majorEastAsia" w:hAnsiTheme="majorHAnsi"/>
+      <w:i/>
       <w:bCs/>
-      <w:i/>
-      <w:color w:val="4F81BD" w:themeColor="accent1"/>
-    </w:rPr>
-  </w:style>
-  <w:style w:type="paragraph" w:styleId="Heading5">
-    <w:name w:val="heading 5"/>
+      <w:color w:themeColor="accent1" w:val="4F81BD"/>
+      <w:sz w:val="24"/>
+      <w:szCs w:val="24"/>
+    </w:rPr>
+  </w:style>
+  <w:style w:styleId="Heading5" w:type="paragraph">
+    <w:name w:val="Heading 5"/>
     <w:basedOn w:val="Normal"/>
     <w:next w:val="BodyText"/>
     <w:uiPriority w:val="9"/>
@@ -1456,17 +1331,19 @@
     <w:pPr>
       <w:keepNext/>
       <w:keepLines/>
-      <w:spacing w:before="200" w:after="0"/>
+      <w:spacing w:after="0" w:before="200"/>
       <w:outlineLvl w:val="4"/>
     </w:pPr>
     <w:rPr>
-      <w:rFonts w:asciiTheme="majorHAnsi" w:eastAsiaTheme="majorEastAsia" w:hAnsiTheme="majorHAnsi" w:cstheme="majorBidi"/>
+      <w:rFonts w:asciiTheme="majorHAnsi" w:cstheme="majorBidi" w:eastAsiaTheme="majorEastAsia" w:hAnsiTheme="majorHAnsi"/>
       <w:iCs/>
-      <w:color w:val="4F81BD" w:themeColor="accent1"/>
-    </w:rPr>
-  </w:style>
-  <w:style w:type="paragraph" w:styleId="Heading6">
-    <w:name w:val="heading 6"/>
+      <w:color w:themeColor="accent1" w:val="4F81BD"/>
+      <w:sz w:val="24"/>
+      <w:szCs w:val="24"/>
+    </w:rPr>
+  </w:style>
+  <w:style w:styleId="Heading6" w:type="paragraph">
+    <w:name w:val="Heading 6"/>
     <w:basedOn w:val="Normal"/>
     <w:next w:val="BodyText"/>
     <w:uiPriority w:val="9"/>
@@ -1475,16 +1352,18 @@
     <w:pPr>
       <w:keepNext/>
       <w:keepLines/>
-      <w:spacing w:before="200" w:after="0"/>
+      <w:spacing w:after="0" w:before="200"/>
       <w:outlineLvl w:val="5"/>
     </w:pPr>
     <w:rPr>
-      <w:rFonts w:asciiTheme="majorHAnsi" w:eastAsiaTheme="majorEastAsia" w:hAnsiTheme="majorHAnsi" w:cstheme="majorBidi"/>
-      <w:color w:val="4F81BD" w:themeColor="accent1"/>
-    </w:rPr>
-  </w:style>
-  <w:style w:type="paragraph" w:styleId="Heading7">
-    <w:name w:val="heading 7"/>
+      <w:rFonts w:asciiTheme="majorHAnsi" w:cstheme="majorBidi" w:eastAsiaTheme="majorEastAsia" w:hAnsiTheme="majorHAnsi"/>
+      <w:color w:themeColor="accent1" w:val="4F81BD"/>
+      <w:sz w:val="24"/>
+      <w:szCs w:val="24"/>
+    </w:rPr>
+  </w:style>
+  <w:style w:styleId="Heading7" w:type="paragraph">
+    <w:name w:val="Heading 7"/>
     <w:basedOn w:val="Normal"/>
     <w:next w:val="BodyText"/>
     <w:uiPriority w:val="9"/>
@@ -1493,16 +1372,18 @@
     <w:pPr>
       <w:keepNext/>
       <w:keepLines/>
-      <w:spacing w:before="200" w:after="0"/>
+      <w:spacing w:after="0" w:before="200"/>
       <w:outlineLvl w:val="6"/>
     </w:pPr>
     <w:rPr>
-      <w:rFonts w:asciiTheme="majorHAnsi" w:eastAsiaTheme="majorEastAsia" w:hAnsiTheme="majorHAnsi" w:cstheme="majorBidi"/>
-      <w:color w:val="4F81BD" w:themeColor="accent1"/>
-    </w:rPr>
-  </w:style>
-  <w:style w:type="paragraph" w:styleId="Heading8">
-    <w:name w:val="heading 8"/>
+      <w:rFonts w:asciiTheme="majorHAnsi" w:cstheme="majorBidi" w:eastAsiaTheme="majorEastAsia" w:hAnsiTheme="majorHAnsi"/>
+      <w:color w:themeColor="accent1" w:val="4F81BD"/>
+      <w:sz w:val="24"/>
+      <w:szCs w:val="24"/>
+    </w:rPr>
+  </w:style>
+  <w:style w:styleId="Heading8" w:type="paragraph">
+    <w:name w:val="Heading 8"/>
     <w:basedOn w:val="Normal"/>
     <w:next w:val="BodyText"/>
     <w:uiPriority w:val="9"/>
@@ -1511,16 +1392,18 @@
     <w:pPr>
       <w:keepNext/>
       <w:keepLines/>
-      <w:spacing w:before="200" w:after="0"/>
+      <w:spacing w:after="0" w:before="200"/>
       <w:outlineLvl w:val="7"/>
     </w:pPr>
     <w:rPr>
-      <w:rFonts w:asciiTheme="majorHAnsi" w:eastAsiaTheme="majorEastAsia" w:hAnsiTheme="majorHAnsi" w:cstheme="majorBidi"/>
-      <w:color w:val="4F81BD" w:themeColor="accent1"/>
-    </w:rPr>
-  </w:style>
-  <w:style w:type="paragraph" w:styleId="Heading9">
-    <w:name w:val="heading 9"/>
+      <w:rFonts w:asciiTheme="majorHAnsi" w:cstheme="majorBidi" w:eastAsiaTheme="majorEastAsia" w:hAnsiTheme="majorHAnsi"/>
+      <w:color w:themeColor="accent1" w:val="4F81BD"/>
+      <w:sz w:val="24"/>
+      <w:szCs w:val="24"/>
+    </w:rPr>
+  </w:style>
+  <w:style w:styleId="Heading9" w:type="paragraph">
+    <w:name w:val="Heading 9"/>
     <w:basedOn w:val="Normal"/>
     <w:next w:val="BodyText"/>
     <w:uiPriority w:val="9"/>
@@ -1529,137 +1412,17 @@
     <w:pPr>
       <w:keepNext/>
       <w:keepLines/>
-      <w:spacing w:before="200" w:after="0"/>
+      <w:spacing w:after="0" w:before="200"/>
       <w:outlineLvl w:val="8"/>
     </w:pPr>
     <w:rPr>
-      <w:rFonts w:asciiTheme="majorHAnsi" w:eastAsiaTheme="majorEastAsia" w:hAnsiTheme="majorHAnsi" w:cstheme="majorBidi"/>
-      <w:color w:val="4F81BD" w:themeColor="accent1"/>
-    </w:rPr>
-  </w:style>
-  <w:style w:type="character" w:default="1" w:styleId="DefaultParagraphFont">
-    <w:name w:val="Default Paragraph Font"/>
-    <w:uiPriority w:val="1"/>
-    <w:semiHidden/>
-    <w:unhideWhenUsed/>
-  </w:style>
-  <w:style w:type="table" w:default="1" w:styleId="TableNormal">
-    <w:name w:val="Normal Table"/>
-    <w:uiPriority w:val="99"/>
-    <w:semiHidden/>
-    <w:unhideWhenUsed/>
-    <w:tblPr>
-      <w:tblInd w:w="0" w:type="dxa"/>
-      <w:tblCellMar>
-        <w:top w:w="0" w:type="dxa"/>
-        <w:left w:w="108" w:type="dxa"/>
-        <w:bottom w:w="0" w:type="dxa"/>
-        <w:right w:w="108" w:type="dxa"/>
-      </w:tblCellMar>
-    </w:tblPr>
-  </w:style>
-  <w:style w:type="numbering" w:default="1" w:styleId="NoList">
-    <w:name w:val="No List"/>
-    <w:uiPriority w:val="99"/>
-    <w:semiHidden/>
-    <w:unhideWhenUsed/>
-  </w:style>
-  <w:style w:type="paragraph" w:styleId="BodyText">
-    <w:name w:val="Body Text"/>
-    <w:basedOn w:val="Normal"/>
-    <w:qFormat/>
-    <w:pPr>
-      <w:spacing w:before="180" w:after="180"/>
-    </w:pPr>
-  </w:style>
-  <w:style w:type="paragraph" w:customStyle="1" w:styleId="FirstParagraph">
-    <w:name w:val="First Paragraph"/>
-    <w:basedOn w:val="BodyText"/>
-    <w:next w:val="BodyText"/>
-    <w:qFormat/>
-  </w:style>
-  <w:style w:type="paragraph" w:customStyle="1" w:styleId="Compact">
-    <w:name w:val="Compact"/>
-    <w:basedOn w:val="BodyText"/>
-    <w:qFormat/>
-    <w:pPr>
-      <w:spacing w:before="36" w:after="36"/>
-    </w:pPr>
-  </w:style>
-  <w:style w:type="paragraph" w:styleId="Title">
-    <w:name w:val="Title"/>
-    <w:basedOn w:val="Normal"/>
-    <w:next w:val="BodyText"/>
-    <w:qFormat/>
-    <w:pPr>
-      <w:keepNext/>
-      <w:keepLines/>
-      <w:spacing w:before="480" w:after="240"/>
-      <w:jc w:val="center"/>
-    </w:pPr>
-    <w:rPr>
-      <w:rFonts w:asciiTheme="majorHAnsi" w:eastAsiaTheme="majorEastAsia" w:hAnsiTheme="majorHAnsi" w:cstheme="majorBidi"/>
-      <w:b/>
-      <w:bCs/>
-      <w:color w:val="345A8A" w:themeColor="accent1" w:themeShade="B5"/>
-      <w:sz w:val="36"/>
-      <w:szCs w:val="36"/>
-    </w:rPr>
-  </w:style>
-  <w:style w:type="paragraph" w:styleId="Subtitle">
-    <w:name w:val="Subtitle"/>
-    <w:basedOn w:val="Title"/>
-    <w:next w:val="BodyText"/>
-    <w:qFormat/>
-    <w:pPr>
-      <w:spacing w:before="240"/>
-    </w:pPr>
-    <w:rPr>
-      <w:sz w:val="30"/>
-      <w:szCs w:val="30"/>
-    </w:rPr>
-  </w:style>
-  <w:style w:type="paragraph" w:customStyle="1" w:styleId="Author">
-    <w:name w:val="Author"/>
-    <w:next w:val="BodyText"/>
-    <w:qFormat/>
-    <w:pPr>
-      <w:keepNext/>
-      <w:keepLines/>
-      <w:jc w:val="center"/>
-    </w:pPr>
-  </w:style>
-  <w:style w:type="paragraph" w:styleId="Date">
-    <w:name w:val="Date"/>
-    <w:next w:val="BodyText"/>
-    <w:qFormat/>
-    <w:pPr>
-      <w:keepNext/>
-      <w:keepLines/>
-      <w:jc w:val="center"/>
-    </w:pPr>
-  </w:style>
-  <w:style w:type="paragraph" w:customStyle="1" w:styleId="Abstract">
-    <w:name w:val="Abstract"/>
-    <w:basedOn w:val="Normal"/>
-    <w:next w:val="BodyText"/>
-    <w:qFormat/>
-    <w:pPr>
-      <w:keepNext/>
-      <w:keepLines/>
-      <w:spacing w:before="300" w:after="300"/>
-    </w:pPr>
-    <w:rPr>
-      <w:sz w:val="20"/>
-      <w:szCs w:val="20"/>
-    </w:rPr>
-  </w:style>
-  <w:style w:type="paragraph" w:styleId="Bibliography">
-    <w:name w:val="Bibliography"/>
-    <w:basedOn w:val="Normal"/>
-    <w:qFormat/>
-  </w:style>
-  <w:style w:type="paragraph" w:styleId="BlockText">
+      <w:rFonts w:asciiTheme="majorHAnsi" w:cstheme="majorBidi" w:eastAsiaTheme="majorEastAsia" w:hAnsiTheme="majorHAnsi"/>
+      <w:color w:themeColor="accent1" w:val="4F81BD"/>
+      <w:sz w:val="24"/>
+      <w:szCs w:val="24"/>
+    </w:rPr>
+  </w:style>
+  <w:style w:styleId="BlockText" w:type="paragraph">
     <w:name w:val="Block Text"/>
     <w:basedOn w:val="BodyText"/>
     <w:next w:val="BodyText"/>
@@ -1667,47 +1430,55 @@
     <w:unhideWhenUsed/>
     <w:qFormat/>
     <w:pPr>
-      <w:spacing w:before="100" w:after="100"/>
-      <w:ind w:left="480" w:right="480"/>
-    </w:pPr>
-  </w:style>
-  <w:style w:type="paragraph" w:styleId="FootnoteText">
-    <w:name w:val="footnote text"/>
+      <w:spacing w:after="100" w:before="100"/>
+      <w:ind w:firstLine="0" w:left="480" w:right="480"/>
+    </w:pPr>
+  </w:style>
+  <w:style w:styleId="FootnoteText" w:type="paragraph">
+    <w:name w:val="Footnote Text"/>
     <w:basedOn w:val="Normal"/>
+    <w:next w:val="FootnoteText"/>
     <w:uiPriority w:val="9"/>
     <w:unhideWhenUsed/>
     <w:qFormat/>
   </w:style>
-  <w:style w:type="table" w:customStyle="1" w:styleId="Table">
-    <w:name w:val="Table"/>
+  <w:style w:default="1" w:styleId="DefaultParagraphFont" w:type="character">
+    <w:name w:val="Default Paragraph Font"/>
     <w:semiHidden/>
     <w:unhideWhenUsed/>
+  </w:style>
+  <w:style w:default="1" w:styleId="Table" w:type="table">
+    <w:name w:val="Table"/>
+    <w:basedOn w:val="TableNormal"/>
+    <w:semiHidden/>
+    <w:unhideWhenUsed/>
     <w:qFormat/>
     <w:tblPr>
-      <w:tblInd w:w="0" w:type="dxa"/>
+      <w:tblInd w:type="dxa" w:w="0"/>
       <w:tblCellMar>
-        <w:top w:w="0" w:type="dxa"/>
-        <w:left w:w="108" w:type="dxa"/>
-        <w:bottom w:w="0" w:type="dxa"/>
-        <w:right w:w="108" w:type="dxa"/>
+        <w:top w:type="dxa" w:w="0"/>
+        <w:left w:type="dxa" w:w="108"/>
+        <w:bottom w:type="dxa" w:w="0"/>
+        <w:right w:type="dxa" w:w="108"/>
       </w:tblCellMar>
     </w:tblPr>
     <w:tblStylePr w:type="firstRow">
       <w:tblPr>
         <w:jc w:val="left"/>
+        <w:tblInd w:type="dxa" w:w="0"/>
       </w:tblPr>
       <w:trPr>
         <w:jc w:val="left"/>
       </w:trPr>
       <w:tcPr>
+        <w:vAlign w:val="bottom"/>
         <w:tcBorders>
-          <w:bottom w:val="single" w:sz="0" w:space="0" w:color="auto"/>
+          <w:bottom w:val="single"/>
         </w:tcBorders>
-        <w:vAlign w:val="bottom"/>
       </w:tcPr>
     </w:tblStylePr>
   </w:style>
-  <w:style w:type="paragraph" w:customStyle="1" w:styleId="DefinitionTerm">
+  <w:style w:customStyle="1" w:styleId="DefinitionTerm" w:type="paragraph">
     <w:name w:val="Definition Term"/>
     <w:basedOn w:val="Normal"/>
     <w:next w:val="Definition"/>
@@ -1720,76 +1491,75 @@
       <w:b/>
     </w:rPr>
   </w:style>
-  <w:style w:type="paragraph" w:customStyle="1" w:styleId="Definition">
+  <w:style w:customStyle="1" w:styleId="Definition" w:type="paragraph">
     <w:name w:val="Definition"/>
     <w:basedOn w:val="Normal"/>
   </w:style>
-  <w:style w:type="paragraph" w:styleId="Caption">
-    <w:name w:val="caption"/>
+  <w:style w:styleId="Caption" w:type="paragraph">
+    <w:name w:val="Caption"/>
     <w:basedOn w:val="Normal"/>
-    <w:link w:val="CaptionChar"/>
-    <w:pPr>
-      <w:spacing w:after="120"/>
+    <w:link w:val="BodyTextChar"/>
+    <w:pPr>
+      <w:spacing w:after="120" w:before="0"/>
     </w:pPr>
     <w:rPr>
       <w:i/>
     </w:rPr>
   </w:style>
-  <w:style w:type="paragraph" w:customStyle="1" w:styleId="TableCaption">
+  <w:style w:customStyle="1" w:styleId="TableCaption" w:type="paragraph">
     <w:name w:val="Table Caption"/>
     <w:basedOn w:val="Caption"/>
     <w:pPr>
       <w:keepNext/>
     </w:pPr>
   </w:style>
-  <w:style w:type="paragraph" w:customStyle="1" w:styleId="ImageCaption">
+  <w:style w:customStyle="1" w:styleId="ImageCaption" w:type="paragraph">
     <w:name w:val="Image Caption"/>
     <w:basedOn w:val="Caption"/>
   </w:style>
-  <w:style w:type="paragraph" w:customStyle="1" w:styleId="Figure">
+  <w:style w:customStyle="1" w:styleId="Figure" w:type="paragraph">
     <w:name w:val="Figure"/>
     <w:basedOn w:val="Normal"/>
   </w:style>
-  <w:style w:type="paragraph" w:customStyle="1" w:styleId="CaptionedFigure">
+  <w:style w:customStyle="1" w:styleId="CaptionedFigure" w:type="paragraph">
     <w:name w:val="Captioned Figure"/>
     <w:basedOn w:val="Figure"/>
     <w:pPr>
       <w:keepNext/>
     </w:pPr>
   </w:style>
-  <w:style w:type="character" w:customStyle="1" w:styleId="CaptionChar">
-    <w:name w:val="Caption Char"/>
+  <w:style w:customStyle="1" w:styleId="BodyTextChar" w:type="character">
+    <w:name w:val="Body Text Char"/>
     <w:basedOn w:val="DefaultParagraphFont"/>
-    <w:link w:val="Caption"/>
-  </w:style>
-  <w:style w:type="character" w:customStyle="1" w:styleId="VerbatimChar">
+    <w:link w:val="BodyText"/>
+  </w:style>
+  <w:style w:customStyle="1" w:styleId="VerbatimChar" w:type="character">
     <w:name w:val="Verbatim Char"/>
-    <w:basedOn w:val="CaptionChar"/>
-    <w:link w:val="SourceCode"/>
+    <w:basedOn w:val="BodyTextChar"/>
     <w:rPr>
       <w:rFonts w:ascii="Consolas" w:hAnsi="Consolas"/>
       <w:sz w:val="22"/>
     </w:rPr>
   </w:style>
-  <w:style w:type="character" w:customStyle="1" w:styleId="SectionNumber">
+  <w:style w:customStyle="1" w:styleId="SectionNumber" w:type="character">
     <w:name w:val="Section Number"/>
-    <w:basedOn w:val="CaptionChar"/>
-  </w:style>
-  <w:style w:type="character" w:styleId="FootnoteReference">
-    <w:name w:val="footnote reference"/>
-    <w:basedOn w:val="CaptionChar"/>
+    <w:basedOn w:val="BodyTextChar"/>
+  </w:style>
+  <w:style w:styleId="FootnoteReference" w:type="character">
+    <w:name w:val="Footnote Reference"/>
+    <w:basedOn w:val="BodyTextChar"/>
     <w:rPr>
       <w:vertAlign w:val="superscript"/>
     </w:rPr>
   </w:style>
-  <w:style w:type="character" w:styleId="Hyperlink">
+  <w:style w:styleId="Hyperlink" w:type="character">
     <w:name w:val="Hyperlink"/>
-    <w:basedOn w:val="CaptionChar"/>
-    <w:rPr>
-      <w:color w:val="4F81BD" w:themeColor="accent1"/>
-    </w:rPr>
-  </w:style>
-  <w:style w:type="paragraph" w:styleId="TOCHeading">
+    <w:basedOn w:val="BodyTextChar"/>
+    <w:rPr>
+      <w:color w:themeColor="accent1" w:val="4F81BD"/>
+    </w:rPr>
+  </w:style>
+  <w:style w:styleId="TOCHeading" w:type="paragraph">
     <w:name w:val="TOC Heading"/>
     <w:basedOn w:val="Heading1"/>
     <w:next w:val="BodyText"/>
@@ -1801,9 +1571,10 @@
       <w:outlineLvl w:val="9"/>
     </w:pPr>
     <w:rPr>
+      <w:rFonts w:asciiTheme="majorHAnsi" w:cstheme="majorBidi" w:eastAsiaTheme="majorEastAsia" w:hAnsiTheme="majorHAnsi"/>
       <w:b w:val="0"/>
       <w:bCs w:val="0"/>
-      <w:color w:val="365F91" w:themeColor="accent1" w:themeShade="BF"/>
+      <w:color w:themeColor="accent1" w:themeShade="BF" w:val="365F91"/>
     </w:rPr>
   </w:style>
   <w:style w:type="paragraph" w:customStyle="1" w:styleId="SourceCode">
@@ -1811,329 +1582,267 @@
     <w:basedOn w:val="Normal"/>
     <w:link w:val="VerbatimChar"/>
     <w:pPr>
-      <w:shd w:val="clear" w:color="auto" w:fill="F8F8F8"/>
-      <w:wordWrap w:val="0"/>
+      <w:wordWrap w:val="off"/>
+      <w:shd w:val="clear" w:fill="f8f8f8"/>
     </w:pPr>
   </w:style>
   <w:style w:type="character" w:customStyle="1" w:styleId="KeywordTok">
     <w:name w:val="KeywordTok"/>
     <w:basedOn w:val="VerbatimChar"/>
     <w:rPr>
-      <w:rFonts w:ascii="Consolas" w:hAnsi="Consolas"/>
+      <w:color w:val="204a87"/>
+      <w:shd w:val="clear" w:fill="f8f8f8"/>
       <w:b/>
-      <w:color w:val="204A87"/>
-      <w:sz w:val="22"/>
-      <w:shd w:val="clear" w:color="auto" w:fill="F8F8F8"/>
     </w:rPr>
   </w:style>
   <w:style w:type="character" w:customStyle="1" w:styleId="DataTypeTok">
     <w:name w:val="DataTypeTok"/>
     <w:basedOn w:val="VerbatimChar"/>
     <w:rPr>
-      <w:rFonts w:ascii="Consolas" w:hAnsi="Consolas"/>
-      <w:color w:val="204A87"/>
-      <w:sz w:val="22"/>
-      <w:shd w:val="clear" w:color="auto" w:fill="F8F8F8"/>
+      <w:color w:val="204a87"/>
+      <w:shd w:val="clear" w:fill="f8f8f8"/>
     </w:rPr>
   </w:style>
   <w:style w:type="character" w:customStyle="1" w:styleId="DecValTok">
     <w:name w:val="DecValTok"/>
     <w:basedOn w:val="VerbatimChar"/>
     <w:rPr>
-      <w:rFonts w:ascii="Consolas" w:hAnsi="Consolas"/>
-      <w:color w:val="0000CF"/>
-      <w:sz w:val="22"/>
-      <w:shd w:val="clear" w:color="auto" w:fill="F8F8F8"/>
+      <w:color w:val="0000cf"/>
+      <w:shd w:val="clear" w:fill="f8f8f8"/>
     </w:rPr>
   </w:style>
   <w:style w:type="character" w:customStyle="1" w:styleId="BaseNTok">
     <w:name w:val="BaseNTok"/>
     <w:basedOn w:val="VerbatimChar"/>
     <w:rPr>
-      <w:rFonts w:ascii="Consolas" w:hAnsi="Consolas"/>
-      <w:color w:val="0000CF"/>
-      <w:sz w:val="22"/>
-      <w:shd w:val="clear" w:color="auto" w:fill="F8F8F8"/>
+      <w:color w:val="0000cf"/>
+      <w:shd w:val="clear" w:fill="f8f8f8"/>
     </w:rPr>
   </w:style>
   <w:style w:type="character" w:customStyle="1" w:styleId="FloatTok">
     <w:name w:val="FloatTok"/>
     <w:basedOn w:val="VerbatimChar"/>
     <w:rPr>
-      <w:rFonts w:ascii="Consolas" w:hAnsi="Consolas"/>
-      <w:color w:val="0000CF"/>
-      <w:sz w:val="22"/>
-      <w:shd w:val="clear" w:color="auto" w:fill="F8F8F8"/>
+      <w:color w:val="0000cf"/>
+      <w:shd w:val="clear" w:fill="f8f8f8"/>
     </w:rPr>
   </w:style>
   <w:style w:type="character" w:customStyle="1" w:styleId="ConstantTok">
     <w:name w:val="ConstantTok"/>
     <w:basedOn w:val="VerbatimChar"/>
     <w:rPr>
-      <w:rFonts w:ascii="Consolas" w:hAnsi="Consolas"/>
       <w:color w:val="000000"/>
-      <w:sz w:val="22"/>
-      <w:shd w:val="clear" w:color="auto" w:fill="F8F8F8"/>
+      <w:shd w:val="clear" w:fill="f8f8f8"/>
     </w:rPr>
   </w:style>
   <w:style w:type="character" w:customStyle="1" w:styleId="CharTok">
     <w:name w:val="CharTok"/>
     <w:basedOn w:val="VerbatimChar"/>
     <w:rPr>
-      <w:rFonts w:ascii="Consolas" w:hAnsi="Consolas"/>
-      <w:color w:val="4E9A06"/>
-      <w:sz w:val="22"/>
-      <w:shd w:val="clear" w:color="auto" w:fill="F8F8F8"/>
+      <w:color w:val="4e9a06"/>
+      <w:shd w:val="clear" w:fill="f8f8f8"/>
     </w:rPr>
   </w:style>
   <w:style w:type="character" w:customStyle="1" w:styleId="SpecialCharTok">
     <w:name w:val="SpecialCharTok"/>
     <w:basedOn w:val="VerbatimChar"/>
     <w:rPr>
-      <w:rFonts w:ascii="Consolas" w:hAnsi="Consolas"/>
       <w:color w:val="000000"/>
-      <w:sz w:val="22"/>
-      <w:shd w:val="clear" w:color="auto" w:fill="F8F8F8"/>
+      <w:shd w:val="clear" w:fill="f8f8f8"/>
     </w:rPr>
   </w:style>
   <w:style w:type="character" w:customStyle="1" w:styleId="StringTok">
     <w:name w:val="StringTok"/>
     <w:basedOn w:val="VerbatimChar"/>
     <w:rPr>
-      <w:rFonts w:ascii="Consolas" w:hAnsi="Consolas"/>
-      <w:color w:val="4E9A06"/>
-      <w:sz w:val="22"/>
-      <w:shd w:val="clear" w:color="auto" w:fill="F8F8F8"/>
+      <w:color w:val="4e9a06"/>
+      <w:shd w:val="clear" w:fill="f8f8f8"/>
     </w:rPr>
   </w:style>
   <w:style w:type="character" w:customStyle="1" w:styleId="VerbatimStringTok">
     <w:name w:val="VerbatimStringTok"/>
     <w:basedOn w:val="VerbatimChar"/>
     <w:rPr>
-      <w:rFonts w:ascii="Consolas" w:hAnsi="Consolas"/>
-      <w:color w:val="4E9A06"/>
-      <w:sz w:val="22"/>
-      <w:shd w:val="clear" w:color="auto" w:fill="F8F8F8"/>
+      <w:color w:val="4e9a06"/>
+      <w:shd w:val="clear" w:fill="f8f8f8"/>
     </w:rPr>
   </w:style>
   <w:style w:type="character" w:customStyle="1" w:styleId="SpecialStringTok">
     <w:name w:val="SpecialStringTok"/>
     <w:basedOn w:val="VerbatimChar"/>
     <w:rPr>
-      <w:rFonts w:ascii="Consolas" w:hAnsi="Consolas"/>
-      <w:color w:val="4E9A06"/>
-      <w:sz w:val="22"/>
-      <w:shd w:val="clear" w:color="auto" w:fill="F8F8F8"/>
+      <w:color w:val="4e9a06"/>
+      <w:shd w:val="clear" w:fill="f8f8f8"/>
     </w:rPr>
   </w:style>
   <w:style w:type="character" w:customStyle="1" w:styleId="ImportTok">
     <w:name w:val="ImportTok"/>
     <w:basedOn w:val="VerbatimChar"/>
     <w:rPr>
-      <w:rFonts w:ascii="Consolas" w:hAnsi="Consolas"/>
-      <w:sz w:val="22"/>
-      <w:shd w:val="clear" w:color="auto" w:fill="F8F8F8"/>
+      <w:shd w:val="clear" w:fill="f8f8f8"/>
     </w:rPr>
   </w:style>
   <w:style w:type="character" w:customStyle="1" w:styleId="CommentTok">
     <w:name w:val="CommentTok"/>
     <w:basedOn w:val="VerbatimChar"/>
     <w:rPr>
-      <w:rFonts w:ascii="Consolas" w:hAnsi="Consolas"/>
+      <w:color w:val="8f5902"/>
+      <w:shd w:val="clear" w:fill="f8f8f8"/>
       <w:i/>
-      <w:color w:val="8F5902"/>
-      <w:sz w:val="22"/>
-      <w:shd w:val="clear" w:color="auto" w:fill="F8F8F8"/>
     </w:rPr>
   </w:style>
   <w:style w:type="character" w:customStyle="1" w:styleId="DocumentationTok">
     <w:name w:val="DocumentationTok"/>
     <w:basedOn w:val="VerbatimChar"/>
     <w:rPr>
-      <w:rFonts w:ascii="Consolas" w:hAnsi="Consolas"/>
+      <w:color w:val="8f5902"/>
+      <w:shd w:val="clear" w:fill="f8f8f8"/>
       <w:b/>
       <w:i/>
-      <w:color w:val="8F5902"/>
-      <w:sz w:val="22"/>
-      <w:shd w:val="clear" w:color="auto" w:fill="F8F8F8"/>
     </w:rPr>
   </w:style>
   <w:style w:type="character" w:customStyle="1" w:styleId="AnnotationTok">
     <w:name w:val="AnnotationTok"/>
     <w:basedOn w:val="VerbatimChar"/>
     <w:rPr>
-      <w:rFonts w:ascii="Consolas" w:hAnsi="Consolas"/>
+      <w:color w:val="8f5902"/>
+      <w:shd w:val="clear" w:fill="f8f8f8"/>
       <w:b/>
       <w:i/>
-      <w:color w:val="8F5902"/>
-      <w:sz w:val="22"/>
-      <w:shd w:val="clear" w:color="auto" w:fill="F8F8F8"/>
     </w:rPr>
   </w:style>
   <w:style w:type="character" w:customStyle="1" w:styleId="CommentVarTok">
     <w:name w:val="CommentVarTok"/>
     <w:basedOn w:val="VerbatimChar"/>
     <w:rPr>
-      <w:rFonts w:ascii="Consolas" w:hAnsi="Consolas"/>
+      <w:color w:val="8f5902"/>
+      <w:shd w:val="clear" w:fill="f8f8f8"/>
       <w:b/>
       <w:i/>
-      <w:color w:val="8F5902"/>
-      <w:sz w:val="22"/>
-      <w:shd w:val="clear" w:color="auto" w:fill="F8F8F8"/>
     </w:rPr>
   </w:style>
   <w:style w:type="character" w:customStyle="1" w:styleId="OtherTok">
     <w:name w:val="OtherTok"/>
     <w:basedOn w:val="VerbatimChar"/>
     <w:rPr>
-      <w:rFonts w:ascii="Consolas" w:hAnsi="Consolas"/>
-      <w:color w:val="8F5902"/>
-      <w:sz w:val="22"/>
-      <w:shd w:val="clear" w:color="auto" w:fill="F8F8F8"/>
+      <w:color w:val="8f5902"/>
+      <w:shd w:val="clear" w:fill="f8f8f8"/>
     </w:rPr>
   </w:style>
   <w:style w:type="character" w:customStyle="1" w:styleId="FunctionTok">
     <w:name w:val="FunctionTok"/>
     <w:basedOn w:val="VerbatimChar"/>
     <w:rPr>
-      <w:rFonts w:ascii="Consolas" w:hAnsi="Consolas"/>
       <w:color w:val="000000"/>
-      <w:sz w:val="22"/>
-      <w:shd w:val="clear" w:color="auto" w:fill="F8F8F8"/>
+      <w:shd w:val="clear" w:fill="f8f8f8"/>
     </w:rPr>
   </w:style>
   <w:style w:type="character" w:customStyle="1" w:styleId="VariableTok">
     <w:name w:val="VariableTok"/>
     <w:basedOn w:val="VerbatimChar"/>
     <w:rPr>
-      <w:rFonts w:ascii="Consolas" w:hAnsi="Consolas"/>
       <w:color w:val="000000"/>
-      <w:sz w:val="22"/>
-      <w:shd w:val="clear" w:color="auto" w:fill="F8F8F8"/>
+      <w:shd w:val="clear" w:fill="f8f8f8"/>
     </w:rPr>
   </w:style>
   <w:style w:type="character" w:customStyle="1" w:styleId="ControlFlowTok">
     <w:name w:val="ControlFlowTok"/>
     <w:basedOn w:val="VerbatimChar"/>
     <w:rPr>
-      <w:rFonts w:ascii="Consolas" w:hAnsi="Consolas"/>
+      <w:color w:val="204a87"/>
+      <w:shd w:val="clear" w:fill="f8f8f8"/>
       <w:b/>
-      <w:color w:val="204A87"/>
-      <w:sz w:val="22"/>
-      <w:shd w:val="clear" w:color="auto" w:fill="F8F8F8"/>
     </w:rPr>
   </w:style>
   <w:style w:type="character" w:customStyle="1" w:styleId="OperatorTok">
     <w:name w:val="OperatorTok"/>
     <w:basedOn w:val="VerbatimChar"/>
     <w:rPr>
-      <w:rFonts w:ascii="Consolas" w:hAnsi="Consolas"/>
+      <w:color w:val="ce5c00"/>
+      <w:shd w:val="clear" w:fill="f8f8f8"/>
       <w:b/>
-      <w:color w:val="CE5C00"/>
-      <w:sz w:val="22"/>
-      <w:shd w:val="clear" w:color="auto" w:fill="F8F8F8"/>
     </w:rPr>
   </w:style>
   <w:style w:type="character" w:customStyle="1" w:styleId="BuiltInTok">
     <w:name w:val="BuiltInTok"/>
     <w:basedOn w:val="VerbatimChar"/>
     <w:rPr>
-      <w:rFonts w:ascii="Consolas" w:hAnsi="Consolas"/>
-      <w:sz w:val="22"/>
-      <w:shd w:val="clear" w:color="auto" w:fill="F8F8F8"/>
+      <w:shd w:val="clear" w:fill="f8f8f8"/>
     </w:rPr>
   </w:style>
   <w:style w:type="character" w:customStyle="1" w:styleId="ExtensionTok">
     <w:name w:val="ExtensionTok"/>
     <w:basedOn w:val="VerbatimChar"/>
     <w:rPr>
-      <w:rFonts w:ascii="Consolas" w:hAnsi="Consolas"/>
-      <w:sz w:val="22"/>
-      <w:shd w:val="clear" w:color="auto" w:fill="F8F8F8"/>
+      <w:shd w:val="clear" w:fill="f8f8f8"/>
     </w:rPr>
   </w:style>
   <w:style w:type="character" w:customStyle="1" w:styleId="PreprocessorTok">
     <w:name w:val="PreprocessorTok"/>
     <w:basedOn w:val="VerbatimChar"/>
     <w:rPr>
-      <w:rFonts w:ascii="Consolas" w:hAnsi="Consolas"/>
+      <w:color w:val="8f5902"/>
+      <w:shd w:val="clear" w:fill="f8f8f8"/>
       <w:i/>
-      <w:color w:val="8F5902"/>
-      <w:sz w:val="22"/>
-      <w:shd w:val="clear" w:color="auto" w:fill="F8F8F8"/>
     </w:rPr>
   </w:style>
   <w:style w:type="character" w:customStyle="1" w:styleId="AttributeTok">
     <w:name w:val="AttributeTok"/>
     <w:basedOn w:val="VerbatimChar"/>
     <w:rPr>
-      <w:rFonts w:ascii="Consolas" w:hAnsi="Consolas"/>
-      <w:color w:val="C4A000"/>
-      <w:sz w:val="22"/>
-      <w:shd w:val="clear" w:color="auto" w:fill="F8F8F8"/>
+      <w:color w:val="c4a000"/>
+      <w:shd w:val="clear" w:fill="f8f8f8"/>
     </w:rPr>
   </w:style>
   <w:style w:type="character" w:customStyle="1" w:styleId="RegionMarkerTok">
     <w:name w:val="RegionMarkerTok"/>
     <w:basedOn w:val="VerbatimChar"/>
     <w:rPr>
-      <w:rFonts w:ascii="Consolas" w:hAnsi="Consolas"/>
-      <w:sz w:val="22"/>
-      <w:shd w:val="clear" w:color="auto" w:fill="F8F8F8"/>
+      <w:shd w:val="clear" w:fill="f8f8f8"/>
     </w:rPr>
   </w:style>
   <w:style w:type="character" w:customStyle="1" w:styleId="InformationTok">
     <w:name w:val="InformationTok"/>
     <w:basedOn w:val="VerbatimChar"/>
     <w:rPr>
-      <w:rFonts w:ascii="Consolas" w:hAnsi="Consolas"/>
+      <w:color w:val="8f5902"/>
+      <w:shd w:val="clear" w:fill="f8f8f8"/>
       <w:b/>
       <w:i/>
-      <w:color w:val="8F5902"/>
-      <w:sz w:val="22"/>
-      <w:shd w:val="clear" w:color="auto" w:fill="F8F8F8"/>
     </w:rPr>
   </w:style>
   <w:style w:type="character" w:customStyle="1" w:styleId="WarningTok">
     <w:name w:val="WarningTok"/>
     <w:basedOn w:val="VerbatimChar"/>
     <w:rPr>
-      <w:rFonts w:ascii="Consolas" w:hAnsi="Consolas"/>
+      <w:color w:val="8f5902"/>
+      <w:shd w:val="clear" w:fill="f8f8f8"/>
       <w:b/>
       <w:i/>
-      <w:color w:val="8F5902"/>
-      <w:sz w:val="22"/>
-      <w:shd w:val="clear" w:color="auto" w:fill="F8F8F8"/>
     </w:rPr>
   </w:style>
   <w:style w:type="character" w:customStyle="1" w:styleId="AlertTok">
     <w:name w:val="AlertTok"/>
     <w:basedOn w:val="VerbatimChar"/>
     <w:rPr>
-      <w:rFonts w:ascii="Consolas" w:hAnsi="Consolas"/>
-      <w:color w:val="EF2929"/>
-      <w:sz w:val="22"/>
-      <w:shd w:val="clear" w:color="auto" w:fill="F8F8F8"/>
+      <w:color w:val="ef2929"/>
+      <w:shd w:val="clear" w:fill="f8f8f8"/>
     </w:rPr>
   </w:style>
   <w:style w:type="character" w:customStyle="1" w:styleId="ErrorTok">
     <w:name w:val="ErrorTok"/>
     <w:basedOn w:val="VerbatimChar"/>
     <w:rPr>
-      <w:rFonts w:ascii="Consolas" w:hAnsi="Consolas"/>
+      <w:color w:val="a40000"/>
+      <w:shd w:val="clear" w:fill="f8f8f8"/>
       <w:b/>
-      <w:color w:val="A40000"/>
-      <w:sz w:val="22"/>
-      <w:shd w:val="clear" w:color="auto" w:fill="F8F8F8"/>
     </w:rPr>
   </w:style>
   <w:style w:type="character" w:customStyle="1" w:styleId="NormalTok">
     <w:name w:val="NormalTok"/>
     <w:basedOn w:val="VerbatimChar"/>
     <w:rPr>
-      <w:rFonts w:ascii="Consolas" w:hAnsi="Consolas"/>
-      <w:sz w:val="22"/>
-      <w:shd w:val="clear" w:color="auto" w:fill="F8F8F8"/>
+      <w:shd w:val="clear" w:fill="f8f8f8"/>
     </w:rPr>
   </w:style>
 </w:styles>

</xml_diff>

<commit_message>
write in results about gams, update figures
</commit_message>
<xml_diff>
--- a/results.docx
+++ b/results.docx
@@ -24,7 +24,7 @@
         <w:pStyle w:val="FirstParagraph"/>
       </w:pPr>
       <w:r>
-        <w:t xml:space="preserve">During the naive multi-choice feeding trial phase of the experiment, snowshoe hares ate an average of NA ± NA g DM/day across all diets. There was a significant effect of diet on intake rate during naive multi-choice trials (p = 0.01). Out of all diets, hares ate the most from diet B. Intake rates by diet translated to average intakes of NA ± NA and NA ± NA g DM/day of CP and NDF, respectively (Figure 2). The target intake of naive hares fell between the nutritional rails of Diets B and C.</w:t>
+        <w:t xml:space="preserve">During the naive multi-choice feeding trial phase of the experiment, snowshoe hares ate an average of NA ± NA g DM/day across all diets. There was a significant effect of diet on intake rate during naive multi-choice trials (p = 0.01). Out of all diets, hares ate the most from diet B. Intake rates by diet translated to average intakes of NA ± NA and NA ± NA g DM/day of CP and NDF, respectively (Figure 2, panel A). The target intake of naive hares fell between the nutritional rails of Diets B and C (Figure 2, panel B).</w:t>
       </w:r>
     </w:p>
     <w:bookmarkEnd w:id="20"/>
@@ -42,7 +42,7 @@
         <w:pStyle w:val="FirstParagraph"/>
       </w:pPr>
       <w:r>
-        <w:t xml:space="preserve">We conducted 39 single-choice feeding trials on 17 individuals. Hares ate on average 93.59 g DM/kg/day of food across all diets. There was an overall significant effect of diet on intake rate (p = 0; daily measure). According to the Tukey test, the intake rate for diet A differed significantly from all other diets while differences between diets B, C, and D were not significant (Figure 3, panel A). This pattern of intake rate resulted in hares on diets B and C to have CP and NDF intake rates closest to the target intake found in the multi-choice trials (Figure 3, panel B).</w:t>
+        <w:t xml:space="preserve">We conducted 39 single-choice feeding trials on 17 individuals. Hares ate on average 93.59 g DM/kg/day of food across all diets. There was an overall significant effect of diet on intake rate (p = 0; daily measure). According to the Tukey test, the intake rate for diet A differed significantly from all other diets while differences between diets B, C, and D were not significant (Figure 2, panel C). This pattern of intake rate resulted in hares on diets B and C to have CP and NDF intake rates closest to the target intake found in the multi-choice trials (Figure 2, panel D).</w:t>
       </w:r>
     </w:p>
     <w:p>
@@ -50,7 +50,7 @@
         <w:pStyle w:val="BodyText"/>
       </w:pPr>
       <w:r>
-        <w:t xml:space="preserve">There was an overall significant effect of diet on weight change during feeding trials (p = 0; trial measures). Diet A yielded the greatest weight loss over the three-day long trials (-123.69 %/day). Diets C and D caused slight weightloss; hares could only maintain their weight on diet B (16.79 %/day; Figure 4). The Tukey test showed that weight change differed significantly between diet A and all other diets (Figure 4).</w:t>
+        <w:t xml:space="preserve">There was an overall significant effect of diet on weight change during feeding trials (p = 0; trial measures). Diet A yielded the greatest weight loss over the three-day long trials (-123.69 %/day). Diets C and D caused slight weightloss; hares could only maintain their weight on diet B (16.79 %/day; Figure 3). The Tukey test showed that weight change differed significantly between diet A and all other diets (Figure 3).</w:t>
       </w:r>
     </w:p>
     <w:p>
@@ -58,11 +58,11 @@
         <w:pStyle w:val="BodyText"/>
       </w:pPr>
       <w:r>
-        <w:t xml:space="preserve">Based on fecal composition and quantity, diet DMD followed a similar trend to weight change: diet A was significantly less digestible than all other diets. Diet B was also significantly less digestible than diet D. All other diet comparisons were not significant. Daily CP (p = 0) and NDF (p = 0) digestion rates also difference between diets. CP digestibility increased significantly as diet CP increased from A to B (Figure 5). Diet A and B produced similar NDF digestive rates, which were significantly higher than that of diet C. There was no significant difference in NDF digestibility of diet D and the other three diets (Figure 5).</w:t>
+        <w:t xml:space="preserve">Based on fecal composition and quantity, diet DMD followed a similar trend to weight change: diet A was significantly less digestible than all other diets. Diet B was also significantly less digestible than diet D. All other diet comparisons were not significant. Daily CP (p = 0) and NDF (p = 0) digestion rates also difference between diets. CP digestibility increased significantly as diet CP increased from A to B (Figure 4). Diet A and B produced similar NDF digestive rates, which were significantly higher than that of diet C. There was no significant difference in NDF digestibility of diet D and the other three diets (Figure 4).</w:t>
       </w:r>
     </w:p>
     <w:bookmarkEnd w:id="21"/>
-    <w:bookmarkStart w:id="28" w:name="X9c2b7df868ffbe9a688308676c14b95a401d5de"/>
+    <w:bookmarkStart w:id="40" w:name="X9c2b7df868ffbe9a688308676c14b95a401d5de"/>
     <w:p>
       <w:pPr>
         <w:pStyle w:val="Heading2"/>
@@ -76,7 +76,7 @@
         <w:pStyle w:val="FirstParagraph"/>
       </w:pPr>
       <w:r>
-        <w:t xml:space="preserve">We used GAMs and thin-spline surface plots to investigate qualitative relationships between protein and fibre intake, both as crude and digestible measures, and weight change. We also assessed how protein and fibre intake affected total DMD.</w:t>
+        <w:t xml:space="preserve">We used GAMs and thin-spline surface plots to investigate qualitative relationships between protein and fibre intake, both as crude and digestible measures, and weight change. We also assessed how protein and fibre intake affected total DMD. In terms of crude macronutrients, the heat map shows that hares begin to maintain weight as protein intake increases, at approximately 10 g DM/kg^0.75/day, but only at mid ranges of fibre intake. After protein intake reaches about 14 g DM/kg^0.75/day, fibre intake becomes irrelevant (Figure 5). At highest fibre intake rates relative to protein intake we see the highest weight loss. The GAM for this pattern showed that the interacting effects of protein and fibre intake were significant toward weight change and that this relationship was non-linear (edf &gt; 10); together this interaction explained 29% of the deviation (Table 2). The effect of digestible macronutrient intake on weight change shows a similar response to that of crude macronutrient, but with highest performance occurring from a more balanced intake of digestible protein and digestible fibre (Figure 5). This is further expressed with a higher edf in the GAM output, which means the effect is more non-linear. Yogether this interaction explained 52% of the deviation (Table 2). Lastly, the relationship between DMD and protein-fibre intake is the most non-linear of the three models, with the highest edf and the highest deviation explained (81%; Table 2). Figure 5 displays this, with higher digestibility occurring as the ratio of protein to fibre intake increases.</w:t>
       </w:r>
     </w:p>
     <w:p>
@@ -88,12 +88,12 @@
           <wp:inline>
             <wp:extent cx="3810000" cy="2540000"/>
             <wp:effectExtent b="0" l="0" r="0" t="0"/>
-            <wp:docPr descr="Figure 2. Feeding responses (g dry matter/kg^0.75/day) by snowshoe hares during both the naiive multi-choice (C and D; n = 15) and the single-choice (A and B; n = 99) feeding trial experiments. Diets A, B, C, and D had crude protein (CP) to neutral detergent fibre (NDF) ratios of 0.083, 0.22, 0.36, and 0.5 respectively. Panels A and C show mean intake rates by diet in the multi-choice and single choice scenarios, respectively (error bars = standard deviation). Panels B and D show intake rates in nutrient space where diet rails (CP:NDF) are represented by black lines. In Panel B, black points represent the total CP and NDF intake by individuals in multi-choice trials, summing their intake of all diets. The cross point represents the mean CP and NDF intake across all hares, i.e., a potential target intake. Panel D shows mean intake rates (error bars = standard deviation) along the diet rails as CP intake against NDF intake." title="" id="1" name="Picture"/>
+            <wp:docPr descr="Figure 2. Feeding responses (g dry matter/kg^0.75/day) by snowshoe hares during both the naiive multi-choice (C and D; n = 15) and the single-choice (A and B; n = 99) feeding trial experiments. Diets A, B, C, and D had crude protein (CP) to neutral detergent fibre (NDF) ratios of 0.083, 0.22, 0.36, and 0.5 respectively. Panels A and C show mean intake rates by diet in the multi-choice and single choice scenarios, respectively (error bars = standard deviation). Panels B and D show intake rates in nutrient space where diet rails (CP:NDF) are represented by black lines. In Panel B, black points represent the total CP and NDF intake by individuals in multi-choice trials, summing their intake of all diets. The cross point represents the mean CP and NDF intake across all hares, i.e., a potential target intake. Panel D shows mean intake rates (error bars = standard deviation) along the diet rails as CP intake against NDF intake." title="" id="23" name="Picture"/>
             <a:graphic>
               <a:graphicData uri="http://schemas.openxmlformats.org/drawingml/2006/picture">
                 <pic:pic>
                   <pic:nvPicPr>
-                    <pic:cNvPr descr="Output/figures/intakebarandrail.jpeg" id="0" name="Picture"/>
+                    <pic:cNvPr descr="Output/figures/intakebarandrail.jpeg" id="24" name="Picture"/>
                     <pic:cNvPicPr>
                       <a:picLocks noChangeArrowheads="1" noChangeAspect="1"/>
                     </pic:cNvPicPr>
@@ -143,18 +143,18 @@
           <wp:inline>
             <wp:extent cx="3810000" cy="2540000"/>
             <wp:effectExtent b="0" l="0" r="0" t="0"/>
-            <wp:docPr descr="Figure 3. Weight change (%/day) of snowshoe hares in response to feeding on one of four experimental diets for three days during the single-choice phase of the feeding trial experiment (n = 33). Diets A, B, C, and D had crude protein (CP) to neutral detergent fibre (NDF) ratios of 0.083, 0.22, 0.36, and 0.5 respectively. Boxes represent median weight change bounded by lower 25th and 75th percentiles. Points represent values of individual feeding trials." title="" id="1" name="Picture"/>
+            <wp:docPr descr="Figure 3. Weight change (%/day) of snowshoe hares in response to feeding on one of four experimental diets for three days during the single-choice phase of the feeding trial experiment (n = 33). Diets A, B, C, and D had crude protein (CP) to neutral detergent fibre (NDF) ratios of 0.083, 0.22, 0.36, and 0.5 respectively. Boxes represent median weight change bounded by lower 25th and 75th percentiles. Points represent values of individual feeding trials." title="" id="26" name="Picture"/>
             <a:graphic>
               <a:graphicData uri="http://schemas.openxmlformats.org/drawingml/2006/picture">
                 <pic:pic>
                   <pic:nvPicPr>
-                    <pic:cNvPr descr="Output/figures/weightchangebar.jpeg" id="0" name="Picture"/>
+                    <pic:cNvPr descr="Output/figures/weightchangebar.jpeg" id="27" name="Picture"/>
                     <pic:cNvPicPr>
                       <a:picLocks noChangeArrowheads="1" noChangeAspect="1"/>
                     </pic:cNvPicPr>
                   </pic:nvPicPr>
                   <pic:blipFill>
-                    <a:blip r:embed="rId23"/>
+                    <a:blip r:embed="rId25"/>
                     <a:stretch>
                       <a:fillRect/>
                     </a:stretch>
@@ -198,18 +198,18 @@
           <wp:inline>
             <wp:extent cx="3810000" cy="2540000"/>
             <wp:effectExtent b="0" l="0" r="0" t="0"/>
-            <wp:docPr descr="Figure 4. From top panel to bottom panel: dry matter digestibility (DMD), protein digestibility (DP), and neutral detergent fibre digestibility (DNDF), in response to feeding on one of four experimental diets fo three days during the single-choice phase of the feeding trial experiment (n = 33). Diets A, B, C, and D had crude protein (CP) to neutral detergent fibre (NDF) ratios of 0.083, 0.22, 0.36, and 0.5 respectively. Boxes represent median digestability bounded by lower 25th and 75th percentiles." title="" id="1" name="Picture"/>
+            <wp:docPr descr="Figure 4. From top panel to bottom panel: dry matter digestibility (DMD), protein digestibility (DP), and neutral detergent fibre digestibility (DNDF), in response to feeding on one of four experimental diets fo three days during the single-choice phase of the feeding trial experiment (n = 33). Diets A, B, C, and D had crude protein (CP) to neutral detergent fibre (NDF) ratios of 0.083, 0.22, 0.36, and 0.5 respectively. Boxes represent median digestability bounded by lower 25th and 75th percentiles." title="" id="29" name="Picture"/>
             <a:graphic>
               <a:graphicData uri="http://schemas.openxmlformats.org/drawingml/2006/picture">
                 <pic:pic>
                   <pic:nvPicPr>
-                    <pic:cNvPr descr="Output/figures/dietdigestion.jpeg" id="0" name="Picture"/>
+                    <pic:cNvPr descr="Output/figures/dietdigestion.jpeg" id="30" name="Picture"/>
                     <pic:cNvPicPr>
                       <a:picLocks noChangeArrowheads="1" noChangeAspect="1"/>
                     </pic:cNvPicPr>
                   </pic:nvPicPr>
                   <pic:blipFill>
-                    <a:blip r:embed="rId24"/>
+                    <a:blip r:embed="rId28"/>
                     <a:stretch>
                       <a:fillRect/>
                     </a:stretch>
@@ -429,18 +429,18 @@
           <wp:inline>
             <wp:extent cx="4620126" cy="3696101"/>
             <wp:effectExtent b="0" l="0" r="0" t="0"/>
-            <wp:docPr descr="" title="" id="1" name="Picture"/>
+            <wp:docPr descr="" title="" id="32" name="Picture"/>
             <a:graphic>
               <a:graphicData uri="http://schemas.openxmlformats.org/drawingml/2006/picture">
                 <pic:pic>
                   <pic:nvPicPr>
-                    <pic:cNvPr descr="results_files/figure-docx/unnamed-chunk-1-1.png" id="0" name="Picture"/>
+                    <pic:cNvPr descr="results_files/figure-docx/unnamed-chunk-1-1.png" id="33" name="Picture"/>
                     <pic:cNvPicPr>
                       <a:picLocks noChangeArrowheads="1" noChangeAspect="1"/>
                     </pic:cNvPicPr>
                   </pic:nvPicPr>
                   <pic:blipFill>
-                    <a:blip r:embed="rId25"/>
+                    <a:blip r:embed="rId31"/>
                     <a:stretch>
                       <a:fillRect/>
                     </a:stretch>
@@ -660,18 +660,18 @@
           <wp:inline>
             <wp:extent cx="4620126" cy="3696101"/>
             <wp:effectExtent b="0" l="0" r="0" t="0"/>
-            <wp:docPr descr="" title="" id="1" name="Picture"/>
+            <wp:docPr descr="" title="" id="35" name="Picture"/>
             <a:graphic>
               <a:graphicData uri="http://schemas.openxmlformats.org/drawingml/2006/picture">
                 <pic:pic>
                   <pic:nvPicPr>
-                    <pic:cNvPr descr="results_files/figure-docx/unnamed-chunk-2-1.png" id="0" name="Picture"/>
+                    <pic:cNvPr descr="results_files/figure-docx/unnamed-chunk-2-1.png" id="36" name="Picture"/>
                     <pic:cNvPicPr>
                       <a:picLocks noChangeArrowheads="1" noChangeAspect="1"/>
                     </pic:cNvPicPr>
                   </pic:nvPicPr>
                   <pic:blipFill>
-                    <a:blip r:embed="rId26"/>
+                    <a:blip r:embed="rId34"/>
                     <a:stretch>
                       <a:fillRect/>
                     </a:stretch>
@@ -894,18 +894,18 @@
           <wp:inline>
             <wp:extent cx="4620126" cy="3696101"/>
             <wp:effectExtent b="0" l="0" r="0" t="0"/>
-            <wp:docPr descr="" title="" id="1" name="Picture"/>
+            <wp:docPr descr="" title="" id="38" name="Picture"/>
             <a:graphic>
               <a:graphicData uri="http://schemas.openxmlformats.org/drawingml/2006/picture">
                 <pic:pic>
                   <pic:nvPicPr>
-                    <pic:cNvPr descr="results_files/figure-docx/unnamed-chunk-3-1.png" id="0" name="Picture"/>
+                    <pic:cNvPr descr="results_files/figure-docx/unnamed-chunk-3-1.png" id="39" name="Picture"/>
                     <pic:cNvPicPr>
                       <a:picLocks noChangeArrowheads="1" noChangeAspect="1"/>
                     </pic:cNvPicPr>
                   </pic:nvPicPr>
                   <pic:blipFill>
-                    <a:blip r:embed="rId27"/>
+                    <a:blip r:embed="rId37"/>
                     <a:stretch>
                       <a:fillRect/>
                     </a:stretch>
@@ -932,8 +932,8 @@
         </w:drawing>
       </w:r>
     </w:p>
-    <w:bookmarkEnd w:id="28"/>
-    <w:bookmarkStart w:id="30" w:name="additional-figures"/>
+    <w:bookmarkEnd w:id="40"/>
+    <w:bookmarkStart w:id="44" w:name="additional-figures"/>
     <w:p>
       <w:pPr>
         <w:pStyle w:val="Heading2"/>
@@ -951,18 +951,18 @@
           <wp:inline>
             <wp:extent cx="3810000" cy="2540000"/>
             <wp:effectExtent b="0" l="0" r="0" t="0"/>
-            <wp:docPr descr="Excretion rates" title="" id="1" name="Picture"/>
+            <wp:docPr descr="Excretion rates" title="" id="42" name="Picture"/>
             <a:graphic>
               <a:graphicData uri="http://schemas.openxmlformats.org/drawingml/2006/picture">
                 <pic:pic>
                   <pic:nvPicPr>
-                    <pic:cNvPr descr="Output/figures/excretionrates.jpg" id="0" name="Picture"/>
+                    <pic:cNvPr descr="Output/figures/excretionrates.jpg" id="43" name="Picture"/>
                     <pic:cNvPicPr>
                       <a:picLocks noChangeArrowheads="1" noChangeAspect="1"/>
                     </pic:cNvPicPr>
                   </pic:nvPicPr>
                   <pic:blipFill>
-                    <a:blip r:embed="rId29"/>
+                    <a:blip r:embed="rId41"/>
                     <a:stretch>
                       <a:fillRect/>
                     </a:stretch>
@@ -997,7 +997,7 @@
         <w:t xml:space="preserve">Excretion rates</w:t>
       </w:r>
     </w:p>
-    <w:bookmarkEnd w:id="30"/>
+    <w:bookmarkEnd w:id="44"/>
     <w:sectPr/>
   </w:body>
 </w:document>

</xml_diff>

<commit_message>
add digestible protein to results surface
</commit_message>
<xml_diff>
--- a/results.docx
+++ b/results.docx
@@ -62,7 +62,7 @@
       </w:r>
     </w:p>
     <w:bookmarkEnd w:id="21"/>
-    <w:bookmarkStart w:id="40" w:name="X9c2b7df868ffbe9a688308676c14b95a401d5de"/>
+    <w:bookmarkStart w:id="43" w:name="X9c2b7df868ffbe9a688308676c14b95a401d5de"/>
     <w:p>
       <w:pPr>
         <w:pStyle w:val="Heading2"/>
@@ -750,7 +750,7 @@
         <w:rPr>
           <w:rStyle w:val="NormalTok"/>
         </w:rPr>
-        <w:t xml:space="preserve">(trials[, .(DMI_NDF_bw, DMI_CP_bw)], trials</w:t>
+        <w:t xml:space="preserve">(day[, .(DMI_NDF_bw, DMI_CP_bw)], day</w:t>
       </w:r>
       <w:r>
         <w:rPr>
@@ -932,37 +932,263 @@
         </w:drawing>
       </w:r>
     </w:p>
-    <w:bookmarkEnd w:id="40"/>
-    <w:bookmarkStart w:id="44" w:name="additional-figures"/>
-    <w:p>
-      <w:pPr>
-        <w:pStyle w:val="Heading2"/>
-      </w:pPr>
-      <w:r>
-        <w:t xml:space="preserve">Additional figures</w:t>
-      </w:r>
-    </w:p>
-    <w:p>
-      <w:pPr>
-        <w:pStyle w:val="CaptionedFigure"/>
+    <w:p>
+      <w:pPr>
+        <w:pStyle w:val="SourceCode"/>
+      </w:pPr>
+      <w:r>
+        <w:rPr>
+          <w:rStyle w:val="CommentTok"/>
+        </w:rPr>
+        <w:t xml:space="preserve">#surface map showing DMD in response to protein-fibre balance</w:t>
+      </w:r>
+      <w:r>
+        <w:br/>
+      </w:r>
+      <w:r>
+        <w:br/>
+      </w:r>
+      <w:r>
+        <w:rPr>
+          <w:rStyle w:val="NormalTok"/>
+        </w:rPr>
+        <w:t xml:space="preserve">dp </w:t>
+      </w:r>
+      <w:r>
+        <w:rPr>
+          <w:rStyle w:val="OtherTok"/>
+        </w:rPr>
+        <w:t xml:space="preserve">&lt;-</w:t>
+      </w:r>
+      <w:r>
+        <w:rPr>
+          <w:rStyle w:val="NormalTok"/>
+        </w:rPr>
+        <w:t xml:space="preserve"> </w:t>
+      </w:r>
+      <w:r>
+        <w:rPr>
+          <w:rStyle w:val="FunctionTok"/>
+        </w:rPr>
+        <w:t xml:space="preserve">Tps</w:t>
+      </w:r>
+      <w:r>
+        <w:rPr>
+          <w:rStyle w:val="NormalTok"/>
+        </w:rPr>
+        <w:t xml:space="preserve">(day[, .(DMI_NDF_bw, DMI_CP_bw)], day</w:t>
+      </w:r>
+      <w:r>
+        <w:rPr>
+          <w:rStyle w:val="SpecialCharTok"/>
+        </w:rPr>
+        <w:t xml:space="preserve">$</w:t>
+      </w:r>
+      <w:r>
+        <w:rPr>
+          <w:rStyle w:val="NormalTok"/>
+        </w:rPr>
+        <w:t xml:space="preserve">DP, </w:t>
+      </w:r>
+      <w:r>
+        <w:rPr>
+          <w:rStyle w:val="AttributeTok"/>
+        </w:rPr>
+        <w:t xml:space="preserve">scale.type =</w:t>
+      </w:r>
+      <w:r>
+        <w:rPr>
+          <w:rStyle w:val="NormalTok"/>
+        </w:rPr>
+        <w:t xml:space="preserve"> </w:t>
+      </w:r>
+      <w:r>
+        <w:rPr>
+          <w:rStyle w:val="StringTok"/>
+        </w:rPr>
+        <w:t xml:space="preserve">"range"</w:t>
+      </w:r>
+      <w:r>
+        <w:rPr>
+          <w:rStyle w:val="NormalTok"/>
+        </w:rPr>
+        <w:t xml:space="preserve">)</w:t>
+      </w:r>
+      <w:r>
+        <w:br/>
+      </w:r>
+      <w:r>
+        <w:rPr>
+          <w:rStyle w:val="FunctionTok"/>
+        </w:rPr>
+        <w:t xml:space="preserve">surface</w:t>
+      </w:r>
+      <w:r>
+        <w:rPr>
+          <w:rStyle w:val="NormalTok"/>
+        </w:rPr>
+        <w:t xml:space="preserve">(dp, </w:t>
+      </w:r>
+      <w:r>
+        <w:rPr>
+          <w:rStyle w:val="AttributeTok"/>
+        </w:rPr>
+        <w:t xml:space="preserve">x =</w:t>
+      </w:r>
+      <w:r>
+        <w:rPr>
+          <w:rStyle w:val="NormalTok"/>
+        </w:rPr>
+        <w:t xml:space="preserve"> </w:t>
+      </w:r>
+      <w:r>
+        <w:rPr>
+          <w:rStyle w:val="StringTok"/>
+        </w:rPr>
+        <w:t xml:space="preserve">"NDF intake (g DM/kg^0.75/day)"</w:t>
+      </w:r>
+      <w:r>
+        <w:rPr>
+          <w:rStyle w:val="NormalTok"/>
+        </w:rPr>
+        <w:t xml:space="preserve">, </w:t>
+      </w:r>
+      <w:r>
+        <w:br/>
+      </w:r>
+      <w:r>
+        <w:rPr>
+          <w:rStyle w:val="NormalTok"/>
+        </w:rPr>
+        <w:t xml:space="preserve">        </w:t>
+      </w:r>
+      <w:r>
+        <w:rPr>
+          <w:rStyle w:val="AttributeTok"/>
+        </w:rPr>
+        <w:t xml:space="preserve">y =</w:t>
+      </w:r>
+      <w:r>
+        <w:rPr>
+          <w:rStyle w:val="NormalTok"/>
+        </w:rPr>
+        <w:t xml:space="preserve"> </w:t>
+      </w:r>
+      <w:r>
+        <w:rPr>
+          <w:rStyle w:val="StringTok"/>
+        </w:rPr>
+        <w:t xml:space="preserve">"Protein intake (g DM/kg^0.75/day)"</w:t>
+      </w:r>
+      <w:r>
+        <w:rPr>
+          <w:rStyle w:val="NormalTok"/>
+        </w:rPr>
+        <w:t xml:space="preserve">, </w:t>
+      </w:r>
+      <w:r>
+        <w:rPr>
+          <w:rStyle w:val="AttributeTok"/>
+        </w:rPr>
+        <w:t xml:space="preserve">main =</w:t>
+      </w:r>
+      <w:r>
+        <w:rPr>
+          <w:rStyle w:val="NormalTok"/>
+        </w:rPr>
+        <w:t xml:space="preserve"> </w:t>
+      </w:r>
+      <w:r>
+        <w:rPr>
+          <w:rStyle w:val="StringTok"/>
+        </w:rPr>
+        <w:t xml:space="preserve">"DP (%)"</w:t>
+      </w:r>
+      <w:r>
+        <w:rPr>
+          <w:rStyle w:val="NormalTok"/>
+        </w:rPr>
+        <w:t xml:space="preserve">)</w:t>
+      </w:r>
+    </w:p>
+    <w:p>
+      <w:pPr>
+        <w:pStyle w:val="FirstParagraph"/>
       </w:pPr>
       <w:r>
         <w:drawing>
           <wp:inline>
-            <wp:extent cx="3810000" cy="2540000"/>
+            <wp:extent cx="4620126" cy="3696101"/>
             <wp:effectExtent b="0" l="0" r="0" t="0"/>
-            <wp:docPr descr="Excretion rates" title="" id="42" name="Picture"/>
+            <wp:docPr descr="" title="" id="41" name="Picture"/>
             <a:graphic>
               <a:graphicData uri="http://schemas.openxmlformats.org/drawingml/2006/picture">
                 <pic:pic>
                   <pic:nvPicPr>
-                    <pic:cNvPr descr="Output/figures/excretionrates.jpg" id="43" name="Picture"/>
+                    <pic:cNvPr descr="results_files/figure-docx/unnamed-chunk-4-1.png" id="42" name="Picture"/>
                     <pic:cNvPicPr>
                       <a:picLocks noChangeArrowheads="1" noChangeAspect="1"/>
                     </pic:cNvPicPr>
                   </pic:nvPicPr>
                   <pic:blipFill>
-                    <a:blip r:embed="rId41"/>
+                    <a:blip r:embed="rId40"/>
+                    <a:stretch>
+                      <a:fillRect/>
+                    </a:stretch>
+                  </pic:blipFill>
+                  <pic:spPr bwMode="auto">
+                    <a:xfrm>
+                      <a:off x="0" y="0"/>
+                      <a:ext cx="4620126" cy="3696101"/>
+                    </a:xfrm>
+                    <a:prstGeom prst="rect">
+                      <a:avLst/>
+                    </a:prstGeom>
+                    <a:noFill/>
+                    <a:ln w="9525">
+                      <a:noFill/>
+                      <a:headEnd/>
+                      <a:tailEnd/>
+                    </a:ln>
+                  </pic:spPr>
+                </pic:pic>
+              </a:graphicData>
+            </a:graphic>
+          </wp:inline>
+        </w:drawing>
+      </w:r>
+    </w:p>
+    <w:bookmarkEnd w:id="43"/>
+    <w:bookmarkStart w:id="47" w:name="additional-figures"/>
+    <w:p>
+      <w:pPr>
+        <w:pStyle w:val="Heading2"/>
+      </w:pPr>
+      <w:r>
+        <w:t xml:space="preserve">Additional figures</w:t>
+      </w:r>
+    </w:p>
+    <w:p>
+      <w:pPr>
+        <w:pStyle w:val="CaptionedFigure"/>
+      </w:pPr>
+      <w:r>
+        <w:drawing>
+          <wp:inline>
+            <wp:extent cx="3810000" cy="2540000"/>
+            <wp:effectExtent b="0" l="0" r="0" t="0"/>
+            <wp:docPr descr="Excretion rates" title="" id="45" name="Picture"/>
+            <a:graphic>
+              <a:graphicData uri="http://schemas.openxmlformats.org/drawingml/2006/picture">
+                <pic:pic>
+                  <pic:nvPicPr>
+                    <pic:cNvPr descr="Output/figures/excretionrates.jpg" id="46" name="Picture"/>
+                    <pic:cNvPicPr>
+                      <a:picLocks noChangeArrowheads="1" noChangeAspect="1"/>
+                    </pic:cNvPicPr>
+                  </pic:nvPicPr>
+                  <pic:blipFill>
+                    <a:blip r:embed="rId44"/>
                     <a:stretch>
                       <a:fillRect/>
                     </a:stretch>
@@ -997,7 +1223,7 @@
         <w:t xml:space="preserve">Excretion rates</w:t>
       </w:r>
     </w:p>
-    <w:bookmarkEnd w:id="44"/>
+    <w:bookmarkEnd w:id="47"/>
     <w:sectPr/>
   </w:body>
 </w:document>

</xml_diff>

<commit_message>
add figure to results
</commit_message>
<xml_diff>
--- a/results.docx
+++ b/results.docx
@@ -62,7 +62,7 @@
       </w:r>
     </w:p>
     <w:bookmarkEnd w:id="21"/>
-    <w:bookmarkStart w:id="43" w:name="X9c2b7df868ffbe9a688308676c14b95a401d5de"/>
+    <w:bookmarkStart w:id="46" w:name="X9c2b7df868ffbe9a688308676c14b95a401d5de"/>
     <w:p>
       <w:pPr>
         <w:pStyle w:val="Heading2"/>
@@ -246,195 +246,19 @@
     </w:p>
     <w:p>
       <w:pPr>
-        <w:pStyle w:val="SourceCode"/>
-      </w:pPr>
-      <w:r>
-        <w:rPr>
-          <w:rStyle w:val="CommentTok"/>
-        </w:rPr>
-        <w:t xml:space="preserve">#surface map to show weight change in response to NDF and CP</w:t>
-      </w:r>
-      <w:r>
-        <w:br/>
-      </w:r>
-      <w:r>
-        <w:rPr>
-          <w:rStyle w:val="NormalTok"/>
-        </w:rPr>
-        <w:t xml:space="preserve">fitCP </w:t>
-      </w:r>
-      <w:r>
-        <w:rPr>
-          <w:rStyle w:val="OtherTok"/>
-        </w:rPr>
-        <w:t xml:space="preserve">&lt;-</w:t>
-      </w:r>
-      <w:r>
-        <w:rPr>
-          <w:rStyle w:val="NormalTok"/>
-        </w:rPr>
-        <w:t xml:space="preserve"> </w:t>
-      </w:r>
-      <w:r>
-        <w:rPr>
-          <w:rStyle w:val="FunctionTok"/>
-        </w:rPr>
-        <w:t xml:space="preserve">Tps</w:t>
-      </w:r>
-      <w:r>
-        <w:rPr>
-          <w:rStyle w:val="NormalTok"/>
-        </w:rPr>
-        <w:t xml:space="preserve">(trials[, .(DMI_NDF_bw, DMI_CP_bw)], trials</w:t>
-      </w:r>
-      <w:r>
-        <w:rPr>
-          <w:rStyle w:val="SpecialCharTok"/>
-        </w:rPr>
-        <w:t xml:space="preserve">$</w:t>
-      </w:r>
-      <w:r>
-        <w:rPr>
-          <w:rStyle w:val="NormalTok"/>
-        </w:rPr>
-        <w:t xml:space="preserve">Weight_change, </w:t>
-      </w:r>
-      <w:r>
-        <w:rPr>
-          <w:rStyle w:val="AttributeTok"/>
-        </w:rPr>
-        <w:t xml:space="preserve">scale.type =</w:t>
-      </w:r>
-      <w:r>
-        <w:rPr>
-          <w:rStyle w:val="NormalTok"/>
-        </w:rPr>
-        <w:t xml:space="preserve"> </w:t>
-      </w:r>
-      <w:r>
-        <w:rPr>
-          <w:rStyle w:val="StringTok"/>
-        </w:rPr>
-        <w:t xml:space="preserve">"range"</w:t>
-      </w:r>
-      <w:r>
-        <w:rPr>
-          <w:rStyle w:val="NormalTok"/>
-        </w:rPr>
-        <w:t xml:space="preserve">)</w:t>
-      </w:r>
-      <w:r>
-        <w:br/>
-      </w:r>
-      <w:r>
-        <w:rPr>
-          <w:rStyle w:val="FunctionTok"/>
-        </w:rPr>
-        <w:t xml:space="preserve">surface</w:t>
-      </w:r>
-      <w:r>
-        <w:rPr>
-          <w:rStyle w:val="NormalTok"/>
-        </w:rPr>
-        <w:t xml:space="preserve">(fitCP, </w:t>
-      </w:r>
-      <w:r>
-        <w:rPr>
-          <w:rStyle w:val="AttributeTok"/>
-        </w:rPr>
-        <w:t xml:space="preserve">x =</w:t>
-      </w:r>
-      <w:r>
-        <w:rPr>
-          <w:rStyle w:val="NormalTok"/>
-        </w:rPr>
-        <w:t xml:space="preserve"> </w:t>
-      </w:r>
-      <w:r>
-        <w:rPr>
-          <w:rStyle w:val="StringTok"/>
-        </w:rPr>
-        <w:t xml:space="preserve">"NDF intake (g DM/kg^0.75/day)"</w:t>
-      </w:r>
-      <w:r>
-        <w:rPr>
-          <w:rStyle w:val="NormalTok"/>
-        </w:rPr>
-        <w:t xml:space="preserve">, </w:t>
-      </w:r>
-      <w:r>
-        <w:br/>
-      </w:r>
-      <w:r>
-        <w:rPr>
-          <w:rStyle w:val="NormalTok"/>
-        </w:rPr>
-        <w:t xml:space="preserve">        </w:t>
-      </w:r>
-      <w:r>
-        <w:rPr>
-          <w:rStyle w:val="AttributeTok"/>
-        </w:rPr>
-        <w:t xml:space="preserve">y =</w:t>
-      </w:r>
-      <w:r>
-        <w:rPr>
-          <w:rStyle w:val="NormalTok"/>
-        </w:rPr>
-        <w:t xml:space="preserve"> </w:t>
-      </w:r>
-      <w:r>
-        <w:rPr>
-          <w:rStyle w:val="StringTok"/>
-        </w:rPr>
-        <w:t xml:space="preserve">"Protein intake (g DM/kg^0.75/day)"</w:t>
-      </w:r>
-      <w:r>
-        <w:rPr>
-          <w:rStyle w:val="NormalTok"/>
-        </w:rPr>
-        <w:t xml:space="preserve">, </w:t>
-      </w:r>
-      <w:r>
-        <w:rPr>
-          <w:rStyle w:val="AttributeTok"/>
-        </w:rPr>
-        <w:t xml:space="preserve">main =</w:t>
-      </w:r>
-      <w:r>
-        <w:rPr>
-          <w:rStyle w:val="NormalTok"/>
-        </w:rPr>
-        <w:t xml:space="preserve"> </w:t>
-      </w:r>
-      <w:r>
-        <w:rPr>
-          <w:rStyle w:val="StringTok"/>
-        </w:rPr>
-        <w:t xml:space="preserve">"Weight change (%/day)"</w:t>
-      </w:r>
-      <w:r>
-        <w:rPr>
-          <w:rStyle w:val="NormalTok"/>
-        </w:rPr>
-        <w:t xml:space="preserve">)</w:t>
-      </w:r>
-    </w:p>
-    <w:p>
-      <w:pPr>
-        <w:pStyle w:val="FirstParagraph"/>
+        <w:pStyle w:val="CaptionedFigure"/>
       </w:pPr>
       <w:r>
         <w:drawing>
           <wp:inline>
-            <wp:extent cx="4620126" cy="3696101"/>
+            <wp:extent cx="3810000" cy="2540000"/>
             <wp:effectExtent b="0" l="0" r="0" t="0"/>
-            <wp:docPr descr="" title="" id="32" name="Picture"/>
+            <wp:docPr descr="Figure 5. Weight change (%/day) of snowshoe hares in response to daily intake rates (g/kg^0.75/day) of A) digestible dry matter and B) digestible protein acrpss all diets tested for three days during the single-choice phase of the feeding trial experiment (n = 33)." title="" id="32" name="Picture"/>
             <a:graphic>
               <a:graphicData uri="http://schemas.openxmlformats.org/drawingml/2006/picture">
                 <pic:pic>
                   <pic:nvPicPr>
-                    <pic:cNvPr descr="results_files/figure-docx/unnamed-chunk-1-1.png" id="33" name="Picture"/>
+                    <pic:cNvPr descr="Output/figures/weightchangedigestible.jpeg" id="33" name="Picture"/>
                     <pic:cNvPicPr>
                       <a:picLocks noChangeArrowheads="1" noChangeAspect="1"/>
                     </pic:cNvPicPr>
@@ -448,7 +272,7 @@
                   <pic:spPr bwMode="auto">
                     <a:xfrm>
                       <a:off x="0" y="0"/>
-                      <a:ext cx="4620126" cy="3696101"/>
+                      <a:ext cx="3810000" cy="2540000"/>
                     </a:xfrm>
                     <a:prstGeom prst="rect">
                       <a:avLst/>
@@ -469,10 +293,10 @@
     </w:p>
     <w:p>
       <w:pPr>
-        <w:pStyle w:val="BodyText"/>
-      </w:pPr>
-      <w:r>
-        <w:t xml:space="preserve">Above: Surface maps visualizing weight change performance (%/day) in relation to CP and NDF intake (g DM/kg/day).</w:t>
+        <w:pStyle w:val="ImageCaption"/>
+      </w:pPr>
+      <w:r>
+        <w:t xml:space="preserve">Figure 5. Weight change (%/day) of snowshoe hares in response to daily intake rates (g/kg^0.75/day) of A) digestible dry matter and B) digestible protein acrpss all diets tested for three days during the single-choice phase of the feeding trial experiment (n = 33).</w:t>
       </w:r>
     </w:p>
     <w:p>
@@ -483,7 +307,7 @@
         <w:rPr>
           <w:rStyle w:val="CommentTok"/>
         </w:rPr>
-        <w:t xml:space="preserve">#surface map showing weight change in response to intake of digestable protein and NDF</w:t>
+        <w:t xml:space="preserve">#surface map to show weight change in response to NDF and CP</w:t>
       </w:r>
       <w:r>
         <w:br/>
@@ -492,7 +316,7 @@
         <w:rPr>
           <w:rStyle w:val="NormalTok"/>
         </w:rPr>
-        <w:t xml:space="preserve">fitDP </w:t>
+        <w:t xml:space="preserve">fitCP </w:t>
       </w:r>
       <w:r>
         <w:rPr>
@@ -516,7 +340,7 @@
         <w:rPr>
           <w:rStyle w:val="NormalTok"/>
         </w:rPr>
-        <w:t xml:space="preserve">(trials[, .(DNDFI, DPI)], trials</w:t>
+        <w:t xml:space="preserve">(trials[, .(DMI_NDF_bw, DMI_CP_bw)], trials</w:t>
       </w:r>
       <w:r>
         <w:rPr>
@@ -567,7 +391,7 @@
         <w:rPr>
           <w:rStyle w:val="NormalTok"/>
         </w:rPr>
-        <w:t xml:space="preserve">(fitDP, </w:t>
+        <w:t xml:space="preserve">(fitCP, </w:t>
       </w:r>
       <w:r>
         <w:rPr>
@@ -585,7 +409,7 @@
         <w:rPr>
           <w:rStyle w:val="StringTok"/>
         </w:rPr>
-        <w:t xml:space="preserve">"Digestible NDF intake (g DM/kg^0.75/day)"</w:t>
+        <w:t xml:space="preserve">"NDF intake (g DM/kg^0.75/day)"</w:t>
       </w:r>
       <w:r>
         <w:rPr>
@@ -618,7 +442,7 @@
         <w:rPr>
           <w:rStyle w:val="StringTok"/>
         </w:rPr>
-        <w:t xml:space="preserve">"Digestible protein intake (g DM/kg^0.75/day)"</w:t>
+        <w:t xml:space="preserve">"Protein intake (g DM/kg^0.75/day)"</w:t>
       </w:r>
       <w:r>
         <w:rPr>
@@ -665,7 +489,7 @@
               <a:graphicData uri="http://schemas.openxmlformats.org/drawingml/2006/picture">
                 <pic:pic>
                   <pic:nvPicPr>
-                    <pic:cNvPr descr="results_files/figure-docx/unnamed-chunk-2-1.png" id="36" name="Picture"/>
+                    <pic:cNvPr descr="results_files/figure-docx/unnamed-chunk-1-1.png" id="36" name="Picture"/>
                     <pic:cNvPicPr>
                       <a:picLocks noChangeArrowheads="1" noChangeAspect="1"/>
                     </pic:cNvPicPr>
@@ -703,7 +527,7 @@
         <w:pStyle w:val="BodyText"/>
       </w:pPr>
       <w:r>
-        <w:t xml:space="preserve">Above: Surface map visualizing weight change performance (%/day) in relation to digestible protein and digestible NDF intake (g DM/kg/day).</w:t>
+        <w:t xml:space="preserve">Above: Surface maps visualizing weight change performance (%/day) in relation to CP and NDF intake (g DM/kg/day).</w:t>
       </w:r>
     </w:p>
     <w:p>
@@ -714,25 +538,97 @@
         <w:rPr>
           <w:rStyle w:val="CommentTok"/>
         </w:rPr>
-        <w:t xml:space="preserve">#surface map showing DMD in response to protein-fibre balance</w:t>
+        <w:t xml:space="preserve">#surface map showing weight change in response to intake of digestable protein and DMD</w:t>
       </w:r>
       <w:r>
         <w:br/>
       </w:r>
       <w:r>
+        <w:rPr>
+          <w:rStyle w:val="NormalTok"/>
+        </w:rPr>
+        <w:t xml:space="preserve">fitDP </w:t>
+      </w:r>
+      <w:r>
+        <w:rPr>
+          <w:rStyle w:val="OtherTok"/>
+        </w:rPr>
+        <w:t xml:space="preserve">&lt;-</w:t>
+      </w:r>
+      <w:r>
+        <w:rPr>
+          <w:rStyle w:val="NormalTok"/>
+        </w:rPr>
+        <w:t xml:space="preserve"> </w:t>
+      </w:r>
+      <w:r>
+        <w:rPr>
+          <w:rStyle w:val="FunctionTok"/>
+        </w:rPr>
+        <w:t xml:space="preserve">Tps</w:t>
+      </w:r>
+      <w:r>
+        <w:rPr>
+          <w:rStyle w:val="NormalTok"/>
+        </w:rPr>
+        <w:t xml:space="preserve">(trials[, .(DMDI, DPI)], trials</w:t>
+      </w:r>
+      <w:r>
+        <w:rPr>
+          <w:rStyle w:val="SpecialCharTok"/>
+        </w:rPr>
+        <w:t xml:space="preserve">$</w:t>
+      </w:r>
+      <w:r>
+        <w:rPr>
+          <w:rStyle w:val="NormalTok"/>
+        </w:rPr>
+        <w:t xml:space="preserve">Weight_change, </w:t>
+      </w:r>
+      <w:r>
+        <w:rPr>
+          <w:rStyle w:val="AttributeTok"/>
+        </w:rPr>
+        <w:t xml:space="preserve">scale.type =</w:t>
+      </w:r>
+      <w:r>
+        <w:rPr>
+          <w:rStyle w:val="NormalTok"/>
+        </w:rPr>
+        <w:t xml:space="preserve"> </w:t>
+      </w:r>
+      <w:r>
+        <w:rPr>
+          <w:rStyle w:val="StringTok"/>
+        </w:rPr>
+        <w:t xml:space="preserve">"range"</w:t>
+      </w:r>
+      <w:r>
+        <w:rPr>
+          <w:rStyle w:val="NormalTok"/>
+        </w:rPr>
+        <w:t xml:space="preserve">)</w:t>
+      </w:r>
+      <w:r>
         <w:br/>
       </w:r>
       <w:r>
         <w:rPr>
-          <w:rStyle w:val="NormalTok"/>
-        </w:rPr>
-        <w:t xml:space="preserve">dmd </w:t>
-      </w:r>
-      <w:r>
-        <w:rPr>
-          <w:rStyle w:val="OtherTok"/>
-        </w:rPr>
-        <w:t xml:space="preserve">&lt;-</w:t>
+          <w:rStyle w:val="FunctionTok"/>
+        </w:rPr>
+        <w:t xml:space="preserve">surface</w:t>
+      </w:r>
+      <w:r>
+        <w:rPr>
+          <w:rStyle w:val="NormalTok"/>
+        </w:rPr>
+        <w:t xml:space="preserve">(fitDP, </w:t>
+      </w:r>
+      <w:r>
+        <w:rPr>
+          <w:rStyle w:val="AttributeTok"/>
+        </w:rPr>
+        <w:t xml:space="preserve">x =</w:t>
       </w:r>
       <w:r>
         <w:rPr>
@@ -742,33 +638,30 @@
       </w:r>
       <w:r>
         <w:rPr>
-          <w:rStyle w:val="FunctionTok"/>
-        </w:rPr>
-        <w:t xml:space="preserve">Tps</w:t>
-      </w:r>
-      <w:r>
-        <w:rPr>
-          <w:rStyle w:val="NormalTok"/>
-        </w:rPr>
-        <w:t xml:space="preserve">(day[, .(DMI_NDF_bw, DMI_CP_bw)], day</w:t>
-      </w:r>
-      <w:r>
-        <w:rPr>
-          <w:rStyle w:val="SpecialCharTok"/>
-        </w:rPr>
-        <w:t xml:space="preserve">$</w:t>
-      </w:r>
-      <w:r>
-        <w:rPr>
-          <w:rStyle w:val="NormalTok"/>
-        </w:rPr>
-        <w:t xml:space="preserve">DMD, </w:t>
+          <w:rStyle w:val="StringTok"/>
+        </w:rPr>
+        <w:t xml:space="preserve">"DMD intake (g DM/kg^0.75/day)"</w:t>
+      </w:r>
+      <w:r>
+        <w:rPr>
+          <w:rStyle w:val="NormalTok"/>
+        </w:rPr>
+        <w:t xml:space="preserve">, </w:t>
+      </w:r>
+      <w:r>
+        <w:br/>
+      </w:r>
+      <w:r>
+        <w:rPr>
+          <w:rStyle w:val="NormalTok"/>
+        </w:rPr>
+        <w:t xml:space="preserve">        </w:t>
       </w:r>
       <w:r>
         <w:rPr>
           <w:rStyle w:val="AttributeTok"/>
         </w:rPr>
-        <w:t xml:space="preserve">scale.type =</w:t>
+        <w:t xml:space="preserve">y =</w:t>
       </w:r>
       <w:r>
         <w:rPr>
@@ -780,34 +673,19 @@
         <w:rPr>
           <w:rStyle w:val="StringTok"/>
         </w:rPr>
-        <w:t xml:space="preserve">"range"</w:t>
-      </w:r>
-      <w:r>
-        <w:rPr>
-          <w:rStyle w:val="NormalTok"/>
-        </w:rPr>
-        <w:t xml:space="preserve">)</w:t>
-      </w:r>
-      <w:r>
-        <w:br/>
-      </w:r>
-      <w:r>
-        <w:rPr>
-          <w:rStyle w:val="FunctionTok"/>
-        </w:rPr>
-        <w:t xml:space="preserve">surface</w:t>
-      </w:r>
-      <w:r>
-        <w:rPr>
-          <w:rStyle w:val="NormalTok"/>
-        </w:rPr>
-        <w:t xml:space="preserve">(dmd, </w:t>
+        <w:t xml:space="preserve">"Digestible protein intake (g DM/kg^0.75/day)"</w:t>
+      </w:r>
+      <w:r>
+        <w:rPr>
+          <w:rStyle w:val="NormalTok"/>
+        </w:rPr>
+        <w:t xml:space="preserve">, </w:t>
       </w:r>
       <w:r>
         <w:rPr>
           <w:rStyle w:val="AttributeTok"/>
         </w:rPr>
-        <w:t xml:space="preserve">x =</w:t>
+        <w:t xml:space="preserve">main =</w:t>
       </w:r>
       <w:r>
         <w:rPr>
@@ -819,64 +697,7 @@
         <w:rPr>
           <w:rStyle w:val="StringTok"/>
         </w:rPr>
-        <w:t xml:space="preserve">"NDF intake (g DM/kg^0.75/day)"</w:t>
-      </w:r>
-      <w:r>
-        <w:rPr>
-          <w:rStyle w:val="NormalTok"/>
-        </w:rPr>
-        <w:t xml:space="preserve">, </w:t>
-      </w:r>
-      <w:r>
-        <w:br/>
-      </w:r>
-      <w:r>
-        <w:rPr>
-          <w:rStyle w:val="NormalTok"/>
-        </w:rPr>
-        <w:t xml:space="preserve">        </w:t>
-      </w:r>
-      <w:r>
-        <w:rPr>
-          <w:rStyle w:val="AttributeTok"/>
-        </w:rPr>
-        <w:t xml:space="preserve">y =</w:t>
-      </w:r>
-      <w:r>
-        <w:rPr>
-          <w:rStyle w:val="NormalTok"/>
-        </w:rPr>
-        <w:t xml:space="preserve"> </w:t>
-      </w:r>
-      <w:r>
-        <w:rPr>
-          <w:rStyle w:val="StringTok"/>
-        </w:rPr>
-        <w:t xml:space="preserve">"Protein intake (g DM/kg^0.75/day)"</w:t>
-      </w:r>
-      <w:r>
-        <w:rPr>
-          <w:rStyle w:val="NormalTok"/>
-        </w:rPr>
-        <w:t xml:space="preserve">, </w:t>
-      </w:r>
-      <w:r>
-        <w:rPr>
-          <w:rStyle w:val="AttributeTok"/>
-        </w:rPr>
-        <w:t xml:space="preserve">main =</w:t>
-      </w:r>
-      <w:r>
-        <w:rPr>
-          <w:rStyle w:val="NormalTok"/>
-        </w:rPr>
-        <w:t xml:space="preserve"> </w:t>
-      </w:r>
-      <w:r>
-        <w:rPr>
-          <w:rStyle w:val="StringTok"/>
-        </w:rPr>
-        <w:t xml:space="preserve">"DMD (%)"</w:t>
+        <w:t xml:space="preserve">"Weight change (%/day)"</w:t>
       </w:r>
       <w:r>
         <w:rPr>
@@ -899,7 +720,7 @@
               <a:graphicData uri="http://schemas.openxmlformats.org/drawingml/2006/picture">
                 <pic:pic>
                   <pic:nvPicPr>
-                    <pic:cNvPr descr="results_files/figure-docx/unnamed-chunk-3-1.png" id="39" name="Picture"/>
+                    <pic:cNvPr descr="results_files/figure-docx/unnamed-chunk-2-1.png" id="39" name="Picture"/>
                     <pic:cNvPicPr>
                       <a:picLocks noChangeArrowheads="1" noChangeAspect="1"/>
                     </pic:cNvPicPr>
@@ -934,6 +755,14 @@
     </w:p>
     <w:p>
       <w:pPr>
+        <w:pStyle w:val="BodyText"/>
+      </w:pPr>
+      <w:r>
+        <w:t xml:space="preserve">Above: Surface map visualizing weight change performance (%/day) in relation to digestible protein and digestible NDF intake (g DM/kg/day).</w:t>
+      </w:r>
+    </w:p>
+    <w:p>
+      <w:pPr>
         <w:pStyle w:val="SourceCode"/>
       </w:pPr>
       <w:r>
@@ -952,7 +781,7 @@
         <w:rPr>
           <w:rStyle w:val="NormalTok"/>
         </w:rPr>
-        <w:t xml:space="preserve">dp </w:t>
+        <w:t xml:space="preserve">dmd </w:t>
       </w:r>
       <w:r>
         <w:rPr>
@@ -988,7 +817,7 @@
         <w:rPr>
           <w:rStyle w:val="NormalTok"/>
         </w:rPr>
-        <w:t xml:space="preserve">DP, </w:t>
+        <w:t xml:space="preserve">DMD, </w:t>
       </w:r>
       <w:r>
         <w:rPr>
@@ -1027,7 +856,7 @@
         <w:rPr>
           <w:rStyle w:val="NormalTok"/>
         </w:rPr>
-        <w:t xml:space="preserve">(dp, </w:t>
+        <w:t xml:space="preserve">(dmd, </w:t>
       </w:r>
       <w:r>
         <w:rPr>
@@ -1102,7 +931,7 @@
         <w:rPr>
           <w:rStyle w:val="StringTok"/>
         </w:rPr>
-        <w:t xml:space="preserve">"DP (%)"</w:t>
+        <w:t xml:space="preserve">"DMD (%)"</w:t>
       </w:r>
       <w:r>
         <w:rPr>
@@ -1125,7 +954,7 @@
               <a:graphicData uri="http://schemas.openxmlformats.org/drawingml/2006/picture">
                 <pic:pic>
                   <pic:nvPicPr>
-                    <pic:cNvPr descr="results_files/figure-docx/unnamed-chunk-4-1.png" id="42" name="Picture"/>
+                    <pic:cNvPr descr="results_files/figure-docx/unnamed-chunk-3-1.png" id="42" name="Picture"/>
                     <pic:cNvPicPr>
                       <a:picLocks noChangeArrowheads="1" noChangeAspect="1"/>
                     </pic:cNvPicPr>
@@ -1158,37 +987,263 @@
         </w:drawing>
       </w:r>
     </w:p>
-    <w:bookmarkEnd w:id="43"/>
-    <w:bookmarkStart w:id="47" w:name="additional-figures"/>
-    <w:p>
-      <w:pPr>
-        <w:pStyle w:val="Heading2"/>
-      </w:pPr>
-      <w:r>
-        <w:t xml:space="preserve">Additional figures</w:t>
-      </w:r>
-    </w:p>
-    <w:p>
-      <w:pPr>
-        <w:pStyle w:val="CaptionedFigure"/>
+    <w:p>
+      <w:pPr>
+        <w:pStyle w:val="SourceCode"/>
+      </w:pPr>
+      <w:r>
+        <w:rPr>
+          <w:rStyle w:val="CommentTok"/>
+        </w:rPr>
+        <w:t xml:space="preserve">#surface map showing DMD in response to protein-fibre balance</w:t>
+      </w:r>
+      <w:r>
+        <w:br/>
+      </w:r>
+      <w:r>
+        <w:br/>
+      </w:r>
+      <w:r>
+        <w:rPr>
+          <w:rStyle w:val="NormalTok"/>
+        </w:rPr>
+        <w:t xml:space="preserve">dp </w:t>
+      </w:r>
+      <w:r>
+        <w:rPr>
+          <w:rStyle w:val="OtherTok"/>
+        </w:rPr>
+        <w:t xml:space="preserve">&lt;-</w:t>
+      </w:r>
+      <w:r>
+        <w:rPr>
+          <w:rStyle w:val="NormalTok"/>
+        </w:rPr>
+        <w:t xml:space="preserve"> </w:t>
+      </w:r>
+      <w:r>
+        <w:rPr>
+          <w:rStyle w:val="FunctionTok"/>
+        </w:rPr>
+        <w:t xml:space="preserve">Tps</w:t>
+      </w:r>
+      <w:r>
+        <w:rPr>
+          <w:rStyle w:val="NormalTok"/>
+        </w:rPr>
+        <w:t xml:space="preserve">(day[, .(DMI_NDF_bw, DMI_CP_bw)], day</w:t>
+      </w:r>
+      <w:r>
+        <w:rPr>
+          <w:rStyle w:val="SpecialCharTok"/>
+        </w:rPr>
+        <w:t xml:space="preserve">$</w:t>
+      </w:r>
+      <w:r>
+        <w:rPr>
+          <w:rStyle w:val="NormalTok"/>
+        </w:rPr>
+        <w:t xml:space="preserve">DP, </w:t>
+      </w:r>
+      <w:r>
+        <w:rPr>
+          <w:rStyle w:val="AttributeTok"/>
+        </w:rPr>
+        <w:t xml:space="preserve">scale.type =</w:t>
+      </w:r>
+      <w:r>
+        <w:rPr>
+          <w:rStyle w:val="NormalTok"/>
+        </w:rPr>
+        <w:t xml:space="preserve"> </w:t>
+      </w:r>
+      <w:r>
+        <w:rPr>
+          <w:rStyle w:val="StringTok"/>
+        </w:rPr>
+        <w:t xml:space="preserve">"range"</w:t>
+      </w:r>
+      <w:r>
+        <w:rPr>
+          <w:rStyle w:val="NormalTok"/>
+        </w:rPr>
+        <w:t xml:space="preserve">)</w:t>
+      </w:r>
+      <w:r>
+        <w:br/>
+      </w:r>
+      <w:r>
+        <w:rPr>
+          <w:rStyle w:val="FunctionTok"/>
+        </w:rPr>
+        <w:t xml:space="preserve">surface</w:t>
+      </w:r>
+      <w:r>
+        <w:rPr>
+          <w:rStyle w:val="NormalTok"/>
+        </w:rPr>
+        <w:t xml:space="preserve">(dp, </w:t>
+      </w:r>
+      <w:r>
+        <w:rPr>
+          <w:rStyle w:val="AttributeTok"/>
+        </w:rPr>
+        <w:t xml:space="preserve">x =</w:t>
+      </w:r>
+      <w:r>
+        <w:rPr>
+          <w:rStyle w:val="NormalTok"/>
+        </w:rPr>
+        <w:t xml:space="preserve"> </w:t>
+      </w:r>
+      <w:r>
+        <w:rPr>
+          <w:rStyle w:val="StringTok"/>
+        </w:rPr>
+        <w:t xml:space="preserve">"NDF intake (g DM/kg^0.75/day)"</w:t>
+      </w:r>
+      <w:r>
+        <w:rPr>
+          <w:rStyle w:val="NormalTok"/>
+        </w:rPr>
+        <w:t xml:space="preserve">, </w:t>
+      </w:r>
+      <w:r>
+        <w:br/>
+      </w:r>
+      <w:r>
+        <w:rPr>
+          <w:rStyle w:val="NormalTok"/>
+        </w:rPr>
+        <w:t xml:space="preserve">        </w:t>
+      </w:r>
+      <w:r>
+        <w:rPr>
+          <w:rStyle w:val="AttributeTok"/>
+        </w:rPr>
+        <w:t xml:space="preserve">y =</w:t>
+      </w:r>
+      <w:r>
+        <w:rPr>
+          <w:rStyle w:val="NormalTok"/>
+        </w:rPr>
+        <w:t xml:space="preserve"> </w:t>
+      </w:r>
+      <w:r>
+        <w:rPr>
+          <w:rStyle w:val="StringTok"/>
+        </w:rPr>
+        <w:t xml:space="preserve">"Protein intake (g DM/kg^0.75/day)"</w:t>
+      </w:r>
+      <w:r>
+        <w:rPr>
+          <w:rStyle w:val="NormalTok"/>
+        </w:rPr>
+        <w:t xml:space="preserve">, </w:t>
+      </w:r>
+      <w:r>
+        <w:rPr>
+          <w:rStyle w:val="AttributeTok"/>
+        </w:rPr>
+        <w:t xml:space="preserve">main =</w:t>
+      </w:r>
+      <w:r>
+        <w:rPr>
+          <w:rStyle w:val="NormalTok"/>
+        </w:rPr>
+        <w:t xml:space="preserve"> </w:t>
+      </w:r>
+      <w:r>
+        <w:rPr>
+          <w:rStyle w:val="StringTok"/>
+        </w:rPr>
+        <w:t xml:space="preserve">"DP (%)"</w:t>
+      </w:r>
+      <w:r>
+        <w:rPr>
+          <w:rStyle w:val="NormalTok"/>
+        </w:rPr>
+        <w:t xml:space="preserve">)</w:t>
+      </w:r>
+    </w:p>
+    <w:p>
+      <w:pPr>
+        <w:pStyle w:val="FirstParagraph"/>
       </w:pPr>
       <w:r>
         <w:drawing>
           <wp:inline>
-            <wp:extent cx="3810000" cy="2540000"/>
+            <wp:extent cx="4620126" cy="3696101"/>
             <wp:effectExtent b="0" l="0" r="0" t="0"/>
-            <wp:docPr descr="Excretion rates" title="" id="45" name="Picture"/>
+            <wp:docPr descr="" title="" id="44" name="Picture"/>
             <a:graphic>
               <a:graphicData uri="http://schemas.openxmlformats.org/drawingml/2006/picture">
                 <pic:pic>
                   <pic:nvPicPr>
-                    <pic:cNvPr descr="Output/figures/excretionrates.jpg" id="46" name="Picture"/>
+                    <pic:cNvPr descr="results_files/figure-docx/unnamed-chunk-4-1.png" id="45" name="Picture"/>
                     <pic:cNvPicPr>
                       <a:picLocks noChangeArrowheads="1" noChangeAspect="1"/>
                     </pic:cNvPicPr>
                   </pic:nvPicPr>
                   <pic:blipFill>
-                    <a:blip r:embed="rId44"/>
+                    <a:blip r:embed="rId43"/>
+                    <a:stretch>
+                      <a:fillRect/>
+                    </a:stretch>
+                  </pic:blipFill>
+                  <pic:spPr bwMode="auto">
+                    <a:xfrm>
+                      <a:off x="0" y="0"/>
+                      <a:ext cx="4620126" cy="3696101"/>
+                    </a:xfrm>
+                    <a:prstGeom prst="rect">
+                      <a:avLst/>
+                    </a:prstGeom>
+                    <a:noFill/>
+                    <a:ln w="9525">
+                      <a:noFill/>
+                      <a:headEnd/>
+                      <a:tailEnd/>
+                    </a:ln>
+                  </pic:spPr>
+                </pic:pic>
+              </a:graphicData>
+            </a:graphic>
+          </wp:inline>
+        </w:drawing>
+      </w:r>
+    </w:p>
+    <w:bookmarkEnd w:id="46"/>
+    <w:bookmarkStart w:id="50" w:name="additional-figures"/>
+    <w:p>
+      <w:pPr>
+        <w:pStyle w:val="Heading2"/>
+      </w:pPr>
+      <w:r>
+        <w:t xml:space="preserve">Additional figures</w:t>
+      </w:r>
+    </w:p>
+    <w:p>
+      <w:pPr>
+        <w:pStyle w:val="CaptionedFigure"/>
+      </w:pPr>
+      <w:r>
+        <w:drawing>
+          <wp:inline>
+            <wp:extent cx="3810000" cy="2540000"/>
+            <wp:effectExtent b="0" l="0" r="0" t="0"/>
+            <wp:docPr descr="Excretion rates" title="" id="48" name="Picture"/>
+            <a:graphic>
+              <a:graphicData uri="http://schemas.openxmlformats.org/drawingml/2006/picture">
+                <pic:pic>
+                  <pic:nvPicPr>
+                    <pic:cNvPr descr="Output/figures/excretionrates.jpg" id="49" name="Picture"/>
+                    <pic:cNvPicPr>
+                      <a:picLocks noChangeArrowheads="1" noChangeAspect="1"/>
+                    </pic:cNvPicPr>
+                  </pic:nvPicPr>
+                  <pic:blipFill>
+                    <a:blip r:embed="rId47"/>
                     <a:stretch>
                       <a:fillRect/>
                     </a:stretch>
@@ -1223,7 +1278,7 @@
         <w:t xml:space="preserve">Excretion rates</w:t>
       </w:r>
     </w:p>
-    <w:bookmarkEnd w:id="47"/>
+    <w:bookmarkEnd w:id="50"/>
     <w:sectPr/>
   </w:body>
 </w:document>

</xml_diff>

<commit_message>
pull daily requirement estimates
</commit_message>
<xml_diff>
--- a/results.docx
+++ b/results.docx
@@ -98,6 +98,14 @@
       </w:pPr>
       <w:r>
         <w:t xml:space="preserve">The surface map for digestible energy and protein intake revealed one area in the centre of the plot, between Diets B and C where weight maintenance can occur, and again at the highest levels of DP intake, toward the highest intakes on Diet D (Figure 5D). The GAM for this map showed DP intake had a significant, non-linear effect on hare weight change (rsq = 0.35 ; deviation explained = 0.42; Table 2)</w:t>
+      </w:r>
+    </w:p>
+    <w:p>
+      <w:pPr>
+        <w:pStyle w:val="BodyText"/>
+      </w:pPr>
+      <w:r>
+        <w:t xml:space="preserve">Based on linear regressions, our feeding trials estimated that hares require 1100 kJ/kg^0.75 of digestible energy and g DM/kg^0.75 of digestible protein per day to maintain body weight.</w:t>
       </w:r>
     </w:p>
     <w:bookmarkEnd w:id="22"/>

</xml_diff>

<commit_message>
change figures and add in digestible intakes to results
</commit_message>
<xml_diff>
--- a/results.docx
+++ b/results.docx
@@ -24,17 +24,17 @@
         <w:pStyle w:val="FirstParagraph"/>
       </w:pPr>
       <w:r>
-        <w:t xml:space="preserve">In multi-choice trials, snowshoe hares ate an average of 58.4 ± 4.8 g DM/kg^0.75/day across all diets. There was a significant effect of diet on DMI (P = 0.01). DMI of Diet B was 2.9 times that of Diet A (p = 0.01) and 2 times that of Diet D (P = 0.06). DMIs across all diets during the multi-choice experiment translated to average intakes of 6.4 ± 0.7 g DM/kg^0.75/day of CP and 1074.7 ± 88.3 kJ/kg^0.75/day of GE (Figure 2A). When plotted in nutritional space, the target intake of CP and GE fell between the nutritional rails of Diets B and C (Figure 2B).</w:t>
+        <w:t xml:space="preserve">In multi-choice trials, snowshoe hares ate an average of 58.4 ± 5.1 g DM/kg^0.75/day across all diets. There was a significant effect of diet on DMI (P = 0.01). DMI of Diet B was 2.9 times that of Diet A (p = 0.01) and 2 times that of Diet D (P = 0.06; Figure 2A). DMIs across all diets during the multi-choice experiment translated to average crude intakes of 6.4 ± 0.8 g DM/kg^0.75/day of CP and 1074.7 ± 94.4 kJ/kg^0.75/day of GE (Figure 2C). Average digestible intakes were 4.3 ± 0.6 g DM/kg^0.75/day of DP and 581.8 ± 54.6 kJ/kg^0.75/day of DE (Figure 2E). When plotted in nutritional space, the target intakes of CP and GE and DP and DP fell between the nutritional rails of Diets B and C (Figure 2E, 2F).</w:t>
       </w:r>
     </w:p>
     <w:bookmarkEnd w:id="20"/>
-    <w:bookmarkStart w:id="21" w:name="X8a24aefc43e16124428c5983a3115144375145d"/>
+    <w:bookmarkStart w:id="21" w:name="X2dbbcfe1b5bfc990ac0d8af77dfd401bf6aed67"/>
     <w:p>
       <w:pPr>
         <w:pStyle w:val="Heading2"/>
       </w:pPr>
       <w:r>
-        <w:t xml:space="preserve">Single-choice feeding trials: results by treatment</w:t>
+        <w:t xml:space="preserve">No-choice feeding trials: feeding responses</w:t>
       </w:r>
     </w:p>
     <w:p>
@@ -42,33 +42,41 @@
         <w:pStyle w:val="FirstParagraph"/>
       </w:pPr>
       <w:r>
-        <w:t xml:space="preserve">Hares ate 93.6± 2.6 g DM/kg^0.75/day of feed across all diets. The DMI for Diet A was significantly higher than all other diets (P &lt; 0.001), whereas there was no difference between diets B, C, and D. The greatest difference was between Diet A and C, with hares eating 1.27 times more of A than C. This pattern of intake rate resulted in hares on diets B and C having CP and GE intake rates closest to the target intake observed in the multi-choice trials (Figure 2D). Diet affected hare weight change at the end of 3-day feeding trials (P = 3</w:t>
-      </w:r>
-      <w:r>
-        <w:t xml:space="preserve">^{-4}; Figure 3). Diet A caused the greatest weight loss (median = -1.2 %/day). Diet B resulted in a slight weight increase with a median of 0.2 %/day (Figure 3). There was no difference in hare weight change when fed Diets B, C or D (Figure 3).</w:t>
+        <w:t xml:space="preserve">Hares ate 93.6± 3.2 g DM/kg^0.75/day of feed across all diets. The DMI for Diet A was significantly higher than all other diets (P &lt; 0.001), whereas there was no difference between diets B, C, and D (Figure 2B). The greatest difference was between Diet A and C, with hares eating 1.27 times more of A than C (Figure 2B). In terms of CP and GE, no-choice intake rates curve away from the target intake rate, appearing as though on diets A and B hares aim to meet a minimum protein intake, while aiming to meet a minimum energy intake on diets C and D (Figure 2D). After converting intake rates to DP and DE, the feeding pattern changed considerably, showing hares to meet a certain energy intake (~ 900 kJ DP/kg^0.75/day) regardless of protein (Figure 2F). On Diet A, hares could not achieve the DE intake of the other diets nor the target intake of DP observed in multi-choice trials (Figure 2F).</w:t>
+      </w:r>
+    </w:p>
+    <w:bookmarkEnd w:id="21"/>
+    <w:bookmarkStart w:id="22" w:name="X32bb10b0602e4839e3f4a59094093ea5ea0b8e0"/>
+    <w:p>
+      <w:pPr>
+        <w:pStyle w:val="Heading2"/>
+      </w:pPr>
+      <w:r>
+        <w:t xml:space="preserve">No-choice feeding trials: weight change and digestive responses</w:t>
       </w:r>
     </w:p>
     <w:p>
       <w:pPr>
-        <w:pStyle w:val="BodyText"/>
-      </w:pPr>
-      <w:r>
-        <w:t xml:space="preserve">Based on fecal composition and quantity, diet dry matter digestibility differed across diets. Diet D was the most digestible and Diet A was the least (P &lt; 0.001; Figure 4A). Diet A had significantly lower digestibility than all other diets (P &lt; 0.001), and Diet B was also significantly less digestible than diet D (P &lt; 0.01; Figure 4A). CP digestibility increased significantly as diet CP increased from A to D (P &lt; 0.001; Figure 4B). Diet D had 1.85 times greater protein digestibility than Diet A.</w:t>
-      </w:r>
-    </w:p>
-    <w:bookmarkEnd w:id="21"/>
-    <w:bookmarkStart w:id="22" w:name="X9c2b7df868ffbe9a688308676c14b95a401d5de"/>
-    <w:p>
-      <w:pPr>
-        <w:pStyle w:val="Heading2"/>
-      </w:pPr>
-      <w:r>
-        <w:t xml:space="preserve">Single-choice feeding trials: results by nutrient intake</w:t>
+        <w:pStyle w:val="FirstParagraph"/>
+      </w:pPr>
+      <w:r>
+        <w:t xml:space="preserve">Diet affected hare weight change at the end of 3-day feeding trials (P = 3</w:t>
+      </w:r>
+      <w:r>
+        <w:t xml:space="preserve">^{-4}; Figure 3). Diet A caused the greatest weight loss (median = -1.2 %/day). Diet B resulted in a slight weight increase with a median of 0.2 %/day (Figure 3). There was no difference in hare weight change when fed Diets B, C or D (Figure 3).</w:t>
       </w:r>
     </w:p>
     <w:p>
       <w:pPr>
-        <w:pStyle w:val="FirstParagraph"/>
+        <w:pStyle w:val="BodyText"/>
+      </w:pPr>
+      <w:r>
+        <w:t xml:space="preserve">Based on fecal composition and quantity, diet dry matter digestibility differed across diets. Diet D was the most digestible and Diet A was the least (P &lt; 0.001; Figure 4A). Diet A had significantly lower digestibility than all other diets (P &lt; 0.001), and Diet B was also significantly less digestible than diet D (P &lt; 0.01; Figure 4A). CP digestibility increased significantly as diet CP increased from A to D (P &lt; 0.001; Figure 4B). Diet D had 1.85 times greater protein digestibility than Diet A.</w:t>
+      </w:r>
+    </w:p>
+    <w:p>
+      <w:pPr>
+        <w:pStyle w:val="BodyText"/>
       </w:pPr>
       <w:r>
         <w:t xml:space="preserve">In terms of GE (x-axis) and CP (y-axis), hares generally were able to maintain their weight when protein intake reached or exceeded approximately 9 g DM/kg</w:t>
@@ -89,7 +97,15 @@
         <w:t xml:space="preserve">0.75</w:t>
       </w:r>
       <w:r>
-        <w:t xml:space="preserve">/day, weight loss occurred regardless of protein intake. This indicates that hares experience greater protein limitation than energy limitation (Figure 5A; rsq = 0.3 ; deviation explained = 0.37). The GAM associated with this surface map showed CP intake to have a significant, non-linear effect on weight change (Table 2). The surface map for DE and DP intake revealed one area in the centre of the plot, between Diets B and C, where hares were able to maintain their weight, and this also occurred at the highest levels of DP intake, as exemplified by the highest intakes on Diet D (Figure 5D). The GAM for this map showed DP intake had a significant, non-linear effect on hare weight change (rsq = 0.35 ; deviation explained = 0.42; Table 2). Based on linear regressions, our feeding trials estimated that hares require 1100 kJ/kg^0.75 of DE, 14 g DM/kg^0.75 of CP, and 12 g DM/kg^0.75 of DP per day to maintain body weight. The relationship between GE intake and weight change was non-significant (P = 0.48).</w:t>
+        <w:t xml:space="preserve">/day, weight loss occurred regardless of protein intake. This indicates that hares experience greater protein limitation than energy limitation (Figure 5A; rsq = 0.3 ; deviation explained = 0.37). The GAM associated with this surface map showed CP intake to have a significant, non-linear effect on weight change (Table 2). The surface map for DE and DP intake revealed one area in the centre of the plot, between Diets B and C, where hares were able to maintain their weight, and this also occurred at the highest levels of DP intake, as exemplified by the highest intakes on Diet D (Figure 5D). The GAM for this map showed DP intake had a significant, non-linear effect on hare weight change (rsq = 0.35 ; deviation explained = 0.42; Table 2).</w:t>
+      </w:r>
+    </w:p>
+    <w:p>
+      <w:pPr>
+        <w:pStyle w:val="BodyText"/>
+      </w:pPr>
+      <w:r>
+        <w:t xml:space="preserve">Based on linear regressions, our feeding trials estimated that hares require 1100 kJ/kg^0.75 of DE, 14 g DM/kg^0.75 of CP, and 12 g DM/kg^0.75 of DP per day to maintain body weight (Figure 6). The relationship between GE intake and weight change was non-significant (P = 0.48).</w:t>
       </w:r>
     </w:p>
     <w:bookmarkEnd w:id="22"/>

</xml_diff>

<commit_message>
add specifics about digestibility
</commit_message>
<xml_diff>
--- a/results.docx
+++ b/results.docx
@@ -63,7 +63,7 @@
         <w:t xml:space="preserve">Diet affected hare weight change at the end of 3-day feeding trials (P = 3</w:t>
       </w:r>
       <w:r>
-        <w:t xml:space="preserve">^{-4}; Figure 3). Diet A caused the greatest weight loss (median = -1.2 %/day). Diet B resulted in a slight weight increase with a median of 0.2 %/day (Figure 3). There was no difference in hare weight change when fed Diets B, C or D (Figure 3).</w:t>
+        <w:t xml:space="preserve">^{-4}; Figure 3). Diet A caused the greatest weight loss (median = -1.2% per day). Diet B resulted in a slight weight increase with a median of 0.2% per day (Figure 3). There was no difference in hare weight change when fed Diets B, C or D (Figure 3).</w:t>
       </w:r>
     </w:p>
     <w:p>
@@ -71,7 +71,7 @@
         <w:pStyle w:val="BodyText"/>
       </w:pPr>
       <w:r>
-        <w:t xml:space="preserve">Based on fecal composition and quantity, diet dry matter digestibility differed across diets. Diet D was the most digestible and Diet A was the least (P &lt; 0.001; Figure 4A). Diet A had significantly lower digestibility than all other diets (P &lt; 0.001), and Diet B was also significantly less digestible than diet D (P &lt; 0.01; Figure 4A). CP digestibility increased significantly as diet CP increased from A to D (P &lt; 0.001; Figure 4B). Diet D had 1.85 times greater protein digestibility than Diet A.</w:t>
+        <w:t xml:space="preserve">Based on fecal composition and quantity, diet dry matter digestibility differed across diets (P &lt; 0.001; Figure 4A). Diet D was the most digestible (59.2) and Diet A was the least (35.6). Diet A was 22% less digestible than other diets (P &lt; 0.001), and Diet B was 3.9% less digestible than Diet D (P &lt; 0.01; Figure 4A). CP digestibility increased significantly as diet CP increased from A to D (P &lt; 0.001; Figure 4B). Protein in Diet A was 41.9% digestible while protein in Diet D was 77.3% digestible, 1.84 times greater than that of Diet A.</w:t>
       </w:r>
     </w:p>
     <w:p>
@@ -79,7 +79,7 @@
         <w:pStyle w:val="BodyText"/>
       </w:pPr>
       <w:r>
-        <w:t xml:space="preserve">In terms of GE (x-axis) and CP (y-axis), hares generally were able to maintain their weight when protein intake reached or exceeded approximately 9 g DM/kg</w:t>
+        <w:t xml:space="preserve">In terms of GE (x-axis) and CP (y-axis) intake, hares generally were able to maintain their weight when protein intake reached or exceeded approximately 9 g DM/kg</w:t>
       </w:r>
       <w:r>
         <w:rPr>

</xml_diff>